<commit_message>
End of Section 11
</commit_message>
<xml_diff>
--- a/NET-Angular-Course.docx
+++ b/NET-Angular-Course.docx
@@ -260,12 +260,21 @@
           <w:szCs w:val="26"/>
         </w:rPr>
       </w:pPr>
-      <w:r>
-        <w:rPr>
-          <w:sz w:val="26"/>
-          <w:szCs w:val="26"/>
-        </w:rPr>
-        <w:t>ToListAsync(): return all entries</w:t>
+      <w:proofErr w:type="gramStart"/>
+      <w:r>
+        <w:rPr>
+          <w:sz w:val="26"/>
+          <w:szCs w:val="26"/>
+        </w:rPr>
+        <w:t>ToListAsync(</w:t>
+      </w:r>
+      <w:proofErr w:type="gramEnd"/>
+      <w:r>
+        <w:rPr>
+          <w:sz w:val="26"/>
+          <w:szCs w:val="26"/>
+        </w:rPr>
+        <w:t>): return all entries</w:t>
       </w:r>
     </w:p>
     <w:p>
@@ -300,12 +309,30 @@
           <w:szCs w:val="26"/>
         </w:rPr>
       </w:pPr>
-      <w:r>
-        <w:rPr>
-          <w:sz w:val="26"/>
-          <w:szCs w:val="26"/>
-        </w:rPr>
-        <w:t>AnyAsync(x =&gt; x.{property} == {parameter})</w:t>
+      <w:proofErr w:type="spellStart"/>
+      <w:proofErr w:type="gramStart"/>
+      <w:r>
+        <w:rPr>
+          <w:sz w:val="26"/>
+          <w:szCs w:val="26"/>
+        </w:rPr>
+        <w:t>AnyAsync</w:t>
+      </w:r>
+      <w:proofErr w:type="spellEnd"/>
+      <w:r>
+        <w:rPr>
+          <w:sz w:val="26"/>
+          <w:szCs w:val="26"/>
+        </w:rPr>
+        <w:t>(</w:t>
+      </w:r>
+      <w:proofErr w:type="gramEnd"/>
+      <w:r>
+        <w:rPr>
+          <w:sz w:val="26"/>
+          <w:szCs w:val="26"/>
+        </w:rPr>
+        <w:t>x =&gt; x.{property} == {parameter})</w:t>
       </w:r>
       <w:r>
         <w:rPr>
@@ -327,6 +354,7 @@
           <w:szCs w:val="26"/>
         </w:rPr>
       </w:pPr>
+      <w:proofErr w:type="spellStart"/>
       <w:r>
         <w:rPr>
           <w:sz w:val="26"/>
@@ -334,19 +362,21 @@
         </w:rPr>
         <w:t>FirstOrDefault</w:t>
       </w:r>
-    </w:p>
-    <w:p>
-      <w:pPr>
-        <w:pStyle w:val="ListParagraph"/>
-        <w:numPr>
-          <w:ilvl w:val="0"/>
-          <w:numId w:val="2"/>
-        </w:numPr>
-        <w:rPr>
-          <w:sz w:val="26"/>
-          <w:szCs w:val="26"/>
-        </w:rPr>
-      </w:pPr>
+      <w:proofErr w:type="spellEnd"/>
+    </w:p>
+    <w:p>
+      <w:pPr>
+        <w:pStyle w:val="ListParagraph"/>
+        <w:numPr>
+          <w:ilvl w:val="0"/>
+          <w:numId w:val="2"/>
+        </w:numPr>
+        <w:rPr>
+          <w:sz w:val="26"/>
+          <w:szCs w:val="26"/>
+        </w:rPr>
+      </w:pPr>
+      <w:proofErr w:type="spellStart"/>
       <w:r>
         <w:rPr>
           <w:sz w:val="26"/>
@@ -354,12 +384,29 @@
         </w:rPr>
         <w:t>SingleOrDefault</w:t>
       </w:r>
-      <w:r>
-        <w:rPr>
-          <w:sz w:val="26"/>
-          <w:szCs w:val="26"/>
-        </w:rPr>
-        <w:t>: similar to FirstOrDefault, but if there are 2 more elements, it will throw error</w:t>
+      <w:proofErr w:type="spellEnd"/>
+      <w:r>
+        <w:rPr>
+          <w:sz w:val="26"/>
+          <w:szCs w:val="26"/>
+        </w:rPr>
+        <w:t xml:space="preserve">: similar to </w:t>
+      </w:r>
+      <w:proofErr w:type="spellStart"/>
+      <w:r>
+        <w:rPr>
+          <w:sz w:val="26"/>
+          <w:szCs w:val="26"/>
+        </w:rPr>
+        <w:t>FirstOrDefault</w:t>
+      </w:r>
+      <w:proofErr w:type="spellEnd"/>
+      <w:r>
+        <w:rPr>
+          <w:sz w:val="26"/>
+          <w:szCs w:val="26"/>
+        </w:rPr>
+        <w:t>, but if there are 2 more elements, it will throw error</w:t>
       </w:r>
     </w:p>
     <w:p>
@@ -690,12 +737,21 @@
           <w:szCs w:val="26"/>
         </w:rPr>
       </w:pPr>
-      <w:r>
-        <w:rPr>
-          <w:sz w:val="26"/>
-          <w:szCs w:val="26"/>
-        </w:rPr>
-        <w:t>services.AddDbContext&lt;DbContextDerivedClass&gt;</w:t>
+      <w:proofErr w:type="gramStart"/>
+      <w:r>
+        <w:rPr>
+          <w:sz w:val="26"/>
+          <w:szCs w:val="26"/>
+        </w:rPr>
+        <w:t>services.AddDbContext</w:t>
+      </w:r>
+      <w:proofErr w:type="gramEnd"/>
+      <w:r>
+        <w:rPr>
+          <w:sz w:val="26"/>
+          <w:szCs w:val="26"/>
+        </w:rPr>
+        <w:t>&lt;DbContextDerivedClass&gt;</w:t>
       </w:r>
       <w:r>
         <w:rPr>
@@ -721,12 +777,21 @@
         </w:rPr>
         <w:t xml:space="preserve">        </w:t>
       </w:r>
-      <w:r>
-        <w:rPr>
-          <w:sz w:val="26"/>
-          <w:szCs w:val="26"/>
-        </w:rPr>
-        <w:t>options.UseSqlite(</w:t>
+      <w:proofErr w:type="gramStart"/>
+      <w:r>
+        <w:rPr>
+          <w:sz w:val="26"/>
+          <w:szCs w:val="26"/>
+        </w:rPr>
+        <w:t>options.UseSqlite</w:t>
+      </w:r>
+      <w:proofErr w:type="gramEnd"/>
+      <w:r>
+        <w:rPr>
+          <w:sz w:val="26"/>
+          <w:szCs w:val="26"/>
+        </w:rPr>
+        <w:t>(</w:t>
       </w:r>
       <w:r>
         <w:rPr>
@@ -773,12 +838,21 @@
           <w:szCs w:val="26"/>
         </w:rPr>
       </w:pPr>
-      <w:r>
-        <w:rPr>
-          <w:sz w:val="26"/>
-          <w:szCs w:val="26"/>
-        </w:rPr>
-        <w:t>appsettings.json: “ConnectionStrings: {</w:t>
+      <w:proofErr w:type="gramStart"/>
+      <w:r>
+        <w:rPr>
+          <w:sz w:val="26"/>
+          <w:szCs w:val="26"/>
+        </w:rPr>
+        <w:t>appsettings.json</w:t>
+      </w:r>
+      <w:proofErr w:type="gramEnd"/>
+      <w:r>
+        <w:rPr>
+          <w:sz w:val="26"/>
+          <w:szCs w:val="26"/>
+        </w:rPr>
+        <w:t>: “ConnectionStrings: {</w:t>
       </w:r>
     </w:p>
     <w:p>
@@ -1495,6 +1569,35 @@
     <w:p>
       <w:pPr>
         <w:pStyle w:val="ListParagraph"/>
+        <w:numPr>
+          <w:ilvl w:val="0"/>
+          <w:numId w:val="2"/>
+        </w:numPr>
+        <w:rPr>
+          <w:sz w:val="26"/>
+          <w:szCs w:val="26"/>
+        </w:rPr>
+      </w:pPr>
+      <w:proofErr w:type="spellStart"/>
+      <w:r>
+        <w:rPr>
+          <w:sz w:val="26"/>
+          <w:szCs w:val="26"/>
+        </w:rPr>
+        <w:t>CreatedAtAction</w:t>
+      </w:r>
+      <w:proofErr w:type="spellEnd"/>
+      <w:r>
+        <w:rPr>
+          <w:sz w:val="26"/>
+          <w:szCs w:val="26"/>
+        </w:rPr>
+        <w:t>: return 201 Response with Location in the headers of the response</w:t>
+      </w:r>
+    </w:p>
+    <w:p>
+      <w:pPr>
+        <w:pStyle w:val="ListParagraph"/>
         <w:ind w:left="1080"/>
         <w:rPr>
           <w:sz w:val="26"/>
@@ -1526,6 +1629,7 @@
           <w:sz w:val="26"/>
           <w:szCs w:val="26"/>
         </w:rPr>
+        <w:lastRenderedPageBreak/>
         <w:t>JSON Web Tokens</w:t>
       </w:r>
     </w:p>
@@ -1566,7 +1670,6 @@
           <w:sz w:val="26"/>
           <w:szCs w:val="26"/>
         </w:rPr>
-        <w:lastRenderedPageBreak/>
         <w:t>Contain credentials, claims, and other info</w:t>
       </w:r>
     </w:p>
@@ -1955,6 +2058,7 @@
           <w:szCs w:val="26"/>
         </w:rPr>
       </w:pPr>
+      <w:proofErr w:type="gramStart"/>
       <w:r>
         <w:rPr>
           <w:rFonts w:ascii="Consolas" w:eastAsia="Times New Roman" w:hAnsi="Consolas" w:cs="Times New Roman"/>
@@ -1982,6 +2086,7 @@
         </w:rPr>
         <w:t>AddScoped</w:t>
       </w:r>
+      <w:proofErr w:type="gramEnd"/>
       <w:r>
         <w:rPr>
           <w:rFonts w:ascii="Consolas" w:eastAsia="Times New Roman" w:hAnsi="Consolas" w:cs="Times New Roman"/>
@@ -2412,7 +2517,6 @@
           <w:sz w:val="26"/>
           <w:szCs w:val="26"/>
         </w:rPr>
-        <w:lastRenderedPageBreak/>
         <w:t>Encapsulate the logic</w:t>
       </w:r>
     </w:p>
@@ -2474,6 +2578,42 @@
           <w:szCs w:val="26"/>
         </w:rPr>
         <w:t>The idea is we can only provide the methods that we can support for different entities</w:t>
+      </w:r>
+    </w:p>
+    <w:p>
+      <w:pPr>
+        <w:rPr>
+          <w:sz w:val="26"/>
+          <w:szCs w:val="26"/>
+        </w:rPr>
+      </w:pPr>
+    </w:p>
+    <w:p>
+      <w:pPr>
+        <w:pStyle w:val="ListParagraph"/>
+        <w:numPr>
+          <w:ilvl w:val="2"/>
+          <w:numId w:val="1"/>
+        </w:numPr>
+        <w:ind w:left="1080"/>
+        <w:rPr>
+          <w:sz w:val="26"/>
+          <w:szCs w:val="26"/>
+        </w:rPr>
+      </w:pPr>
+      <w:r>
+        <w:rPr>
+          <w:sz w:val="26"/>
+          <w:szCs w:val="26"/>
+        </w:rPr>
+        <w:t xml:space="preserve">Note: </w:t>
+      </w:r>
+      <w:r>
+        <w:rPr>
+          <w:sz w:val="26"/>
+          <w:szCs w:val="26"/>
+        </w:rPr>
+        <w:t>Strongly typing in means that we do create a class for these settings and then retrieve the config by using that class rather than accessing via a string and reduces the possibility to make a typo as we will be notified at compile time if we try input the incorrect values here.</w:t>
       </w:r>
     </w:p>
     <w:p>
@@ -2593,8 +2733,17 @@
           <w:sz w:val="26"/>
           <w:szCs w:val="26"/>
         </w:rPr>
-        <w:t>Start server: ng serve</w:t>
-      </w:r>
+        <w:t xml:space="preserve">Start server: ng </w:t>
+      </w:r>
+      <w:proofErr w:type="gramStart"/>
+      <w:r>
+        <w:rPr>
+          <w:sz w:val="26"/>
+          <w:szCs w:val="26"/>
+        </w:rPr>
+        <w:t>serve</w:t>
+      </w:r>
+      <w:proofErr w:type="gramEnd"/>
     </w:p>
     <w:p>
       <w:pPr>
@@ -2670,12 +2819,21 @@
           <w:szCs w:val="26"/>
         </w:rPr>
       </w:pPr>
-      <w:r>
-        <w:rPr>
-          <w:sz w:val="26"/>
-          <w:szCs w:val="26"/>
-        </w:rPr>
-        <w:t>app.component.ts: contains component</w:t>
+      <w:proofErr w:type="gramStart"/>
+      <w:r>
+        <w:rPr>
+          <w:sz w:val="26"/>
+          <w:szCs w:val="26"/>
+        </w:rPr>
+        <w:t>app.component</w:t>
+      </w:r>
+      <w:proofErr w:type="gramEnd"/>
+      <w:r>
+        <w:rPr>
+          <w:sz w:val="26"/>
+          <w:szCs w:val="26"/>
+        </w:rPr>
+        <w:t>.ts: contains component</w:t>
       </w:r>
     </w:p>
     <w:p>
@@ -2982,7 +3140,23 @@
           <w:sz w:val="26"/>
           <w:szCs w:val="26"/>
         </w:rPr>
-        <w:t>Set a form to be Angular form: #formName=”ngForm” =&gt; (ngSubmit)=”customMethod()”</w:t>
+        <w:t>Set a form to be Angular form: #formName</w:t>
+      </w:r>
+      <w:proofErr w:type="gramStart"/>
+      <w:r>
+        <w:rPr>
+          <w:sz w:val="26"/>
+          <w:szCs w:val="26"/>
+        </w:rPr>
+        <w:t>=”ngForm</w:t>
+      </w:r>
+      <w:proofErr w:type="gramEnd"/>
+      <w:r>
+        <w:rPr>
+          <w:sz w:val="26"/>
+          <w:szCs w:val="26"/>
+        </w:rPr>
+        <w:t>” =&gt; (ngSubmit)=”customMethod()”</w:t>
       </w:r>
     </w:p>
     <w:p>
@@ -3022,6 +3196,7 @@
           <w:sz w:val="26"/>
           <w:szCs w:val="26"/>
         </w:rPr>
+        <w:lastRenderedPageBreak/>
         <w:t>(click): Angular onclick attribute</w:t>
       </w:r>
     </w:p>
@@ -3083,7 +3258,23 @@
           <w:sz w:val="26"/>
           <w:szCs w:val="26"/>
         </w:rPr>
-        <w:t>Name=”customName”</w:t>
+        <w:t>Name</w:t>
+      </w:r>
+      <w:proofErr w:type="gramStart"/>
+      <w:r>
+        <w:rPr>
+          <w:sz w:val="26"/>
+          <w:szCs w:val="26"/>
+        </w:rPr>
+        <w:t>=”customName</w:t>
+      </w:r>
+      <w:proofErr w:type="gramEnd"/>
+      <w:r>
+        <w:rPr>
+          <w:sz w:val="26"/>
+          <w:szCs w:val="26"/>
+        </w:rPr>
+        <w:t>”</w:t>
       </w:r>
     </w:p>
     <w:p>
@@ -3104,7 +3295,23 @@
           <w:sz w:val="26"/>
           <w:szCs w:val="26"/>
         </w:rPr>
-        <w:t>[(ngModel)]=”model”</w:t>
+        <w:t>[(ngModel</w:t>
+      </w:r>
+      <w:proofErr w:type="gramStart"/>
+      <w:r>
+        <w:rPr>
+          <w:sz w:val="26"/>
+          <w:szCs w:val="26"/>
+        </w:rPr>
+        <w:t>)]=</w:t>
+      </w:r>
+      <w:proofErr w:type="gramEnd"/>
+      <w:r>
+        <w:rPr>
+          <w:sz w:val="26"/>
+          <w:szCs w:val="26"/>
+        </w:rPr>
+        <w:t>”model”</w:t>
       </w:r>
     </w:p>
     <w:p>
@@ -3184,7 +3391,6 @@
           <w:sz w:val="26"/>
           <w:szCs w:val="26"/>
         </w:rPr>
-        <w:lastRenderedPageBreak/>
         <w:t>Services:</w:t>
       </w:r>
     </w:p>
@@ -3263,6 +3469,7 @@
           <w:szCs w:val="26"/>
         </w:rPr>
       </w:pPr>
+      <w:proofErr w:type="gramStart"/>
       <w:r>
         <w:rPr>
           <w:sz w:val="26"/>
@@ -3270,6 +3477,7 @@
         </w:rPr>
         <w:t>app.UseDeveloperExceptionPage</w:t>
       </w:r>
+      <w:proofErr w:type="gramEnd"/>
       <w:r>
         <w:rPr>
           <w:sz w:val="26"/>
@@ -3480,12 +3688,21 @@
           <w:szCs w:val="26"/>
         </w:rPr>
       </w:pPr>
-      <w:r>
-        <w:rPr>
-          <w:sz w:val="26"/>
-          <w:szCs w:val="26"/>
-        </w:rPr>
-        <w:t>Pipe(): rxjs extension</w:t>
+      <w:proofErr w:type="gramStart"/>
+      <w:r>
+        <w:rPr>
+          <w:sz w:val="26"/>
+          <w:szCs w:val="26"/>
+        </w:rPr>
+        <w:t>Pipe(</w:t>
+      </w:r>
+      <w:proofErr w:type="gramEnd"/>
+      <w:r>
+        <w:rPr>
+          <w:sz w:val="26"/>
+          <w:szCs w:val="26"/>
+        </w:rPr>
+        <w:t>): rxjs extension</w:t>
       </w:r>
       <w:r>
         <w:rPr>
@@ -4368,6 +4585,7 @@
           <w:sz w:val="26"/>
           <w:szCs w:val="26"/>
         </w:rPr>
+        <w:lastRenderedPageBreak/>
         <w:t>];</w:t>
       </w:r>
     </w:p>
@@ -4559,6 +4777,47 @@
         </w:rPr>
         <w:t>: access the template reference variable</w:t>
       </w:r>
+    </w:p>
+    <w:p>
+      <w:pPr>
+        <w:rPr>
+          <w:sz w:val="26"/>
+          <w:szCs w:val="26"/>
+        </w:rPr>
+      </w:pPr>
+    </w:p>
+    <w:p>
+      <w:pPr>
+        <w:rPr>
+          <w:sz w:val="26"/>
+          <w:szCs w:val="26"/>
+        </w:rPr>
+      </w:pPr>
+      <w:r>
+        <w:rPr>
+          <w:sz w:val="26"/>
+          <w:szCs w:val="26"/>
+        </w:rPr>
+        <w:t xml:space="preserve">Link to full project: </w:t>
+      </w:r>
+      <w:hyperlink r:id="rId5" w:history="1">
+        <w:r>
+          <w:rPr>
+            <w:rStyle w:val="Hyperlink"/>
+            <w:sz w:val="26"/>
+            <w:szCs w:val="26"/>
+          </w:rPr>
+          <w:t>https://github.com/TryCatchLearn/DatingApp</w:t>
+        </w:r>
+      </w:hyperlink>
+    </w:p>
+    <w:p>
+      <w:pPr>
+        <w:rPr>
+          <w:sz w:val="26"/>
+          <w:szCs w:val="26"/>
+        </w:rPr>
+      </w:pPr>
     </w:p>
     <w:sectPr>
       <w:pgSz w:w="12240" w:h="15840"/>
@@ -6685,6 +6944,29 @@
       <w:contextualSpacing/>
     </w:pPr>
   </w:style>
+  <w:style w:type="character" w:styleId="Hyperlink">
+    <w:name w:val="Hyperlink"/>
+    <w:basedOn w:val="DefaultParagraphFont"/>
+    <w:uiPriority w:val="99"/>
+    <w:unhideWhenUsed/>
+    <w:rsid w:val="00536DA7"/>
+    <w:rPr>
+      <w:color w:val="0563C1" w:themeColor="hyperlink"/>
+      <w:u w:val="single"/>
+    </w:rPr>
+  </w:style>
+  <w:style w:type="character" w:styleId="UnresolvedMention">
+    <w:name w:val="Unresolved Mention"/>
+    <w:basedOn w:val="DefaultParagraphFont"/>
+    <w:uiPriority w:val="99"/>
+    <w:semiHidden/>
+    <w:unhideWhenUsed/>
+    <w:rsid w:val="00536DA7"/>
+    <w:rPr>
+      <w:color w:val="605E5C"/>
+      <w:shd w:val="clear" w:color="auto" w:fill="E1DFDD"/>
+    </w:rPr>
+  </w:style>
 </w:styles>
 </file>
 

</xml_diff>

<commit_message>
End Of Section 12
</commit_message>
<xml_diff>
--- a/NET-Angular-Course.docx
+++ b/NET-Angular-Course.docx
@@ -260,21 +260,12 @@
           <w:szCs w:val="26"/>
         </w:rPr>
       </w:pPr>
-      <w:proofErr w:type="gramStart"/>
-      <w:r>
-        <w:rPr>
-          <w:sz w:val="26"/>
-          <w:szCs w:val="26"/>
-        </w:rPr>
-        <w:t>ToListAsync(</w:t>
-      </w:r>
-      <w:proofErr w:type="gramEnd"/>
-      <w:r>
-        <w:rPr>
-          <w:sz w:val="26"/>
-          <w:szCs w:val="26"/>
-        </w:rPr>
-        <w:t>): return all entries</w:t>
+      <w:r>
+        <w:rPr>
+          <w:sz w:val="26"/>
+          <w:szCs w:val="26"/>
+        </w:rPr>
+        <w:t>ToListAsync(): return all entries</w:t>
       </w:r>
     </w:p>
     <w:p>
@@ -309,30 +300,12 @@
           <w:szCs w:val="26"/>
         </w:rPr>
       </w:pPr>
-      <w:proofErr w:type="spellStart"/>
-      <w:proofErr w:type="gramStart"/>
-      <w:r>
-        <w:rPr>
-          <w:sz w:val="26"/>
-          <w:szCs w:val="26"/>
-        </w:rPr>
-        <w:t>AnyAsync</w:t>
-      </w:r>
-      <w:proofErr w:type="spellEnd"/>
-      <w:r>
-        <w:rPr>
-          <w:sz w:val="26"/>
-          <w:szCs w:val="26"/>
-        </w:rPr>
-        <w:t>(</w:t>
-      </w:r>
-      <w:proofErr w:type="gramEnd"/>
-      <w:r>
-        <w:rPr>
-          <w:sz w:val="26"/>
-          <w:szCs w:val="26"/>
-        </w:rPr>
-        <w:t>x =&gt; x.{property} == {parameter})</w:t>
+      <w:r>
+        <w:rPr>
+          <w:sz w:val="26"/>
+          <w:szCs w:val="26"/>
+        </w:rPr>
+        <w:t>AnyAsync(x =&gt; x.{property} == {parameter})</w:t>
       </w:r>
       <w:r>
         <w:rPr>
@@ -354,7 +327,6 @@
           <w:szCs w:val="26"/>
         </w:rPr>
       </w:pPr>
-      <w:proofErr w:type="spellStart"/>
       <w:r>
         <w:rPr>
           <w:sz w:val="26"/>
@@ -362,21 +334,19 @@
         </w:rPr>
         <w:t>FirstOrDefault</w:t>
       </w:r>
-      <w:proofErr w:type="spellEnd"/>
-    </w:p>
-    <w:p>
-      <w:pPr>
-        <w:pStyle w:val="ListParagraph"/>
-        <w:numPr>
-          <w:ilvl w:val="0"/>
-          <w:numId w:val="2"/>
-        </w:numPr>
-        <w:rPr>
-          <w:sz w:val="26"/>
-          <w:szCs w:val="26"/>
-        </w:rPr>
-      </w:pPr>
-      <w:proofErr w:type="spellStart"/>
+    </w:p>
+    <w:p>
+      <w:pPr>
+        <w:pStyle w:val="ListParagraph"/>
+        <w:numPr>
+          <w:ilvl w:val="0"/>
+          <w:numId w:val="2"/>
+        </w:numPr>
+        <w:rPr>
+          <w:sz w:val="26"/>
+          <w:szCs w:val="26"/>
+        </w:rPr>
+      </w:pPr>
       <w:r>
         <w:rPr>
           <w:sz w:val="26"/>
@@ -384,29 +354,12 @@
         </w:rPr>
         <w:t>SingleOrDefault</w:t>
       </w:r>
-      <w:proofErr w:type="spellEnd"/>
-      <w:r>
-        <w:rPr>
-          <w:sz w:val="26"/>
-          <w:szCs w:val="26"/>
-        </w:rPr>
-        <w:t xml:space="preserve">: similar to </w:t>
-      </w:r>
-      <w:proofErr w:type="spellStart"/>
-      <w:r>
-        <w:rPr>
-          <w:sz w:val="26"/>
-          <w:szCs w:val="26"/>
-        </w:rPr>
-        <w:t>FirstOrDefault</w:t>
-      </w:r>
-      <w:proofErr w:type="spellEnd"/>
-      <w:r>
-        <w:rPr>
-          <w:sz w:val="26"/>
-          <w:szCs w:val="26"/>
-        </w:rPr>
-        <w:t>, but if there are 2 more elements, it will throw error</w:t>
+      <w:r>
+        <w:rPr>
+          <w:sz w:val="26"/>
+          <w:szCs w:val="26"/>
+        </w:rPr>
+        <w:t>: similar to FirstOrDefault, but if there are 2 more elements, it will throw error</w:t>
       </w:r>
     </w:p>
     <w:p>
@@ -737,21 +690,12 @@
           <w:szCs w:val="26"/>
         </w:rPr>
       </w:pPr>
-      <w:proofErr w:type="gramStart"/>
-      <w:r>
-        <w:rPr>
-          <w:sz w:val="26"/>
-          <w:szCs w:val="26"/>
-        </w:rPr>
-        <w:t>services.AddDbContext</w:t>
-      </w:r>
-      <w:proofErr w:type="gramEnd"/>
-      <w:r>
-        <w:rPr>
-          <w:sz w:val="26"/>
-          <w:szCs w:val="26"/>
-        </w:rPr>
-        <w:t>&lt;DbContextDerivedClass&gt;</w:t>
+      <w:r>
+        <w:rPr>
+          <w:sz w:val="26"/>
+          <w:szCs w:val="26"/>
+        </w:rPr>
+        <w:t>services.AddDbContext&lt;DbContextDerivedClass&gt;</w:t>
       </w:r>
       <w:r>
         <w:rPr>
@@ -777,21 +721,12 @@
         </w:rPr>
         <w:t xml:space="preserve">        </w:t>
       </w:r>
-      <w:proofErr w:type="gramStart"/>
-      <w:r>
-        <w:rPr>
-          <w:sz w:val="26"/>
-          <w:szCs w:val="26"/>
-        </w:rPr>
-        <w:t>options.UseSqlite</w:t>
-      </w:r>
-      <w:proofErr w:type="gramEnd"/>
-      <w:r>
-        <w:rPr>
-          <w:sz w:val="26"/>
-          <w:szCs w:val="26"/>
-        </w:rPr>
-        <w:t>(</w:t>
+      <w:r>
+        <w:rPr>
+          <w:sz w:val="26"/>
+          <w:szCs w:val="26"/>
+        </w:rPr>
+        <w:t>options.UseSqlite(</w:t>
       </w:r>
       <w:r>
         <w:rPr>
@@ -838,21 +773,12 @@
           <w:szCs w:val="26"/>
         </w:rPr>
       </w:pPr>
-      <w:proofErr w:type="gramStart"/>
-      <w:r>
-        <w:rPr>
-          <w:sz w:val="26"/>
-          <w:szCs w:val="26"/>
-        </w:rPr>
-        <w:t>appsettings.json</w:t>
-      </w:r>
-      <w:proofErr w:type="gramEnd"/>
-      <w:r>
-        <w:rPr>
-          <w:sz w:val="26"/>
-          <w:szCs w:val="26"/>
-        </w:rPr>
-        <w:t>: “ConnectionStrings: {</w:t>
+      <w:r>
+        <w:rPr>
+          <w:sz w:val="26"/>
+          <w:szCs w:val="26"/>
+        </w:rPr>
+        <w:t>appsettings.json: “ConnectionStrings: {</w:t>
       </w:r>
     </w:p>
     <w:p>
@@ -1578,21 +1504,12 @@
           <w:szCs w:val="26"/>
         </w:rPr>
       </w:pPr>
-      <w:proofErr w:type="spellStart"/>
-      <w:r>
-        <w:rPr>
-          <w:sz w:val="26"/>
-          <w:szCs w:val="26"/>
-        </w:rPr>
-        <w:t>CreatedAtAction</w:t>
-      </w:r>
-      <w:proofErr w:type="spellEnd"/>
-      <w:r>
-        <w:rPr>
-          <w:sz w:val="26"/>
-          <w:szCs w:val="26"/>
-        </w:rPr>
-        <w:t>: return 201 Response with Location in the headers of the response</w:t>
+      <w:r>
+        <w:rPr>
+          <w:sz w:val="26"/>
+          <w:szCs w:val="26"/>
+        </w:rPr>
+        <w:t>CreatedAtAction: return 201 Response with Location in the headers of the response</w:t>
       </w:r>
     </w:p>
     <w:p>
@@ -2058,7 +1975,6 @@
           <w:szCs w:val="26"/>
         </w:rPr>
       </w:pPr>
-      <w:proofErr w:type="gramStart"/>
       <w:r>
         <w:rPr>
           <w:rFonts w:ascii="Consolas" w:eastAsia="Times New Roman" w:hAnsi="Consolas" w:cs="Times New Roman"/>
@@ -2086,7 +2002,6 @@
         </w:rPr>
         <w:t>AddScoped</w:t>
       </w:r>
-      <w:proofErr w:type="gramEnd"/>
       <w:r>
         <w:rPr>
           <w:rFonts w:ascii="Consolas" w:eastAsia="Times New Roman" w:hAnsi="Consolas" w:cs="Times New Roman"/>
@@ -2733,17 +2648,8 @@
           <w:sz w:val="26"/>
           <w:szCs w:val="26"/>
         </w:rPr>
-        <w:t xml:space="preserve">Start server: ng </w:t>
-      </w:r>
-      <w:proofErr w:type="gramStart"/>
-      <w:r>
-        <w:rPr>
-          <w:sz w:val="26"/>
-          <w:szCs w:val="26"/>
-        </w:rPr>
-        <w:t>serve</w:t>
-      </w:r>
-      <w:proofErr w:type="gramEnd"/>
+        <w:t>Start server: ng serve</w:t>
+      </w:r>
     </w:p>
     <w:p>
       <w:pPr>
@@ -2819,21 +2725,12 @@
           <w:szCs w:val="26"/>
         </w:rPr>
       </w:pPr>
-      <w:proofErr w:type="gramStart"/>
-      <w:r>
-        <w:rPr>
-          <w:sz w:val="26"/>
-          <w:szCs w:val="26"/>
-        </w:rPr>
-        <w:t>app.component</w:t>
-      </w:r>
-      <w:proofErr w:type="gramEnd"/>
-      <w:r>
-        <w:rPr>
-          <w:sz w:val="26"/>
-          <w:szCs w:val="26"/>
-        </w:rPr>
-        <w:t>.ts: contains component</w:t>
+      <w:r>
+        <w:rPr>
+          <w:sz w:val="26"/>
+          <w:szCs w:val="26"/>
+        </w:rPr>
+        <w:t>app.component.ts: contains component</w:t>
       </w:r>
     </w:p>
     <w:p>
@@ -3140,23 +3037,7 @@
           <w:sz w:val="26"/>
           <w:szCs w:val="26"/>
         </w:rPr>
-        <w:t>Set a form to be Angular form: #formName</w:t>
-      </w:r>
-      <w:proofErr w:type="gramStart"/>
-      <w:r>
-        <w:rPr>
-          <w:sz w:val="26"/>
-          <w:szCs w:val="26"/>
-        </w:rPr>
-        <w:t>=”ngForm</w:t>
-      </w:r>
-      <w:proofErr w:type="gramEnd"/>
-      <w:r>
-        <w:rPr>
-          <w:sz w:val="26"/>
-          <w:szCs w:val="26"/>
-        </w:rPr>
-        <w:t>” =&gt; (ngSubmit)=”customMethod()”</w:t>
+        <w:t>Set a form to be Angular form: #formName=”ngForm” =&gt; (ngSubmit)=”customMethod()”</w:t>
       </w:r>
     </w:p>
     <w:p>
@@ -3258,23 +3139,7 @@
           <w:sz w:val="26"/>
           <w:szCs w:val="26"/>
         </w:rPr>
-        <w:t>Name</w:t>
-      </w:r>
-      <w:proofErr w:type="gramStart"/>
-      <w:r>
-        <w:rPr>
-          <w:sz w:val="26"/>
-          <w:szCs w:val="26"/>
-        </w:rPr>
-        <w:t>=”customName</w:t>
-      </w:r>
-      <w:proofErr w:type="gramEnd"/>
-      <w:r>
-        <w:rPr>
-          <w:sz w:val="26"/>
-          <w:szCs w:val="26"/>
-        </w:rPr>
-        <w:t>”</w:t>
+        <w:t>Name=”customName”</w:t>
       </w:r>
     </w:p>
     <w:p>
@@ -3295,28 +3160,147 @@
           <w:sz w:val="26"/>
           <w:szCs w:val="26"/>
         </w:rPr>
-        <w:t>[(ngModel</w:t>
-      </w:r>
-      <w:proofErr w:type="gramStart"/>
-      <w:r>
-        <w:rPr>
-          <w:sz w:val="26"/>
-          <w:szCs w:val="26"/>
-        </w:rPr>
-        <w:t>)]=</w:t>
-      </w:r>
-      <w:proofErr w:type="gramEnd"/>
-      <w:r>
-        <w:rPr>
-          <w:sz w:val="26"/>
-          <w:szCs w:val="26"/>
-        </w:rPr>
-        <w:t>”model”</w:t>
-      </w:r>
-    </w:p>
-    <w:p>
-      <w:pPr>
-        <w:pStyle w:val="ListParagraph"/>
+        <w:t>[(ngModel)]=”model”</w:t>
+      </w:r>
+    </w:p>
+    <w:p>
+      <w:pPr>
+        <w:pStyle w:val="ListParagraph"/>
+        <w:numPr>
+          <w:ilvl w:val="0"/>
+          <w:numId w:val="2"/>
+        </w:numPr>
+        <w:rPr>
+          <w:sz w:val="26"/>
+          <w:szCs w:val="26"/>
+        </w:rPr>
+      </w:pPr>
+      <w:r>
+        <w:rPr>
+          <w:sz w:val="26"/>
+          <w:szCs w:val="26"/>
+        </w:rPr>
+        <w:t>Form</w:t>
+      </w:r>
+      <w:r>
+        <w:rPr>
+          <w:sz w:val="26"/>
+          <w:szCs w:val="26"/>
+        </w:rPr>
+        <w:t>Group</w:t>
+      </w:r>
+      <w:r>
+        <w:rPr>
+          <w:sz w:val="26"/>
+          <w:szCs w:val="26"/>
+        </w:rPr>
+        <w:t>:</w:t>
+      </w:r>
+      <w:r>
+        <w:rPr>
+          <w:sz w:val="26"/>
+          <w:szCs w:val="26"/>
+        </w:rPr>
+        <w:t xml:space="preserve"> group of FormControl</w:t>
+      </w:r>
+    </w:p>
+    <w:p>
+      <w:pPr>
+        <w:pStyle w:val="ListParagraph"/>
+        <w:numPr>
+          <w:ilvl w:val="0"/>
+          <w:numId w:val="2"/>
+        </w:numPr>
+        <w:rPr>
+          <w:sz w:val="26"/>
+          <w:szCs w:val="26"/>
+        </w:rPr>
+      </w:pPr>
+      <w:r>
+        <w:rPr>
+          <w:sz w:val="26"/>
+          <w:szCs w:val="26"/>
+        </w:rPr>
+        <w:t>FormControl derives from NgControl</w:t>
+      </w:r>
+    </w:p>
+    <w:p>
+      <w:pPr>
+        <w:pStyle w:val="ListParagraph"/>
+        <w:numPr>
+          <w:ilvl w:val="0"/>
+          <w:numId w:val="2"/>
+        </w:numPr>
+        <w:rPr>
+          <w:sz w:val="26"/>
+          <w:szCs w:val="26"/>
+        </w:rPr>
+      </w:pPr>
+      <w:r>
+        <w:rPr>
+          <w:sz w:val="26"/>
+          <w:szCs w:val="26"/>
+        </w:rPr>
+        <w:t>ValidatorFn: inside the validation array</w:t>
+      </w:r>
+    </w:p>
+    <w:p>
+      <w:pPr>
+        <w:pStyle w:val="ListParagraph"/>
+        <w:numPr>
+          <w:ilvl w:val="0"/>
+          <w:numId w:val="2"/>
+        </w:numPr>
+        <w:rPr>
+          <w:sz w:val="26"/>
+          <w:szCs w:val="26"/>
+        </w:rPr>
+      </w:pPr>
+      <w:r>
+        <w:rPr>
+          <w:sz w:val="26"/>
+          <w:szCs w:val="26"/>
+        </w:rPr>
+        <w:t>@Self: When we use @self we tell Angular that this is a service that we do not want to re-use and to create an instance specifically for this component.   We do not want to re-use the ngControl here and needs to be unique for each input.</w:t>
+      </w:r>
+    </w:p>
+    <w:p>
+      <w:pPr>
+        <w:pStyle w:val="ListParagraph"/>
+        <w:numPr>
+          <w:ilvl w:val="0"/>
+          <w:numId w:val="2"/>
+        </w:numPr>
+        <w:rPr>
+          <w:sz w:val="26"/>
+          <w:szCs w:val="26"/>
+        </w:rPr>
+      </w:pPr>
+      <w:r>
+        <w:rPr>
+          <w:sz w:val="26"/>
+          <w:szCs w:val="26"/>
+        </w:rPr>
+        <w:t>Everything comes with reactive form derives from AbstractControl</w:t>
+      </w:r>
+    </w:p>
+    <w:p>
+      <w:pPr>
+        <w:pStyle w:val="ListParagraph"/>
+        <w:ind w:left="1080"/>
+        <w:rPr>
+          <w:sz w:val="26"/>
+          <w:szCs w:val="26"/>
+        </w:rPr>
+      </w:pPr>
+    </w:p>
+    <w:p>
+      <w:pPr>
+        <w:pStyle w:val="ListParagraph"/>
+        <w:numPr>
+          <w:ilvl w:val="1"/>
+          <w:numId w:val="1"/>
+        </w:numPr>
         <w:ind w:left="1080"/>
         <w:rPr>
           <w:b/>
@@ -3326,15 +3310,7 @@
           <w:szCs w:val="26"/>
         </w:rPr>
       </w:pPr>
-    </w:p>
-    <w:p>
-      <w:pPr>
-        <w:pStyle w:val="ListParagraph"/>
-        <w:numPr>
-          <w:ilvl w:val="1"/>
-          <w:numId w:val="1"/>
-        </w:numPr>
-        <w:ind w:left="1080"/>
+      <w:r>
         <w:rPr>
           <w:b/>
           <w:bCs/>
@@ -3342,8 +3318,155 @@
           <w:sz w:val="26"/>
           <w:szCs w:val="26"/>
         </w:rPr>
-      </w:pPr>
-      <w:r>
+        <w:t>Services</w:t>
+      </w:r>
+    </w:p>
+    <w:p>
+      <w:pPr>
+        <w:pStyle w:val="ListParagraph"/>
+        <w:numPr>
+          <w:ilvl w:val="0"/>
+          <w:numId w:val="2"/>
+        </w:numPr>
+        <w:rPr>
+          <w:sz w:val="26"/>
+          <w:szCs w:val="26"/>
+        </w:rPr>
+      </w:pPr>
+      <w:r>
+        <w:rPr>
+          <w:sz w:val="26"/>
+          <w:szCs w:val="26"/>
+        </w:rPr>
+        <w:t>Create a service: ng g s &lt;name&gt; --skip-tests</w:t>
+      </w:r>
+    </w:p>
+    <w:p>
+      <w:pPr>
+        <w:pStyle w:val="ListParagraph"/>
+        <w:numPr>
+          <w:ilvl w:val="0"/>
+          <w:numId w:val="2"/>
+        </w:numPr>
+        <w:rPr>
+          <w:sz w:val="26"/>
+          <w:szCs w:val="26"/>
+        </w:rPr>
+      </w:pPr>
+      <w:r>
+        <w:rPr>
+          <w:sz w:val="26"/>
+          <w:szCs w:val="26"/>
+        </w:rPr>
+        <w:t>Services:</w:t>
+      </w:r>
+    </w:p>
+    <w:p>
+      <w:pPr>
+        <w:pStyle w:val="ListParagraph"/>
+        <w:numPr>
+          <w:ilvl w:val="3"/>
+          <w:numId w:val="2"/>
+        </w:numPr>
+        <w:ind w:left="1440"/>
+        <w:rPr>
+          <w:sz w:val="26"/>
+          <w:szCs w:val="26"/>
+        </w:rPr>
+      </w:pPr>
+      <w:r>
+        <w:rPr>
+          <w:sz w:val="26"/>
+          <w:szCs w:val="26"/>
+        </w:rPr>
+        <w:t>Can be injected into components or other services</w:t>
+      </w:r>
+    </w:p>
+    <w:p>
+      <w:pPr>
+        <w:pStyle w:val="ListParagraph"/>
+        <w:numPr>
+          <w:ilvl w:val="3"/>
+          <w:numId w:val="2"/>
+        </w:numPr>
+        <w:ind w:left="1440"/>
+        <w:rPr>
+          <w:sz w:val="26"/>
+          <w:szCs w:val="26"/>
+        </w:rPr>
+      </w:pPr>
+      <w:r>
+        <w:rPr>
+          <w:sz w:val="26"/>
+          <w:szCs w:val="26"/>
+        </w:rPr>
+        <w:t>Singletons</w:t>
+      </w:r>
+    </w:p>
+    <w:p>
+      <w:pPr>
+        <w:pStyle w:val="ListParagraph"/>
+        <w:numPr>
+          <w:ilvl w:val="3"/>
+          <w:numId w:val="2"/>
+        </w:numPr>
+        <w:ind w:left="1440"/>
+        <w:rPr>
+          <w:sz w:val="26"/>
+          <w:szCs w:val="26"/>
+        </w:rPr>
+      </w:pPr>
+      <w:r>
+        <w:rPr>
+          <w:sz w:val="26"/>
+          <w:szCs w:val="26"/>
+        </w:rPr>
+        <w:t>Making HTTP requests</w:t>
+      </w:r>
+    </w:p>
+    <w:p>
+      <w:pPr>
+        <w:pStyle w:val="ListParagraph"/>
+        <w:numPr>
+          <w:ilvl w:val="0"/>
+          <w:numId w:val="2"/>
+        </w:numPr>
+        <w:rPr>
+          <w:sz w:val="26"/>
+          <w:szCs w:val="26"/>
+        </w:rPr>
+      </w:pPr>
+      <w:r>
+        <w:rPr>
+          <w:sz w:val="26"/>
+          <w:szCs w:val="26"/>
+        </w:rPr>
+        <w:t>app.UseDeveloperExceptionPage</w:t>
+      </w:r>
+      <w:r>
+        <w:rPr>
+          <w:sz w:val="26"/>
+          <w:szCs w:val="26"/>
+        </w:rPr>
+        <w:t>: default error catcher</w:t>
+      </w:r>
+    </w:p>
+    <w:p>
+      <w:pPr>
+        <w:rPr>
+          <w:sz w:val="26"/>
+          <w:szCs w:val="26"/>
+        </w:rPr>
+      </w:pPr>
+    </w:p>
+    <w:p>
+      <w:pPr>
+        <w:pStyle w:val="ListParagraph"/>
+        <w:numPr>
+          <w:ilvl w:val="1"/>
+          <w:numId w:val="1"/>
+        </w:numPr>
+        <w:ind w:left="1080"/>
         <w:rPr>
           <w:b/>
           <w:bCs/>
@@ -3351,157 +3474,8 @@
           <w:sz w:val="26"/>
           <w:szCs w:val="26"/>
         </w:rPr>
-        <w:t>Services</w:t>
-      </w:r>
-    </w:p>
-    <w:p>
-      <w:pPr>
-        <w:pStyle w:val="ListParagraph"/>
-        <w:numPr>
-          <w:ilvl w:val="0"/>
-          <w:numId w:val="2"/>
-        </w:numPr>
-        <w:rPr>
-          <w:sz w:val="26"/>
-          <w:szCs w:val="26"/>
-        </w:rPr>
-      </w:pPr>
-      <w:r>
-        <w:rPr>
-          <w:sz w:val="26"/>
-          <w:szCs w:val="26"/>
-        </w:rPr>
-        <w:t>Create a service: ng g s &lt;name&gt; --skip-tests</w:t>
-      </w:r>
-    </w:p>
-    <w:p>
-      <w:pPr>
-        <w:pStyle w:val="ListParagraph"/>
-        <w:numPr>
-          <w:ilvl w:val="0"/>
-          <w:numId w:val="2"/>
-        </w:numPr>
-        <w:rPr>
-          <w:sz w:val="26"/>
-          <w:szCs w:val="26"/>
-        </w:rPr>
-      </w:pPr>
-      <w:r>
-        <w:rPr>
-          <w:sz w:val="26"/>
-          <w:szCs w:val="26"/>
-        </w:rPr>
-        <w:t>Services:</w:t>
-      </w:r>
-    </w:p>
-    <w:p>
-      <w:pPr>
-        <w:pStyle w:val="ListParagraph"/>
-        <w:numPr>
-          <w:ilvl w:val="3"/>
-          <w:numId w:val="2"/>
-        </w:numPr>
-        <w:ind w:left="1440"/>
-        <w:rPr>
-          <w:sz w:val="26"/>
-          <w:szCs w:val="26"/>
-        </w:rPr>
-      </w:pPr>
-      <w:r>
-        <w:rPr>
-          <w:sz w:val="26"/>
-          <w:szCs w:val="26"/>
-        </w:rPr>
-        <w:t>Can be injected into components or other services</w:t>
-      </w:r>
-    </w:p>
-    <w:p>
-      <w:pPr>
-        <w:pStyle w:val="ListParagraph"/>
-        <w:numPr>
-          <w:ilvl w:val="3"/>
-          <w:numId w:val="2"/>
-        </w:numPr>
-        <w:ind w:left="1440"/>
-        <w:rPr>
-          <w:sz w:val="26"/>
-          <w:szCs w:val="26"/>
-        </w:rPr>
-      </w:pPr>
-      <w:r>
-        <w:rPr>
-          <w:sz w:val="26"/>
-          <w:szCs w:val="26"/>
-        </w:rPr>
-        <w:t>Singletons</w:t>
-      </w:r>
-    </w:p>
-    <w:p>
-      <w:pPr>
-        <w:pStyle w:val="ListParagraph"/>
-        <w:numPr>
-          <w:ilvl w:val="3"/>
-          <w:numId w:val="2"/>
-        </w:numPr>
-        <w:ind w:left="1440"/>
-        <w:rPr>
-          <w:sz w:val="26"/>
-          <w:szCs w:val="26"/>
-        </w:rPr>
-      </w:pPr>
-      <w:r>
-        <w:rPr>
-          <w:sz w:val="26"/>
-          <w:szCs w:val="26"/>
-        </w:rPr>
-        <w:t>Making HTTP requests</w:t>
-      </w:r>
-    </w:p>
-    <w:p>
-      <w:pPr>
-        <w:pStyle w:val="ListParagraph"/>
-        <w:numPr>
-          <w:ilvl w:val="0"/>
-          <w:numId w:val="2"/>
-        </w:numPr>
-        <w:rPr>
-          <w:sz w:val="26"/>
-          <w:szCs w:val="26"/>
-        </w:rPr>
-      </w:pPr>
-      <w:proofErr w:type="gramStart"/>
-      <w:r>
-        <w:rPr>
-          <w:sz w:val="26"/>
-          <w:szCs w:val="26"/>
-        </w:rPr>
-        <w:t>app.UseDeveloperExceptionPage</w:t>
-      </w:r>
-      <w:proofErr w:type="gramEnd"/>
-      <w:r>
-        <w:rPr>
-          <w:sz w:val="26"/>
-          <w:szCs w:val="26"/>
-        </w:rPr>
-        <w:t>: default error catcher</w:t>
-      </w:r>
-    </w:p>
-    <w:p>
-      <w:pPr>
-        <w:rPr>
-          <w:sz w:val="26"/>
-          <w:szCs w:val="26"/>
-        </w:rPr>
-      </w:pPr>
-    </w:p>
-    <w:p>
-      <w:pPr>
-        <w:pStyle w:val="ListParagraph"/>
-        <w:numPr>
-          <w:ilvl w:val="1"/>
-          <w:numId w:val="1"/>
-        </w:numPr>
-        <w:ind w:left="1080"/>
+      </w:pPr>
+      <w:r>
         <w:rPr>
           <w:b/>
           <w:bCs/>
@@ -3509,8 +3483,273 @@
           <w:sz w:val="26"/>
           <w:szCs w:val="26"/>
         </w:rPr>
-      </w:pPr>
-      <w:r>
+        <w:t>Observables</w:t>
+      </w:r>
+    </w:p>
+    <w:p>
+      <w:pPr>
+        <w:pStyle w:val="ListParagraph"/>
+        <w:numPr>
+          <w:ilvl w:val="0"/>
+          <w:numId w:val="2"/>
+        </w:numPr>
+        <w:rPr>
+          <w:b/>
+          <w:bCs/>
+          <w:sz w:val="26"/>
+          <w:szCs w:val="26"/>
+        </w:rPr>
+      </w:pPr>
+      <w:r>
+        <w:rPr>
+          <w:sz w:val="26"/>
+          <w:szCs w:val="26"/>
+        </w:rPr>
+        <w:t>Lazy collection of multiple values over time</w:t>
+      </w:r>
+    </w:p>
+    <w:p>
+      <w:pPr>
+        <w:pStyle w:val="ListParagraph"/>
+        <w:numPr>
+          <w:ilvl w:val="3"/>
+          <w:numId w:val="2"/>
+        </w:numPr>
+        <w:ind w:left="1440"/>
+        <w:rPr>
+          <w:sz w:val="26"/>
+          <w:szCs w:val="26"/>
+        </w:rPr>
+      </w:pPr>
+      <w:r>
+        <w:rPr>
+          <w:sz w:val="26"/>
+          <w:szCs w:val="26"/>
+        </w:rPr>
+        <w:t>Only subscribers can receive the update</w:t>
+      </w:r>
+    </w:p>
+    <w:p>
+      <w:pPr>
+        <w:pStyle w:val="ListParagraph"/>
+        <w:numPr>
+          <w:ilvl w:val="3"/>
+          <w:numId w:val="2"/>
+        </w:numPr>
+        <w:ind w:left="1440"/>
+        <w:rPr>
+          <w:sz w:val="26"/>
+          <w:szCs w:val="26"/>
+        </w:rPr>
+      </w:pPr>
+      <w:r>
+        <w:rPr>
+          <w:sz w:val="26"/>
+          <w:szCs w:val="26"/>
+        </w:rPr>
+        <w:t xml:space="preserve">When subscribe: </w:t>
+      </w:r>
+    </w:p>
+    <w:p>
+      <w:pPr>
+        <w:pStyle w:val="ListParagraph"/>
+        <w:numPr>
+          <w:ilvl w:val="1"/>
+          <w:numId w:val="2"/>
+        </w:numPr>
+        <w:rPr>
+          <w:sz w:val="26"/>
+          <w:szCs w:val="26"/>
+        </w:rPr>
+      </w:pPr>
+      <w:r>
+        <w:rPr>
+          <w:sz w:val="26"/>
+          <w:szCs w:val="26"/>
+        </w:rPr>
+        <w:t>What to do next with data</w:t>
+      </w:r>
+    </w:p>
+    <w:p>
+      <w:pPr>
+        <w:pStyle w:val="ListParagraph"/>
+        <w:numPr>
+          <w:ilvl w:val="1"/>
+          <w:numId w:val="2"/>
+        </w:numPr>
+        <w:rPr>
+          <w:sz w:val="26"/>
+          <w:szCs w:val="26"/>
+        </w:rPr>
+      </w:pPr>
+      <w:r>
+        <w:rPr>
+          <w:sz w:val="26"/>
+          <w:szCs w:val="26"/>
+        </w:rPr>
+        <w:t>What to do when error</w:t>
+      </w:r>
+    </w:p>
+    <w:p>
+      <w:pPr>
+        <w:pStyle w:val="ListParagraph"/>
+        <w:numPr>
+          <w:ilvl w:val="1"/>
+          <w:numId w:val="2"/>
+        </w:numPr>
+        <w:rPr>
+          <w:sz w:val="26"/>
+          <w:szCs w:val="26"/>
+        </w:rPr>
+      </w:pPr>
+      <w:r>
+        <w:rPr>
+          <w:sz w:val="26"/>
+          <w:szCs w:val="26"/>
+        </w:rPr>
+        <w:t>What to do when success (optional)</w:t>
+      </w:r>
+    </w:p>
+    <w:p>
+      <w:pPr>
+        <w:pStyle w:val="ListParagraph"/>
+        <w:numPr>
+          <w:ilvl w:val="0"/>
+          <w:numId w:val="2"/>
+        </w:numPr>
+        <w:rPr>
+          <w:b/>
+          <w:bCs/>
+          <w:sz w:val="26"/>
+          <w:szCs w:val="26"/>
+        </w:rPr>
+      </w:pPr>
+      <w:r>
+        <w:rPr>
+          <w:sz w:val="26"/>
+          <w:szCs w:val="26"/>
+        </w:rPr>
+        <w:t>W</w:t>
+      </w:r>
+      <w:r>
+        <w:rPr>
+          <w:sz w:val="26"/>
+          <w:szCs w:val="26"/>
+        </w:rPr>
+        <w:t>e can send it to JavaScript promise</w:t>
+      </w:r>
+    </w:p>
+    <w:p>
+      <w:pPr>
+        <w:pStyle w:val="ListParagraph"/>
+        <w:numPr>
+          <w:ilvl w:val="0"/>
+          <w:numId w:val="2"/>
+        </w:numPr>
+        <w:rPr>
+          <w:b/>
+          <w:bCs/>
+          <w:sz w:val="26"/>
+          <w:szCs w:val="26"/>
+        </w:rPr>
+      </w:pPr>
+      <w:r>
+        <w:rPr>
+          <w:sz w:val="26"/>
+          <w:szCs w:val="26"/>
+        </w:rPr>
+        <w:t>Pipe(): rxjs extension</w:t>
+      </w:r>
+      <w:r>
+        <w:rPr>
+          <w:sz w:val="26"/>
+          <w:szCs w:val="26"/>
+        </w:rPr>
+        <w:t>. Used by an observable to return another observable</w:t>
+      </w:r>
+    </w:p>
+    <w:p>
+      <w:pPr>
+        <w:pStyle w:val="ListParagraph"/>
+        <w:numPr>
+          <w:ilvl w:val="0"/>
+          <w:numId w:val="2"/>
+        </w:numPr>
+        <w:rPr>
+          <w:b/>
+          <w:bCs/>
+          <w:sz w:val="26"/>
+          <w:szCs w:val="26"/>
+        </w:rPr>
+      </w:pPr>
+      <w:r>
+        <w:rPr>
+          <w:sz w:val="26"/>
+          <w:szCs w:val="26"/>
+        </w:rPr>
+        <w:t>Parent-to-child and Child-to-parent passing data</w:t>
+      </w:r>
+    </w:p>
+    <w:p>
+      <w:pPr>
+        <w:pStyle w:val="ListParagraph"/>
+        <w:numPr>
+          <w:ilvl w:val="0"/>
+          <w:numId w:val="2"/>
+        </w:numPr>
+        <w:rPr>
+          <w:b/>
+          <w:bCs/>
+          <w:sz w:val="26"/>
+          <w:szCs w:val="26"/>
+        </w:rPr>
+      </w:pPr>
+      <w:r>
+        <w:rPr>
+          <w:sz w:val="26"/>
+          <w:szCs w:val="26"/>
+        </w:rPr>
+        <w:t>Parent to child: []</w:t>
+      </w:r>
+    </w:p>
+    <w:p>
+      <w:pPr>
+        <w:pStyle w:val="ListParagraph"/>
+        <w:numPr>
+          <w:ilvl w:val="0"/>
+          <w:numId w:val="2"/>
+        </w:numPr>
+        <w:rPr>
+          <w:b/>
+          <w:bCs/>
+          <w:sz w:val="26"/>
+          <w:szCs w:val="26"/>
+        </w:rPr>
+      </w:pPr>
+      <w:r>
+        <w:rPr>
+          <w:sz w:val="26"/>
+          <w:szCs w:val="26"/>
+        </w:rPr>
+        <w:t>Child to parent: ()</w:t>
+      </w:r>
+    </w:p>
+    <w:p>
+      <w:pPr>
+        <w:rPr>
+          <w:sz w:val="26"/>
+          <w:szCs w:val="26"/>
+        </w:rPr>
+      </w:pPr>
+    </w:p>
+    <w:p>
+      <w:pPr>
+        <w:pStyle w:val="ListParagraph"/>
+        <w:numPr>
+          <w:ilvl w:val="1"/>
+          <w:numId w:val="1"/>
+        </w:numPr>
+        <w:ind w:left="1080"/>
         <w:rPr>
           <w:b/>
           <w:bCs/>
@@ -3518,282 +3757,8 @@
           <w:sz w:val="26"/>
           <w:szCs w:val="26"/>
         </w:rPr>
-        <w:t>Observables</w:t>
-      </w:r>
-    </w:p>
-    <w:p>
-      <w:pPr>
-        <w:pStyle w:val="ListParagraph"/>
-        <w:numPr>
-          <w:ilvl w:val="0"/>
-          <w:numId w:val="2"/>
-        </w:numPr>
-        <w:rPr>
-          <w:b/>
-          <w:bCs/>
-          <w:sz w:val="26"/>
-          <w:szCs w:val="26"/>
-        </w:rPr>
-      </w:pPr>
-      <w:r>
-        <w:rPr>
-          <w:sz w:val="26"/>
-          <w:szCs w:val="26"/>
-        </w:rPr>
-        <w:t>Lazy collection of multiple values over time</w:t>
-      </w:r>
-    </w:p>
-    <w:p>
-      <w:pPr>
-        <w:pStyle w:val="ListParagraph"/>
-        <w:numPr>
-          <w:ilvl w:val="3"/>
-          <w:numId w:val="2"/>
-        </w:numPr>
-        <w:ind w:left="1440"/>
-        <w:rPr>
-          <w:sz w:val="26"/>
-          <w:szCs w:val="26"/>
-        </w:rPr>
-      </w:pPr>
-      <w:r>
-        <w:rPr>
-          <w:sz w:val="26"/>
-          <w:szCs w:val="26"/>
-        </w:rPr>
-        <w:t>Only subscribers can receive the update</w:t>
-      </w:r>
-    </w:p>
-    <w:p>
-      <w:pPr>
-        <w:pStyle w:val="ListParagraph"/>
-        <w:numPr>
-          <w:ilvl w:val="3"/>
-          <w:numId w:val="2"/>
-        </w:numPr>
-        <w:ind w:left="1440"/>
-        <w:rPr>
-          <w:sz w:val="26"/>
-          <w:szCs w:val="26"/>
-        </w:rPr>
-      </w:pPr>
-      <w:r>
-        <w:rPr>
-          <w:sz w:val="26"/>
-          <w:szCs w:val="26"/>
-        </w:rPr>
-        <w:t xml:space="preserve">When subscribe: </w:t>
-      </w:r>
-    </w:p>
-    <w:p>
-      <w:pPr>
-        <w:pStyle w:val="ListParagraph"/>
-        <w:numPr>
-          <w:ilvl w:val="1"/>
-          <w:numId w:val="2"/>
-        </w:numPr>
-        <w:rPr>
-          <w:sz w:val="26"/>
-          <w:szCs w:val="26"/>
-        </w:rPr>
-      </w:pPr>
-      <w:r>
-        <w:rPr>
-          <w:sz w:val="26"/>
-          <w:szCs w:val="26"/>
-        </w:rPr>
-        <w:t>What to do next with data</w:t>
-      </w:r>
-    </w:p>
-    <w:p>
-      <w:pPr>
-        <w:pStyle w:val="ListParagraph"/>
-        <w:numPr>
-          <w:ilvl w:val="1"/>
-          <w:numId w:val="2"/>
-        </w:numPr>
-        <w:rPr>
-          <w:sz w:val="26"/>
-          <w:szCs w:val="26"/>
-        </w:rPr>
-      </w:pPr>
-      <w:r>
-        <w:rPr>
-          <w:sz w:val="26"/>
-          <w:szCs w:val="26"/>
-        </w:rPr>
-        <w:t>What to do when error</w:t>
-      </w:r>
-    </w:p>
-    <w:p>
-      <w:pPr>
-        <w:pStyle w:val="ListParagraph"/>
-        <w:numPr>
-          <w:ilvl w:val="1"/>
-          <w:numId w:val="2"/>
-        </w:numPr>
-        <w:rPr>
-          <w:sz w:val="26"/>
-          <w:szCs w:val="26"/>
-        </w:rPr>
-      </w:pPr>
-      <w:r>
-        <w:rPr>
-          <w:sz w:val="26"/>
-          <w:szCs w:val="26"/>
-        </w:rPr>
-        <w:t>What to do when success (optional)</w:t>
-      </w:r>
-    </w:p>
-    <w:p>
-      <w:pPr>
-        <w:pStyle w:val="ListParagraph"/>
-        <w:numPr>
-          <w:ilvl w:val="0"/>
-          <w:numId w:val="2"/>
-        </w:numPr>
-        <w:rPr>
-          <w:b/>
-          <w:bCs/>
-          <w:sz w:val="26"/>
-          <w:szCs w:val="26"/>
-        </w:rPr>
-      </w:pPr>
-      <w:r>
-        <w:rPr>
-          <w:sz w:val="26"/>
-          <w:szCs w:val="26"/>
-        </w:rPr>
-        <w:t>W</w:t>
-      </w:r>
-      <w:r>
-        <w:rPr>
-          <w:sz w:val="26"/>
-          <w:szCs w:val="26"/>
-        </w:rPr>
-        <w:t>e can send it to JavaScript promise</w:t>
-      </w:r>
-    </w:p>
-    <w:p>
-      <w:pPr>
-        <w:pStyle w:val="ListParagraph"/>
-        <w:numPr>
-          <w:ilvl w:val="0"/>
-          <w:numId w:val="2"/>
-        </w:numPr>
-        <w:rPr>
-          <w:b/>
-          <w:bCs/>
-          <w:sz w:val="26"/>
-          <w:szCs w:val="26"/>
-        </w:rPr>
-      </w:pPr>
-      <w:proofErr w:type="gramStart"/>
-      <w:r>
-        <w:rPr>
-          <w:sz w:val="26"/>
-          <w:szCs w:val="26"/>
-        </w:rPr>
-        <w:t>Pipe(</w:t>
-      </w:r>
-      <w:proofErr w:type="gramEnd"/>
-      <w:r>
-        <w:rPr>
-          <w:sz w:val="26"/>
-          <w:szCs w:val="26"/>
-        </w:rPr>
-        <w:t>): rxjs extension</w:t>
-      </w:r>
-      <w:r>
-        <w:rPr>
-          <w:sz w:val="26"/>
-          <w:szCs w:val="26"/>
-        </w:rPr>
-        <w:t>. Used by an observable to return another observable</w:t>
-      </w:r>
-    </w:p>
-    <w:p>
-      <w:pPr>
-        <w:pStyle w:val="ListParagraph"/>
-        <w:numPr>
-          <w:ilvl w:val="0"/>
-          <w:numId w:val="2"/>
-        </w:numPr>
-        <w:rPr>
-          <w:b/>
-          <w:bCs/>
-          <w:sz w:val="26"/>
-          <w:szCs w:val="26"/>
-        </w:rPr>
-      </w:pPr>
-      <w:r>
-        <w:rPr>
-          <w:sz w:val="26"/>
-          <w:szCs w:val="26"/>
-        </w:rPr>
-        <w:t>Parent-to-child and Child-to-parent passing data</w:t>
-      </w:r>
-    </w:p>
-    <w:p>
-      <w:pPr>
-        <w:pStyle w:val="ListParagraph"/>
-        <w:numPr>
-          <w:ilvl w:val="0"/>
-          <w:numId w:val="2"/>
-        </w:numPr>
-        <w:rPr>
-          <w:b/>
-          <w:bCs/>
-          <w:sz w:val="26"/>
-          <w:szCs w:val="26"/>
-        </w:rPr>
-      </w:pPr>
-      <w:r>
-        <w:rPr>
-          <w:sz w:val="26"/>
-          <w:szCs w:val="26"/>
-        </w:rPr>
-        <w:t>Parent to child: []</w:t>
-      </w:r>
-    </w:p>
-    <w:p>
-      <w:pPr>
-        <w:pStyle w:val="ListParagraph"/>
-        <w:numPr>
-          <w:ilvl w:val="0"/>
-          <w:numId w:val="2"/>
-        </w:numPr>
-        <w:rPr>
-          <w:b/>
-          <w:bCs/>
-          <w:sz w:val="26"/>
-          <w:szCs w:val="26"/>
-        </w:rPr>
-      </w:pPr>
-      <w:r>
-        <w:rPr>
-          <w:sz w:val="26"/>
-          <w:szCs w:val="26"/>
-        </w:rPr>
-        <w:t>Child to parent: ()</w:t>
-      </w:r>
-    </w:p>
-    <w:p>
-      <w:pPr>
-        <w:rPr>
-          <w:sz w:val="26"/>
-          <w:szCs w:val="26"/>
-        </w:rPr>
-      </w:pPr>
-    </w:p>
-    <w:p>
-      <w:pPr>
-        <w:pStyle w:val="ListParagraph"/>
-        <w:numPr>
-          <w:ilvl w:val="1"/>
-          <w:numId w:val="1"/>
-        </w:numPr>
-        <w:ind w:left="1080"/>
+      </w:pPr>
+      <w:r>
         <w:rPr>
           <w:b/>
           <w:bCs/>
@@ -3801,8 +3766,801 @@
           <w:sz w:val="26"/>
           <w:szCs w:val="26"/>
         </w:rPr>
-      </w:pPr>
-      <w:r>
+        <w:lastRenderedPageBreak/>
+        <w:t>Routing</w:t>
+      </w:r>
+    </w:p>
+    <w:p>
+      <w:pPr>
+        <w:pStyle w:val="ListParagraph"/>
+        <w:numPr>
+          <w:ilvl w:val="0"/>
+          <w:numId w:val="1"/>
+        </w:numPr>
+        <w:shd w:val="clear" w:color="auto" w:fill="1E1E1E"/>
+        <w:spacing w:after="0" w:line="345" w:lineRule="atLeast"/>
+        <w:rPr>
+          <w:rFonts w:ascii="Consolas" w:eastAsia="Times New Roman" w:hAnsi="Consolas" w:cs="Times New Roman"/>
+          <w:color w:val="D4D4D4"/>
+          <w:sz w:val="26"/>
+          <w:szCs w:val="26"/>
+        </w:rPr>
+      </w:pPr>
+      <w:r>
+        <w:rPr>
+          <w:rFonts w:ascii="Consolas" w:eastAsia="Times New Roman" w:hAnsi="Consolas" w:cs="Times New Roman"/>
+          <w:color w:val="569CD6"/>
+          <w:sz w:val="26"/>
+          <w:szCs w:val="26"/>
+        </w:rPr>
+        <w:t>const</w:t>
+      </w:r>
+      <w:r>
+        <w:rPr>
+          <w:rFonts w:ascii="Consolas" w:eastAsia="Times New Roman" w:hAnsi="Consolas" w:cs="Times New Roman"/>
+          <w:color w:val="D4D4D4"/>
+          <w:sz w:val="26"/>
+          <w:szCs w:val="26"/>
+        </w:rPr>
+        <w:t xml:space="preserve"> </w:t>
+      </w:r>
+      <w:r>
+        <w:rPr>
+          <w:rFonts w:ascii="Consolas" w:eastAsia="Times New Roman" w:hAnsi="Consolas" w:cs="Times New Roman"/>
+          <w:color w:val="4FC1FF"/>
+          <w:sz w:val="26"/>
+          <w:szCs w:val="26"/>
+        </w:rPr>
+        <w:t>routes</w:t>
+      </w:r>
+      <w:r>
+        <w:rPr>
+          <w:rFonts w:ascii="Consolas" w:eastAsia="Times New Roman" w:hAnsi="Consolas" w:cs="Times New Roman"/>
+          <w:color w:val="D4D4D4"/>
+          <w:sz w:val="26"/>
+          <w:szCs w:val="26"/>
+        </w:rPr>
+        <w:t xml:space="preserve">: </w:t>
+      </w:r>
+      <w:r>
+        <w:rPr>
+          <w:rFonts w:ascii="Consolas" w:eastAsia="Times New Roman" w:hAnsi="Consolas" w:cs="Times New Roman"/>
+          <w:color w:val="4EC9B0"/>
+          <w:sz w:val="26"/>
+          <w:szCs w:val="26"/>
+        </w:rPr>
+        <w:t>Routes</w:t>
+      </w:r>
+      <w:r>
+        <w:rPr>
+          <w:rFonts w:ascii="Consolas" w:eastAsia="Times New Roman" w:hAnsi="Consolas" w:cs="Times New Roman"/>
+          <w:color w:val="D4D4D4"/>
+          <w:sz w:val="26"/>
+          <w:szCs w:val="26"/>
+        </w:rPr>
+        <w:t xml:space="preserve"> = [</w:t>
+      </w:r>
+    </w:p>
+    <w:p>
+      <w:pPr>
+        <w:pStyle w:val="ListParagraph"/>
+        <w:numPr>
+          <w:ilvl w:val="0"/>
+          <w:numId w:val="1"/>
+        </w:numPr>
+        <w:shd w:val="clear" w:color="auto" w:fill="1E1E1E"/>
+        <w:spacing w:after="0" w:line="345" w:lineRule="atLeast"/>
+        <w:rPr>
+          <w:rFonts w:ascii="Consolas" w:eastAsia="Times New Roman" w:hAnsi="Consolas" w:cs="Times New Roman"/>
+          <w:color w:val="D4D4D4"/>
+          <w:sz w:val="26"/>
+          <w:szCs w:val="26"/>
+        </w:rPr>
+      </w:pPr>
+      <w:r>
+        <w:rPr>
+          <w:rFonts w:ascii="Consolas" w:eastAsia="Times New Roman" w:hAnsi="Consolas" w:cs="Times New Roman"/>
+          <w:color w:val="D4D4D4"/>
+          <w:sz w:val="26"/>
+          <w:szCs w:val="26"/>
+        </w:rPr>
+        <w:t>  {</w:t>
+      </w:r>
+      <w:r>
+        <w:rPr>
+          <w:rFonts w:ascii="Consolas" w:eastAsia="Times New Roman" w:hAnsi="Consolas" w:cs="Times New Roman"/>
+          <w:color w:val="9CDCFE"/>
+          <w:sz w:val="26"/>
+          <w:szCs w:val="26"/>
+        </w:rPr>
+        <w:t>path:</w:t>
+      </w:r>
+      <w:r>
+        <w:rPr>
+          <w:rFonts w:ascii="Consolas" w:eastAsia="Times New Roman" w:hAnsi="Consolas" w:cs="Times New Roman"/>
+          <w:color w:val="D4D4D4"/>
+          <w:sz w:val="26"/>
+          <w:szCs w:val="26"/>
+        </w:rPr>
+        <w:t xml:space="preserve"> </w:t>
+      </w:r>
+      <w:r>
+        <w:rPr>
+          <w:rFonts w:ascii="Consolas" w:eastAsia="Times New Roman" w:hAnsi="Consolas" w:cs="Times New Roman"/>
+          <w:color w:val="CE9178"/>
+          <w:sz w:val="26"/>
+          <w:szCs w:val="26"/>
+        </w:rPr>
+        <w:t>''</w:t>
+      </w:r>
+      <w:r>
+        <w:rPr>
+          <w:rFonts w:ascii="Consolas" w:eastAsia="Times New Roman" w:hAnsi="Consolas" w:cs="Times New Roman"/>
+          <w:color w:val="D4D4D4"/>
+          <w:sz w:val="26"/>
+          <w:szCs w:val="26"/>
+        </w:rPr>
+        <w:t xml:space="preserve">, </w:t>
+      </w:r>
+      <w:r>
+        <w:rPr>
+          <w:rFonts w:ascii="Consolas" w:eastAsia="Times New Roman" w:hAnsi="Consolas" w:cs="Times New Roman"/>
+          <w:color w:val="4EC9B0"/>
+          <w:sz w:val="26"/>
+          <w:szCs w:val="26"/>
+        </w:rPr>
+        <w:t>component</w:t>
+      </w:r>
+      <w:r>
+        <w:rPr>
+          <w:rFonts w:ascii="Consolas" w:eastAsia="Times New Roman" w:hAnsi="Consolas" w:cs="Times New Roman"/>
+          <w:color w:val="9CDCFE"/>
+          <w:sz w:val="26"/>
+          <w:szCs w:val="26"/>
+        </w:rPr>
+        <w:t>:</w:t>
+      </w:r>
+      <w:r>
+        <w:rPr>
+          <w:rFonts w:ascii="Consolas" w:eastAsia="Times New Roman" w:hAnsi="Consolas" w:cs="Times New Roman"/>
+          <w:color w:val="D4D4D4"/>
+          <w:sz w:val="26"/>
+          <w:szCs w:val="26"/>
+        </w:rPr>
+        <w:t xml:space="preserve"> </w:t>
+      </w:r>
+      <w:r>
+        <w:rPr>
+          <w:rFonts w:ascii="Consolas" w:eastAsia="Times New Roman" w:hAnsi="Consolas" w:cs="Times New Roman"/>
+          <w:color w:val="4EC9B0"/>
+          <w:sz w:val="26"/>
+          <w:szCs w:val="26"/>
+        </w:rPr>
+        <w:t>HomeComponent</w:t>
+      </w:r>
+      <w:r>
+        <w:rPr>
+          <w:rFonts w:ascii="Consolas" w:eastAsia="Times New Roman" w:hAnsi="Consolas" w:cs="Times New Roman"/>
+          <w:color w:val="D4D4D4"/>
+          <w:sz w:val="26"/>
+          <w:szCs w:val="26"/>
+        </w:rPr>
+        <w:t>},</w:t>
+      </w:r>
+    </w:p>
+    <w:p>
+      <w:pPr>
+        <w:pStyle w:val="ListParagraph"/>
+        <w:numPr>
+          <w:ilvl w:val="0"/>
+          <w:numId w:val="1"/>
+        </w:numPr>
+        <w:shd w:val="clear" w:color="auto" w:fill="1E1E1E"/>
+        <w:spacing w:after="0" w:line="345" w:lineRule="atLeast"/>
+        <w:rPr>
+          <w:rFonts w:ascii="Consolas" w:eastAsia="Times New Roman" w:hAnsi="Consolas" w:cs="Times New Roman"/>
+          <w:color w:val="D4D4D4"/>
+          <w:sz w:val="26"/>
+          <w:szCs w:val="26"/>
+        </w:rPr>
+      </w:pPr>
+      <w:r>
+        <w:rPr>
+          <w:rFonts w:ascii="Consolas" w:eastAsia="Times New Roman" w:hAnsi="Consolas" w:cs="Times New Roman"/>
+          <w:color w:val="D4D4D4"/>
+          <w:sz w:val="26"/>
+          <w:szCs w:val="26"/>
+        </w:rPr>
+        <w:t>  {</w:t>
+      </w:r>
+      <w:r>
+        <w:rPr>
+          <w:rFonts w:ascii="Consolas" w:eastAsia="Times New Roman" w:hAnsi="Consolas" w:cs="Times New Roman"/>
+          <w:color w:val="9CDCFE"/>
+          <w:sz w:val="26"/>
+          <w:szCs w:val="26"/>
+        </w:rPr>
+        <w:t>path:</w:t>
+      </w:r>
+      <w:r>
+        <w:rPr>
+          <w:rFonts w:ascii="Consolas" w:eastAsia="Times New Roman" w:hAnsi="Consolas" w:cs="Times New Roman"/>
+          <w:color w:val="D4D4D4"/>
+          <w:sz w:val="26"/>
+          <w:szCs w:val="26"/>
+        </w:rPr>
+        <w:t xml:space="preserve"> </w:t>
+      </w:r>
+      <w:r>
+        <w:rPr>
+          <w:rFonts w:ascii="Consolas" w:eastAsia="Times New Roman" w:hAnsi="Consolas" w:cs="Times New Roman"/>
+          <w:color w:val="CE9178"/>
+          <w:sz w:val="26"/>
+          <w:szCs w:val="26"/>
+        </w:rPr>
+        <w:t>'members'</w:t>
+      </w:r>
+      <w:r>
+        <w:rPr>
+          <w:rFonts w:ascii="Consolas" w:eastAsia="Times New Roman" w:hAnsi="Consolas" w:cs="Times New Roman"/>
+          <w:color w:val="D4D4D4"/>
+          <w:sz w:val="26"/>
+          <w:szCs w:val="26"/>
+        </w:rPr>
+        <w:t xml:space="preserve">, </w:t>
+      </w:r>
+      <w:r>
+        <w:rPr>
+          <w:rFonts w:ascii="Consolas" w:eastAsia="Times New Roman" w:hAnsi="Consolas" w:cs="Times New Roman"/>
+          <w:color w:val="4EC9B0"/>
+          <w:sz w:val="26"/>
+          <w:szCs w:val="26"/>
+        </w:rPr>
+        <w:t>component</w:t>
+      </w:r>
+      <w:r>
+        <w:rPr>
+          <w:rFonts w:ascii="Consolas" w:eastAsia="Times New Roman" w:hAnsi="Consolas" w:cs="Times New Roman"/>
+          <w:color w:val="9CDCFE"/>
+          <w:sz w:val="26"/>
+          <w:szCs w:val="26"/>
+        </w:rPr>
+        <w:t>:</w:t>
+      </w:r>
+      <w:r>
+        <w:rPr>
+          <w:rFonts w:ascii="Consolas" w:eastAsia="Times New Roman" w:hAnsi="Consolas" w:cs="Times New Roman"/>
+          <w:color w:val="D4D4D4"/>
+          <w:sz w:val="26"/>
+          <w:szCs w:val="26"/>
+        </w:rPr>
+        <w:t xml:space="preserve"> </w:t>
+      </w:r>
+      <w:r>
+        <w:rPr>
+          <w:rFonts w:ascii="Consolas" w:eastAsia="Times New Roman" w:hAnsi="Consolas" w:cs="Times New Roman"/>
+          <w:color w:val="4EC9B0"/>
+          <w:sz w:val="26"/>
+          <w:szCs w:val="26"/>
+        </w:rPr>
+        <w:t>MemberListComponent</w:t>
+      </w:r>
+      <w:r>
+        <w:rPr>
+          <w:rFonts w:ascii="Consolas" w:eastAsia="Times New Roman" w:hAnsi="Consolas" w:cs="Times New Roman"/>
+          <w:color w:val="D4D4D4"/>
+          <w:sz w:val="26"/>
+          <w:szCs w:val="26"/>
+        </w:rPr>
+        <w:t>},</w:t>
+      </w:r>
+    </w:p>
+    <w:p>
+      <w:pPr>
+        <w:pStyle w:val="ListParagraph"/>
+        <w:numPr>
+          <w:ilvl w:val="0"/>
+          <w:numId w:val="1"/>
+        </w:numPr>
+        <w:shd w:val="clear" w:color="auto" w:fill="1E1E1E"/>
+        <w:spacing w:after="0" w:line="345" w:lineRule="atLeast"/>
+        <w:rPr>
+          <w:rFonts w:ascii="Consolas" w:eastAsia="Times New Roman" w:hAnsi="Consolas" w:cs="Times New Roman"/>
+          <w:color w:val="D4D4D4"/>
+          <w:sz w:val="26"/>
+          <w:szCs w:val="26"/>
+        </w:rPr>
+      </w:pPr>
+      <w:r>
+        <w:rPr>
+          <w:rFonts w:ascii="Consolas" w:eastAsia="Times New Roman" w:hAnsi="Consolas" w:cs="Times New Roman"/>
+          <w:color w:val="D4D4D4"/>
+          <w:sz w:val="26"/>
+          <w:szCs w:val="26"/>
+        </w:rPr>
+        <w:t>  {</w:t>
+      </w:r>
+      <w:r>
+        <w:rPr>
+          <w:rFonts w:ascii="Consolas" w:eastAsia="Times New Roman" w:hAnsi="Consolas" w:cs="Times New Roman"/>
+          <w:color w:val="9CDCFE"/>
+          <w:sz w:val="26"/>
+          <w:szCs w:val="26"/>
+        </w:rPr>
+        <w:t>path:</w:t>
+      </w:r>
+      <w:r>
+        <w:rPr>
+          <w:rFonts w:ascii="Consolas" w:eastAsia="Times New Roman" w:hAnsi="Consolas" w:cs="Times New Roman"/>
+          <w:color w:val="D4D4D4"/>
+          <w:sz w:val="26"/>
+          <w:szCs w:val="26"/>
+        </w:rPr>
+        <w:t xml:space="preserve"> </w:t>
+      </w:r>
+      <w:r>
+        <w:rPr>
+          <w:rFonts w:ascii="Consolas" w:eastAsia="Times New Roman" w:hAnsi="Consolas" w:cs="Times New Roman"/>
+          <w:color w:val="CE9178"/>
+          <w:sz w:val="26"/>
+          <w:szCs w:val="26"/>
+        </w:rPr>
+        <w:t>'members/:id'</w:t>
+      </w:r>
+      <w:r>
+        <w:rPr>
+          <w:rFonts w:ascii="Consolas" w:eastAsia="Times New Roman" w:hAnsi="Consolas" w:cs="Times New Roman"/>
+          <w:color w:val="D4D4D4"/>
+          <w:sz w:val="26"/>
+          <w:szCs w:val="26"/>
+        </w:rPr>
+        <w:t xml:space="preserve">, </w:t>
+      </w:r>
+      <w:r>
+        <w:rPr>
+          <w:rFonts w:ascii="Consolas" w:eastAsia="Times New Roman" w:hAnsi="Consolas" w:cs="Times New Roman"/>
+          <w:color w:val="4EC9B0"/>
+          <w:sz w:val="26"/>
+          <w:szCs w:val="26"/>
+        </w:rPr>
+        <w:t>component</w:t>
+      </w:r>
+      <w:r>
+        <w:rPr>
+          <w:rFonts w:ascii="Consolas" w:eastAsia="Times New Roman" w:hAnsi="Consolas" w:cs="Times New Roman"/>
+          <w:color w:val="9CDCFE"/>
+          <w:sz w:val="26"/>
+          <w:szCs w:val="26"/>
+        </w:rPr>
+        <w:t>:</w:t>
+      </w:r>
+      <w:r>
+        <w:rPr>
+          <w:rFonts w:ascii="Consolas" w:eastAsia="Times New Roman" w:hAnsi="Consolas" w:cs="Times New Roman"/>
+          <w:color w:val="D4D4D4"/>
+          <w:sz w:val="26"/>
+          <w:szCs w:val="26"/>
+        </w:rPr>
+        <w:t xml:space="preserve"> </w:t>
+      </w:r>
+      <w:r>
+        <w:rPr>
+          <w:rFonts w:ascii="Consolas" w:eastAsia="Times New Roman" w:hAnsi="Consolas" w:cs="Times New Roman"/>
+          <w:color w:val="4EC9B0"/>
+          <w:sz w:val="26"/>
+          <w:szCs w:val="26"/>
+        </w:rPr>
+        <w:t>MemberDetailComponent</w:t>
+      </w:r>
+      <w:r>
+        <w:rPr>
+          <w:rFonts w:ascii="Consolas" w:eastAsia="Times New Roman" w:hAnsi="Consolas" w:cs="Times New Roman"/>
+          <w:color w:val="D4D4D4"/>
+          <w:sz w:val="26"/>
+          <w:szCs w:val="26"/>
+        </w:rPr>
+        <w:t>},</w:t>
+      </w:r>
+    </w:p>
+    <w:p>
+      <w:pPr>
+        <w:pStyle w:val="ListParagraph"/>
+        <w:numPr>
+          <w:ilvl w:val="0"/>
+          <w:numId w:val="1"/>
+        </w:numPr>
+        <w:shd w:val="clear" w:color="auto" w:fill="1E1E1E"/>
+        <w:spacing w:after="0" w:line="345" w:lineRule="atLeast"/>
+        <w:rPr>
+          <w:rFonts w:ascii="Consolas" w:eastAsia="Times New Roman" w:hAnsi="Consolas" w:cs="Times New Roman"/>
+          <w:color w:val="D4D4D4"/>
+          <w:sz w:val="26"/>
+          <w:szCs w:val="26"/>
+        </w:rPr>
+      </w:pPr>
+      <w:r>
+        <w:rPr>
+          <w:rFonts w:ascii="Consolas" w:eastAsia="Times New Roman" w:hAnsi="Consolas" w:cs="Times New Roman"/>
+          <w:color w:val="D4D4D4"/>
+          <w:sz w:val="26"/>
+          <w:szCs w:val="26"/>
+        </w:rPr>
+        <w:t>  {</w:t>
+      </w:r>
+      <w:r>
+        <w:rPr>
+          <w:rFonts w:ascii="Consolas" w:eastAsia="Times New Roman" w:hAnsi="Consolas" w:cs="Times New Roman"/>
+          <w:color w:val="9CDCFE"/>
+          <w:sz w:val="26"/>
+          <w:szCs w:val="26"/>
+        </w:rPr>
+        <w:t>path:</w:t>
+      </w:r>
+      <w:r>
+        <w:rPr>
+          <w:rFonts w:ascii="Consolas" w:eastAsia="Times New Roman" w:hAnsi="Consolas" w:cs="Times New Roman"/>
+          <w:color w:val="D4D4D4"/>
+          <w:sz w:val="26"/>
+          <w:szCs w:val="26"/>
+        </w:rPr>
+        <w:t xml:space="preserve"> </w:t>
+      </w:r>
+      <w:r>
+        <w:rPr>
+          <w:rFonts w:ascii="Consolas" w:eastAsia="Times New Roman" w:hAnsi="Consolas" w:cs="Times New Roman"/>
+          <w:color w:val="CE9178"/>
+          <w:sz w:val="26"/>
+          <w:szCs w:val="26"/>
+        </w:rPr>
+        <w:t>'lists'</w:t>
+      </w:r>
+      <w:r>
+        <w:rPr>
+          <w:rFonts w:ascii="Consolas" w:eastAsia="Times New Roman" w:hAnsi="Consolas" w:cs="Times New Roman"/>
+          <w:color w:val="D4D4D4"/>
+          <w:sz w:val="26"/>
+          <w:szCs w:val="26"/>
+        </w:rPr>
+        <w:t xml:space="preserve">, </w:t>
+      </w:r>
+      <w:r>
+        <w:rPr>
+          <w:rFonts w:ascii="Consolas" w:eastAsia="Times New Roman" w:hAnsi="Consolas" w:cs="Times New Roman"/>
+          <w:color w:val="4EC9B0"/>
+          <w:sz w:val="26"/>
+          <w:szCs w:val="26"/>
+        </w:rPr>
+        <w:t>component</w:t>
+      </w:r>
+      <w:r>
+        <w:rPr>
+          <w:rFonts w:ascii="Consolas" w:eastAsia="Times New Roman" w:hAnsi="Consolas" w:cs="Times New Roman"/>
+          <w:color w:val="9CDCFE"/>
+          <w:sz w:val="26"/>
+          <w:szCs w:val="26"/>
+        </w:rPr>
+        <w:t>:</w:t>
+      </w:r>
+      <w:r>
+        <w:rPr>
+          <w:rFonts w:ascii="Consolas" w:eastAsia="Times New Roman" w:hAnsi="Consolas" w:cs="Times New Roman"/>
+          <w:color w:val="D4D4D4"/>
+          <w:sz w:val="26"/>
+          <w:szCs w:val="26"/>
+        </w:rPr>
+        <w:t xml:space="preserve"> </w:t>
+      </w:r>
+      <w:r>
+        <w:rPr>
+          <w:rFonts w:ascii="Consolas" w:eastAsia="Times New Roman" w:hAnsi="Consolas" w:cs="Times New Roman"/>
+          <w:color w:val="4EC9B0"/>
+          <w:sz w:val="26"/>
+          <w:szCs w:val="26"/>
+        </w:rPr>
+        <w:t>ListsComponent</w:t>
+      </w:r>
+      <w:r>
+        <w:rPr>
+          <w:rFonts w:ascii="Consolas" w:eastAsia="Times New Roman" w:hAnsi="Consolas" w:cs="Times New Roman"/>
+          <w:color w:val="D4D4D4"/>
+          <w:sz w:val="26"/>
+          <w:szCs w:val="26"/>
+        </w:rPr>
+        <w:t>},</w:t>
+      </w:r>
+    </w:p>
+    <w:p>
+      <w:pPr>
+        <w:pStyle w:val="ListParagraph"/>
+        <w:numPr>
+          <w:ilvl w:val="0"/>
+          <w:numId w:val="1"/>
+        </w:numPr>
+        <w:shd w:val="clear" w:color="auto" w:fill="1E1E1E"/>
+        <w:spacing w:after="0" w:line="345" w:lineRule="atLeast"/>
+        <w:rPr>
+          <w:rFonts w:ascii="Consolas" w:eastAsia="Times New Roman" w:hAnsi="Consolas" w:cs="Times New Roman"/>
+          <w:color w:val="D4D4D4"/>
+          <w:sz w:val="26"/>
+          <w:szCs w:val="26"/>
+        </w:rPr>
+      </w:pPr>
+      <w:r>
+        <w:rPr>
+          <w:rFonts w:ascii="Consolas" w:eastAsia="Times New Roman" w:hAnsi="Consolas" w:cs="Times New Roman"/>
+          <w:color w:val="D4D4D4"/>
+          <w:sz w:val="26"/>
+          <w:szCs w:val="26"/>
+        </w:rPr>
+        <w:t>  {</w:t>
+      </w:r>
+      <w:r>
+        <w:rPr>
+          <w:rFonts w:ascii="Consolas" w:eastAsia="Times New Roman" w:hAnsi="Consolas" w:cs="Times New Roman"/>
+          <w:color w:val="9CDCFE"/>
+          <w:sz w:val="26"/>
+          <w:szCs w:val="26"/>
+        </w:rPr>
+        <w:t>path:</w:t>
+      </w:r>
+      <w:r>
+        <w:rPr>
+          <w:rFonts w:ascii="Consolas" w:eastAsia="Times New Roman" w:hAnsi="Consolas" w:cs="Times New Roman"/>
+          <w:color w:val="D4D4D4"/>
+          <w:sz w:val="26"/>
+          <w:szCs w:val="26"/>
+        </w:rPr>
+        <w:t xml:space="preserve"> </w:t>
+      </w:r>
+      <w:r>
+        <w:rPr>
+          <w:rFonts w:ascii="Consolas" w:eastAsia="Times New Roman" w:hAnsi="Consolas" w:cs="Times New Roman"/>
+          <w:color w:val="CE9178"/>
+          <w:sz w:val="26"/>
+          <w:szCs w:val="26"/>
+        </w:rPr>
+        <w:t>'messages'</w:t>
+      </w:r>
+      <w:r>
+        <w:rPr>
+          <w:rFonts w:ascii="Consolas" w:eastAsia="Times New Roman" w:hAnsi="Consolas" w:cs="Times New Roman"/>
+          <w:color w:val="D4D4D4"/>
+          <w:sz w:val="26"/>
+          <w:szCs w:val="26"/>
+        </w:rPr>
+        <w:t xml:space="preserve">, </w:t>
+      </w:r>
+      <w:r>
+        <w:rPr>
+          <w:rFonts w:ascii="Consolas" w:eastAsia="Times New Roman" w:hAnsi="Consolas" w:cs="Times New Roman"/>
+          <w:color w:val="4EC9B0"/>
+          <w:sz w:val="26"/>
+          <w:szCs w:val="26"/>
+        </w:rPr>
+        <w:t>component</w:t>
+      </w:r>
+      <w:r>
+        <w:rPr>
+          <w:rFonts w:ascii="Consolas" w:eastAsia="Times New Roman" w:hAnsi="Consolas" w:cs="Times New Roman"/>
+          <w:color w:val="9CDCFE"/>
+          <w:sz w:val="26"/>
+          <w:szCs w:val="26"/>
+        </w:rPr>
+        <w:t>:</w:t>
+      </w:r>
+      <w:r>
+        <w:rPr>
+          <w:rFonts w:ascii="Consolas" w:eastAsia="Times New Roman" w:hAnsi="Consolas" w:cs="Times New Roman"/>
+          <w:color w:val="D4D4D4"/>
+          <w:sz w:val="26"/>
+          <w:szCs w:val="26"/>
+        </w:rPr>
+        <w:t xml:space="preserve"> </w:t>
+      </w:r>
+      <w:r>
+        <w:rPr>
+          <w:rFonts w:ascii="Consolas" w:eastAsia="Times New Roman" w:hAnsi="Consolas" w:cs="Times New Roman"/>
+          <w:color w:val="4EC9B0"/>
+          <w:sz w:val="26"/>
+          <w:szCs w:val="26"/>
+        </w:rPr>
+        <w:t>MessagesComponent</w:t>
+      </w:r>
+      <w:r>
+        <w:rPr>
+          <w:rFonts w:ascii="Consolas" w:eastAsia="Times New Roman" w:hAnsi="Consolas" w:cs="Times New Roman"/>
+          <w:color w:val="D4D4D4"/>
+          <w:sz w:val="26"/>
+          <w:szCs w:val="26"/>
+        </w:rPr>
+        <w:t>},</w:t>
+      </w:r>
+    </w:p>
+    <w:p>
+      <w:pPr>
+        <w:pStyle w:val="ListParagraph"/>
+        <w:numPr>
+          <w:ilvl w:val="0"/>
+          <w:numId w:val="1"/>
+        </w:numPr>
+        <w:shd w:val="clear" w:color="auto" w:fill="1E1E1E"/>
+        <w:spacing w:after="0" w:line="345" w:lineRule="atLeast"/>
+        <w:rPr>
+          <w:rFonts w:ascii="Consolas" w:eastAsia="Times New Roman" w:hAnsi="Consolas" w:cs="Times New Roman"/>
+          <w:color w:val="D4D4D4"/>
+          <w:sz w:val="26"/>
+          <w:szCs w:val="26"/>
+        </w:rPr>
+      </w:pPr>
+      <w:r>
+        <w:rPr>
+          <w:rFonts w:ascii="Consolas" w:eastAsia="Times New Roman" w:hAnsi="Consolas" w:cs="Times New Roman"/>
+          <w:color w:val="D4D4D4"/>
+          <w:sz w:val="26"/>
+          <w:szCs w:val="26"/>
+        </w:rPr>
+        <w:t>  {</w:t>
+      </w:r>
+      <w:r>
+        <w:rPr>
+          <w:rFonts w:ascii="Consolas" w:eastAsia="Times New Roman" w:hAnsi="Consolas" w:cs="Times New Roman"/>
+          <w:color w:val="9CDCFE"/>
+          <w:sz w:val="26"/>
+          <w:szCs w:val="26"/>
+        </w:rPr>
+        <w:t>path:</w:t>
+      </w:r>
+      <w:r>
+        <w:rPr>
+          <w:rFonts w:ascii="Consolas" w:eastAsia="Times New Roman" w:hAnsi="Consolas" w:cs="Times New Roman"/>
+          <w:color w:val="D4D4D4"/>
+          <w:sz w:val="26"/>
+          <w:szCs w:val="26"/>
+        </w:rPr>
+        <w:t xml:space="preserve"> </w:t>
+      </w:r>
+      <w:r>
+        <w:rPr>
+          <w:rFonts w:ascii="Consolas" w:eastAsia="Times New Roman" w:hAnsi="Consolas" w:cs="Times New Roman"/>
+          <w:color w:val="CE9178"/>
+          <w:sz w:val="26"/>
+          <w:szCs w:val="26"/>
+        </w:rPr>
+        <w:t>'**'</w:t>
+      </w:r>
+      <w:r>
+        <w:rPr>
+          <w:rFonts w:ascii="Consolas" w:eastAsia="Times New Roman" w:hAnsi="Consolas" w:cs="Times New Roman"/>
+          <w:color w:val="D4D4D4"/>
+          <w:sz w:val="26"/>
+          <w:szCs w:val="26"/>
+        </w:rPr>
+        <w:t xml:space="preserve">, </w:t>
+      </w:r>
+      <w:r>
+        <w:rPr>
+          <w:rFonts w:ascii="Consolas" w:eastAsia="Times New Roman" w:hAnsi="Consolas" w:cs="Times New Roman"/>
+          <w:color w:val="4EC9B0"/>
+          <w:sz w:val="26"/>
+          <w:szCs w:val="26"/>
+        </w:rPr>
+        <w:t>component</w:t>
+      </w:r>
+      <w:r>
+        <w:rPr>
+          <w:rFonts w:ascii="Consolas" w:eastAsia="Times New Roman" w:hAnsi="Consolas" w:cs="Times New Roman"/>
+          <w:color w:val="9CDCFE"/>
+          <w:sz w:val="26"/>
+          <w:szCs w:val="26"/>
+        </w:rPr>
+        <w:t>:</w:t>
+      </w:r>
+      <w:r>
+        <w:rPr>
+          <w:rFonts w:ascii="Consolas" w:eastAsia="Times New Roman" w:hAnsi="Consolas" w:cs="Times New Roman"/>
+          <w:color w:val="D4D4D4"/>
+          <w:sz w:val="26"/>
+          <w:szCs w:val="26"/>
+        </w:rPr>
+        <w:t xml:space="preserve"> </w:t>
+      </w:r>
+      <w:r>
+        <w:rPr>
+          <w:rFonts w:ascii="Consolas" w:eastAsia="Times New Roman" w:hAnsi="Consolas" w:cs="Times New Roman"/>
+          <w:color w:val="4EC9B0"/>
+          <w:sz w:val="26"/>
+          <w:szCs w:val="26"/>
+        </w:rPr>
+        <w:t>HomeComponent</w:t>
+      </w:r>
+      <w:r>
+        <w:rPr>
+          <w:rFonts w:ascii="Consolas" w:eastAsia="Times New Roman" w:hAnsi="Consolas" w:cs="Times New Roman"/>
+          <w:color w:val="D4D4D4"/>
+          <w:sz w:val="26"/>
+          <w:szCs w:val="26"/>
+        </w:rPr>
+        <w:t xml:space="preserve">, </w:t>
+      </w:r>
+      <w:r>
+        <w:rPr>
+          <w:rFonts w:ascii="Consolas" w:eastAsia="Times New Roman" w:hAnsi="Consolas" w:cs="Times New Roman"/>
+          <w:color w:val="9CDCFE"/>
+          <w:sz w:val="26"/>
+          <w:szCs w:val="26"/>
+        </w:rPr>
+        <w:t>pathMatch:</w:t>
+      </w:r>
+      <w:r>
+        <w:rPr>
+          <w:rFonts w:ascii="Consolas" w:eastAsia="Times New Roman" w:hAnsi="Consolas" w:cs="Times New Roman"/>
+          <w:color w:val="D4D4D4"/>
+          <w:sz w:val="26"/>
+          <w:szCs w:val="26"/>
+        </w:rPr>
+        <w:t xml:space="preserve"> </w:t>
+      </w:r>
+      <w:r>
+        <w:rPr>
+          <w:rFonts w:ascii="Consolas" w:eastAsia="Times New Roman" w:hAnsi="Consolas" w:cs="Times New Roman"/>
+          <w:color w:val="CE9178"/>
+          <w:sz w:val="26"/>
+          <w:szCs w:val="26"/>
+        </w:rPr>
+        <w:t>'full'</w:t>
+      </w:r>
+      <w:r>
+        <w:rPr>
+          <w:rFonts w:ascii="Consolas" w:eastAsia="Times New Roman" w:hAnsi="Consolas" w:cs="Times New Roman"/>
+          <w:color w:val="D4D4D4"/>
+          <w:sz w:val="26"/>
+          <w:szCs w:val="26"/>
+        </w:rPr>
+        <w:t>}</w:t>
+      </w:r>
+    </w:p>
+    <w:p>
+      <w:pPr>
+        <w:pStyle w:val="ListParagraph"/>
+        <w:numPr>
+          <w:ilvl w:val="0"/>
+          <w:numId w:val="1"/>
+        </w:numPr>
+        <w:shd w:val="clear" w:color="auto" w:fill="1E1E1E"/>
+        <w:spacing w:after="0" w:line="345" w:lineRule="atLeast"/>
+        <w:rPr>
+          <w:rFonts w:ascii="Consolas" w:eastAsia="Times New Roman" w:hAnsi="Consolas" w:cs="Times New Roman"/>
+          <w:color w:val="D4D4D4"/>
+          <w:sz w:val="26"/>
+          <w:szCs w:val="26"/>
+        </w:rPr>
+      </w:pPr>
+      <w:r>
+        <w:rPr>
+          <w:rFonts w:ascii="Consolas" w:eastAsia="Times New Roman" w:hAnsi="Consolas" w:cs="Times New Roman"/>
+          <w:color w:val="D4D4D4"/>
+          <w:sz w:val="26"/>
+          <w:szCs w:val="26"/>
+        </w:rPr>
+        <w:t>];</w:t>
+      </w:r>
+    </w:p>
+    <w:p>
+      <w:pPr>
+        <w:rPr>
+          <w:sz w:val="26"/>
+          <w:szCs w:val="26"/>
+        </w:rPr>
+      </w:pPr>
+    </w:p>
+    <w:p>
+      <w:pPr>
+        <w:pStyle w:val="ListParagraph"/>
+        <w:numPr>
+          <w:ilvl w:val="0"/>
+          <w:numId w:val="16"/>
+        </w:numPr>
+        <w:ind w:left="1080"/>
         <w:rPr>
           <w:b/>
           <w:bCs/>
@@ -3810,801 +4568,8 @@
           <w:sz w:val="26"/>
           <w:szCs w:val="26"/>
         </w:rPr>
-        <w:t>Routing</w:t>
-      </w:r>
-    </w:p>
-    <w:p>
-      <w:pPr>
-        <w:pStyle w:val="ListParagraph"/>
-        <w:numPr>
-          <w:ilvl w:val="0"/>
-          <w:numId w:val="1"/>
-        </w:numPr>
-        <w:shd w:val="clear" w:color="auto" w:fill="1E1E1E"/>
-        <w:spacing w:after="0" w:line="345" w:lineRule="atLeast"/>
-        <w:rPr>
-          <w:rFonts w:ascii="Consolas" w:eastAsia="Times New Roman" w:hAnsi="Consolas" w:cs="Times New Roman"/>
-          <w:color w:val="D4D4D4"/>
-          <w:sz w:val="26"/>
-          <w:szCs w:val="26"/>
-        </w:rPr>
-      </w:pPr>
-      <w:r>
-        <w:rPr>
-          <w:rFonts w:ascii="Consolas" w:eastAsia="Times New Roman" w:hAnsi="Consolas" w:cs="Times New Roman"/>
-          <w:color w:val="569CD6"/>
-          <w:sz w:val="26"/>
-          <w:szCs w:val="26"/>
-        </w:rPr>
-        <w:t>const</w:t>
-      </w:r>
-      <w:r>
-        <w:rPr>
-          <w:rFonts w:ascii="Consolas" w:eastAsia="Times New Roman" w:hAnsi="Consolas" w:cs="Times New Roman"/>
-          <w:color w:val="D4D4D4"/>
-          <w:sz w:val="26"/>
-          <w:szCs w:val="26"/>
-        </w:rPr>
-        <w:t xml:space="preserve"> </w:t>
-      </w:r>
-      <w:r>
-        <w:rPr>
-          <w:rFonts w:ascii="Consolas" w:eastAsia="Times New Roman" w:hAnsi="Consolas" w:cs="Times New Roman"/>
-          <w:color w:val="4FC1FF"/>
-          <w:sz w:val="26"/>
-          <w:szCs w:val="26"/>
-        </w:rPr>
-        <w:t>routes</w:t>
-      </w:r>
-      <w:r>
-        <w:rPr>
-          <w:rFonts w:ascii="Consolas" w:eastAsia="Times New Roman" w:hAnsi="Consolas" w:cs="Times New Roman"/>
-          <w:color w:val="D4D4D4"/>
-          <w:sz w:val="26"/>
-          <w:szCs w:val="26"/>
-        </w:rPr>
-        <w:t xml:space="preserve">: </w:t>
-      </w:r>
-      <w:r>
-        <w:rPr>
-          <w:rFonts w:ascii="Consolas" w:eastAsia="Times New Roman" w:hAnsi="Consolas" w:cs="Times New Roman"/>
-          <w:color w:val="4EC9B0"/>
-          <w:sz w:val="26"/>
-          <w:szCs w:val="26"/>
-        </w:rPr>
-        <w:t>Routes</w:t>
-      </w:r>
-      <w:r>
-        <w:rPr>
-          <w:rFonts w:ascii="Consolas" w:eastAsia="Times New Roman" w:hAnsi="Consolas" w:cs="Times New Roman"/>
-          <w:color w:val="D4D4D4"/>
-          <w:sz w:val="26"/>
-          <w:szCs w:val="26"/>
-        </w:rPr>
-        <w:t xml:space="preserve"> = [</w:t>
-      </w:r>
-    </w:p>
-    <w:p>
-      <w:pPr>
-        <w:pStyle w:val="ListParagraph"/>
-        <w:numPr>
-          <w:ilvl w:val="0"/>
-          <w:numId w:val="1"/>
-        </w:numPr>
-        <w:shd w:val="clear" w:color="auto" w:fill="1E1E1E"/>
-        <w:spacing w:after="0" w:line="345" w:lineRule="atLeast"/>
-        <w:rPr>
-          <w:rFonts w:ascii="Consolas" w:eastAsia="Times New Roman" w:hAnsi="Consolas" w:cs="Times New Roman"/>
-          <w:color w:val="D4D4D4"/>
-          <w:sz w:val="26"/>
-          <w:szCs w:val="26"/>
-        </w:rPr>
-      </w:pPr>
-      <w:r>
-        <w:rPr>
-          <w:rFonts w:ascii="Consolas" w:eastAsia="Times New Roman" w:hAnsi="Consolas" w:cs="Times New Roman"/>
-          <w:color w:val="D4D4D4"/>
-          <w:sz w:val="26"/>
-          <w:szCs w:val="26"/>
-        </w:rPr>
-        <w:t>  {</w:t>
-      </w:r>
-      <w:r>
-        <w:rPr>
-          <w:rFonts w:ascii="Consolas" w:eastAsia="Times New Roman" w:hAnsi="Consolas" w:cs="Times New Roman"/>
-          <w:color w:val="9CDCFE"/>
-          <w:sz w:val="26"/>
-          <w:szCs w:val="26"/>
-        </w:rPr>
-        <w:t>path:</w:t>
-      </w:r>
-      <w:r>
-        <w:rPr>
-          <w:rFonts w:ascii="Consolas" w:eastAsia="Times New Roman" w:hAnsi="Consolas" w:cs="Times New Roman"/>
-          <w:color w:val="D4D4D4"/>
-          <w:sz w:val="26"/>
-          <w:szCs w:val="26"/>
-        </w:rPr>
-        <w:t xml:space="preserve"> </w:t>
-      </w:r>
-      <w:r>
-        <w:rPr>
-          <w:rFonts w:ascii="Consolas" w:eastAsia="Times New Roman" w:hAnsi="Consolas" w:cs="Times New Roman"/>
-          <w:color w:val="CE9178"/>
-          <w:sz w:val="26"/>
-          <w:szCs w:val="26"/>
-        </w:rPr>
-        <w:t>''</w:t>
-      </w:r>
-      <w:r>
-        <w:rPr>
-          <w:rFonts w:ascii="Consolas" w:eastAsia="Times New Roman" w:hAnsi="Consolas" w:cs="Times New Roman"/>
-          <w:color w:val="D4D4D4"/>
-          <w:sz w:val="26"/>
-          <w:szCs w:val="26"/>
-        </w:rPr>
-        <w:t xml:space="preserve">, </w:t>
-      </w:r>
-      <w:r>
-        <w:rPr>
-          <w:rFonts w:ascii="Consolas" w:eastAsia="Times New Roman" w:hAnsi="Consolas" w:cs="Times New Roman"/>
-          <w:color w:val="4EC9B0"/>
-          <w:sz w:val="26"/>
-          <w:szCs w:val="26"/>
-        </w:rPr>
-        <w:t>component</w:t>
-      </w:r>
-      <w:r>
-        <w:rPr>
-          <w:rFonts w:ascii="Consolas" w:eastAsia="Times New Roman" w:hAnsi="Consolas" w:cs="Times New Roman"/>
-          <w:color w:val="9CDCFE"/>
-          <w:sz w:val="26"/>
-          <w:szCs w:val="26"/>
-        </w:rPr>
-        <w:t>:</w:t>
-      </w:r>
-      <w:r>
-        <w:rPr>
-          <w:rFonts w:ascii="Consolas" w:eastAsia="Times New Roman" w:hAnsi="Consolas" w:cs="Times New Roman"/>
-          <w:color w:val="D4D4D4"/>
-          <w:sz w:val="26"/>
-          <w:szCs w:val="26"/>
-        </w:rPr>
-        <w:t xml:space="preserve"> </w:t>
-      </w:r>
-      <w:r>
-        <w:rPr>
-          <w:rFonts w:ascii="Consolas" w:eastAsia="Times New Roman" w:hAnsi="Consolas" w:cs="Times New Roman"/>
-          <w:color w:val="4EC9B0"/>
-          <w:sz w:val="26"/>
-          <w:szCs w:val="26"/>
-        </w:rPr>
-        <w:t>HomeComponent</w:t>
-      </w:r>
-      <w:r>
-        <w:rPr>
-          <w:rFonts w:ascii="Consolas" w:eastAsia="Times New Roman" w:hAnsi="Consolas" w:cs="Times New Roman"/>
-          <w:color w:val="D4D4D4"/>
-          <w:sz w:val="26"/>
-          <w:szCs w:val="26"/>
-        </w:rPr>
-        <w:t>},</w:t>
-      </w:r>
-    </w:p>
-    <w:p>
-      <w:pPr>
-        <w:pStyle w:val="ListParagraph"/>
-        <w:numPr>
-          <w:ilvl w:val="0"/>
-          <w:numId w:val="1"/>
-        </w:numPr>
-        <w:shd w:val="clear" w:color="auto" w:fill="1E1E1E"/>
-        <w:spacing w:after="0" w:line="345" w:lineRule="atLeast"/>
-        <w:rPr>
-          <w:rFonts w:ascii="Consolas" w:eastAsia="Times New Roman" w:hAnsi="Consolas" w:cs="Times New Roman"/>
-          <w:color w:val="D4D4D4"/>
-          <w:sz w:val="26"/>
-          <w:szCs w:val="26"/>
-        </w:rPr>
-      </w:pPr>
-      <w:r>
-        <w:rPr>
-          <w:rFonts w:ascii="Consolas" w:eastAsia="Times New Roman" w:hAnsi="Consolas" w:cs="Times New Roman"/>
-          <w:color w:val="D4D4D4"/>
-          <w:sz w:val="26"/>
-          <w:szCs w:val="26"/>
-        </w:rPr>
-        <w:t>  {</w:t>
-      </w:r>
-      <w:r>
-        <w:rPr>
-          <w:rFonts w:ascii="Consolas" w:eastAsia="Times New Roman" w:hAnsi="Consolas" w:cs="Times New Roman"/>
-          <w:color w:val="9CDCFE"/>
-          <w:sz w:val="26"/>
-          <w:szCs w:val="26"/>
-        </w:rPr>
-        <w:t>path:</w:t>
-      </w:r>
-      <w:r>
-        <w:rPr>
-          <w:rFonts w:ascii="Consolas" w:eastAsia="Times New Roman" w:hAnsi="Consolas" w:cs="Times New Roman"/>
-          <w:color w:val="D4D4D4"/>
-          <w:sz w:val="26"/>
-          <w:szCs w:val="26"/>
-        </w:rPr>
-        <w:t xml:space="preserve"> </w:t>
-      </w:r>
-      <w:r>
-        <w:rPr>
-          <w:rFonts w:ascii="Consolas" w:eastAsia="Times New Roman" w:hAnsi="Consolas" w:cs="Times New Roman"/>
-          <w:color w:val="CE9178"/>
-          <w:sz w:val="26"/>
-          <w:szCs w:val="26"/>
-        </w:rPr>
-        <w:t>'members'</w:t>
-      </w:r>
-      <w:r>
-        <w:rPr>
-          <w:rFonts w:ascii="Consolas" w:eastAsia="Times New Roman" w:hAnsi="Consolas" w:cs="Times New Roman"/>
-          <w:color w:val="D4D4D4"/>
-          <w:sz w:val="26"/>
-          <w:szCs w:val="26"/>
-        </w:rPr>
-        <w:t xml:space="preserve">, </w:t>
-      </w:r>
-      <w:r>
-        <w:rPr>
-          <w:rFonts w:ascii="Consolas" w:eastAsia="Times New Roman" w:hAnsi="Consolas" w:cs="Times New Roman"/>
-          <w:color w:val="4EC9B0"/>
-          <w:sz w:val="26"/>
-          <w:szCs w:val="26"/>
-        </w:rPr>
-        <w:t>component</w:t>
-      </w:r>
-      <w:r>
-        <w:rPr>
-          <w:rFonts w:ascii="Consolas" w:eastAsia="Times New Roman" w:hAnsi="Consolas" w:cs="Times New Roman"/>
-          <w:color w:val="9CDCFE"/>
-          <w:sz w:val="26"/>
-          <w:szCs w:val="26"/>
-        </w:rPr>
-        <w:t>:</w:t>
-      </w:r>
-      <w:r>
-        <w:rPr>
-          <w:rFonts w:ascii="Consolas" w:eastAsia="Times New Roman" w:hAnsi="Consolas" w:cs="Times New Roman"/>
-          <w:color w:val="D4D4D4"/>
-          <w:sz w:val="26"/>
-          <w:szCs w:val="26"/>
-        </w:rPr>
-        <w:t xml:space="preserve"> </w:t>
-      </w:r>
-      <w:r>
-        <w:rPr>
-          <w:rFonts w:ascii="Consolas" w:eastAsia="Times New Roman" w:hAnsi="Consolas" w:cs="Times New Roman"/>
-          <w:color w:val="4EC9B0"/>
-          <w:sz w:val="26"/>
-          <w:szCs w:val="26"/>
-        </w:rPr>
-        <w:t>MemberListComponent</w:t>
-      </w:r>
-      <w:r>
-        <w:rPr>
-          <w:rFonts w:ascii="Consolas" w:eastAsia="Times New Roman" w:hAnsi="Consolas" w:cs="Times New Roman"/>
-          <w:color w:val="D4D4D4"/>
-          <w:sz w:val="26"/>
-          <w:szCs w:val="26"/>
-        </w:rPr>
-        <w:t>},</w:t>
-      </w:r>
-    </w:p>
-    <w:p>
-      <w:pPr>
-        <w:pStyle w:val="ListParagraph"/>
-        <w:numPr>
-          <w:ilvl w:val="0"/>
-          <w:numId w:val="1"/>
-        </w:numPr>
-        <w:shd w:val="clear" w:color="auto" w:fill="1E1E1E"/>
-        <w:spacing w:after="0" w:line="345" w:lineRule="atLeast"/>
-        <w:rPr>
-          <w:rFonts w:ascii="Consolas" w:eastAsia="Times New Roman" w:hAnsi="Consolas" w:cs="Times New Roman"/>
-          <w:color w:val="D4D4D4"/>
-          <w:sz w:val="26"/>
-          <w:szCs w:val="26"/>
-        </w:rPr>
-      </w:pPr>
-      <w:r>
-        <w:rPr>
-          <w:rFonts w:ascii="Consolas" w:eastAsia="Times New Roman" w:hAnsi="Consolas" w:cs="Times New Roman"/>
-          <w:color w:val="D4D4D4"/>
-          <w:sz w:val="26"/>
-          <w:szCs w:val="26"/>
-        </w:rPr>
-        <w:t>  {</w:t>
-      </w:r>
-      <w:r>
-        <w:rPr>
-          <w:rFonts w:ascii="Consolas" w:eastAsia="Times New Roman" w:hAnsi="Consolas" w:cs="Times New Roman"/>
-          <w:color w:val="9CDCFE"/>
-          <w:sz w:val="26"/>
-          <w:szCs w:val="26"/>
-        </w:rPr>
-        <w:t>path:</w:t>
-      </w:r>
-      <w:r>
-        <w:rPr>
-          <w:rFonts w:ascii="Consolas" w:eastAsia="Times New Roman" w:hAnsi="Consolas" w:cs="Times New Roman"/>
-          <w:color w:val="D4D4D4"/>
-          <w:sz w:val="26"/>
-          <w:szCs w:val="26"/>
-        </w:rPr>
-        <w:t xml:space="preserve"> </w:t>
-      </w:r>
-      <w:r>
-        <w:rPr>
-          <w:rFonts w:ascii="Consolas" w:eastAsia="Times New Roman" w:hAnsi="Consolas" w:cs="Times New Roman"/>
-          <w:color w:val="CE9178"/>
-          <w:sz w:val="26"/>
-          <w:szCs w:val="26"/>
-        </w:rPr>
-        <w:t>'members/:id'</w:t>
-      </w:r>
-      <w:r>
-        <w:rPr>
-          <w:rFonts w:ascii="Consolas" w:eastAsia="Times New Roman" w:hAnsi="Consolas" w:cs="Times New Roman"/>
-          <w:color w:val="D4D4D4"/>
-          <w:sz w:val="26"/>
-          <w:szCs w:val="26"/>
-        </w:rPr>
-        <w:t xml:space="preserve">, </w:t>
-      </w:r>
-      <w:r>
-        <w:rPr>
-          <w:rFonts w:ascii="Consolas" w:eastAsia="Times New Roman" w:hAnsi="Consolas" w:cs="Times New Roman"/>
-          <w:color w:val="4EC9B0"/>
-          <w:sz w:val="26"/>
-          <w:szCs w:val="26"/>
-        </w:rPr>
-        <w:t>component</w:t>
-      </w:r>
-      <w:r>
-        <w:rPr>
-          <w:rFonts w:ascii="Consolas" w:eastAsia="Times New Roman" w:hAnsi="Consolas" w:cs="Times New Roman"/>
-          <w:color w:val="9CDCFE"/>
-          <w:sz w:val="26"/>
-          <w:szCs w:val="26"/>
-        </w:rPr>
-        <w:t>:</w:t>
-      </w:r>
-      <w:r>
-        <w:rPr>
-          <w:rFonts w:ascii="Consolas" w:eastAsia="Times New Roman" w:hAnsi="Consolas" w:cs="Times New Roman"/>
-          <w:color w:val="D4D4D4"/>
-          <w:sz w:val="26"/>
-          <w:szCs w:val="26"/>
-        </w:rPr>
-        <w:t xml:space="preserve"> </w:t>
-      </w:r>
-      <w:r>
-        <w:rPr>
-          <w:rFonts w:ascii="Consolas" w:eastAsia="Times New Roman" w:hAnsi="Consolas" w:cs="Times New Roman"/>
-          <w:color w:val="4EC9B0"/>
-          <w:sz w:val="26"/>
-          <w:szCs w:val="26"/>
-        </w:rPr>
-        <w:t>MemberDetailComponent</w:t>
-      </w:r>
-      <w:r>
-        <w:rPr>
-          <w:rFonts w:ascii="Consolas" w:eastAsia="Times New Roman" w:hAnsi="Consolas" w:cs="Times New Roman"/>
-          <w:color w:val="D4D4D4"/>
-          <w:sz w:val="26"/>
-          <w:szCs w:val="26"/>
-        </w:rPr>
-        <w:t>},</w:t>
-      </w:r>
-    </w:p>
-    <w:p>
-      <w:pPr>
-        <w:pStyle w:val="ListParagraph"/>
-        <w:numPr>
-          <w:ilvl w:val="0"/>
-          <w:numId w:val="1"/>
-        </w:numPr>
-        <w:shd w:val="clear" w:color="auto" w:fill="1E1E1E"/>
-        <w:spacing w:after="0" w:line="345" w:lineRule="atLeast"/>
-        <w:rPr>
-          <w:rFonts w:ascii="Consolas" w:eastAsia="Times New Roman" w:hAnsi="Consolas" w:cs="Times New Roman"/>
-          <w:color w:val="D4D4D4"/>
-          <w:sz w:val="26"/>
-          <w:szCs w:val="26"/>
-        </w:rPr>
-      </w:pPr>
-      <w:r>
-        <w:rPr>
-          <w:rFonts w:ascii="Consolas" w:eastAsia="Times New Roman" w:hAnsi="Consolas" w:cs="Times New Roman"/>
-          <w:color w:val="D4D4D4"/>
-          <w:sz w:val="26"/>
-          <w:szCs w:val="26"/>
-        </w:rPr>
-        <w:t>  {</w:t>
-      </w:r>
-      <w:r>
-        <w:rPr>
-          <w:rFonts w:ascii="Consolas" w:eastAsia="Times New Roman" w:hAnsi="Consolas" w:cs="Times New Roman"/>
-          <w:color w:val="9CDCFE"/>
-          <w:sz w:val="26"/>
-          <w:szCs w:val="26"/>
-        </w:rPr>
-        <w:t>path:</w:t>
-      </w:r>
-      <w:r>
-        <w:rPr>
-          <w:rFonts w:ascii="Consolas" w:eastAsia="Times New Roman" w:hAnsi="Consolas" w:cs="Times New Roman"/>
-          <w:color w:val="D4D4D4"/>
-          <w:sz w:val="26"/>
-          <w:szCs w:val="26"/>
-        </w:rPr>
-        <w:t xml:space="preserve"> </w:t>
-      </w:r>
-      <w:r>
-        <w:rPr>
-          <w:rFonts w:ascii="Consolas" w:eastAsia="Times New Roman" w:hAnsi="Consolas" w:cs="Times New Roman"/>
-          <w:color w:val="CE9178"/>
-          <w:sz w:val="26"/>
-          <w:szCs w:val="26"/>
-        </w:rPr>
-        <w:t>'lists'</w:t>
-      </w:r>
-      <w:r>
-        <w:rPr>
-          <w:rFonts w:ascii="Consolas" w:eastAsia="Times New Roman" w:hAnsi="Consolas" w:cs="Times New Roman"/>
-          <w:color w:val="D4D4D4"/>
-          <w:sz w:val="26"/>
-          <w:szCs w:val="26"/>
-        </w:rPr>
-        <w:t xml:space="preserve">, </w:t>
-      </w:r>
-      <w:r>
-        <w:rPr>
-          <w:rFonts w:ascii="Consolas" w:eastAsia="Times New Roman" w:hAnsi="Consolas" w:cs="Times New Roman"/>
-          <w:color w:val="4EC9B0"/>
-          <w:sz w:val="26"/>
-          <w:szCs w:val="26"/>
-        </w:rPr>
-        <w:t>component</w:t>
-      </w:r>
-      <w:r>
-        <w:rPr>
-          <w:rFonts w:ascii="Consolas" w:eastAsia="Times New Roman" w:hAnsi="Consolas" w:cs="Times New Roman"/>
-          <w:color w:val="9CDCFE"/>
-          <w:sz w:val="26"/>
-          <w:szCs w:val="26"/>
-        </w:rPr>
-        <w:t>:</w:t>
-      </w:r>
-      <w:r>
-        <w:rPr>
-          <w:rFonts w:ascii="Consolas" w:eastAsia="Times New Roman" w:hAnsi="Consolas" w:cs="Times New Roman"/>
-          <w:color w:val="D4D4D4"/>
-          <w:sz w:val="26"/>
-          <w:szCs w:val="26"/>
-        </w:rPr>
-        <w:t xml:space="preserve"> </w:t>
-      </w:r>
-      <w:r>
-        <w:rPr>
-          <w:rFonts w:ascii="Consolas" w:eastAsia="Times New Roman" w:hAnsi="Consolas" w:cs="Times New Roman"/>
-          <w:color w:val="4EC9B0"/>
-          <w:sz w:val="26"/>
-          <w:szCs w:val="26"/>
-        </w:rPr>
-        <w:t>ListsComponent</w:t>
-      </w:r>
-      <w:r>
-        <w:rPr>
-          <w:rFonts w:ascii="Consolas" w:eastAsia="Times New Roman" w:hAnsi="Consolas" w:cs="Times New Roman"/>
-          <w:color w:val="D4D4D4"/>
-          <w:sz w:val="26"/>
-          <w:szCs w:val="26"/>
-        </w:rPr>
-        <w:t>},</w:t>
-      </w:r>
-    </w:p>
-    <w:p>
-      <w:pPr>
-        <w:pStyle w:val="ListParagraph"/>
-        <w:numPr>
-          <w:ilvl w:val="0"/>
-          <w:numId w:val="1"/>
-        </w:numPr>
-        <w:shd w:val="clear" w:color="auto" w:fill="1E1E1E"/>
-        <w:spacing w:after="0" w:line="345" w:lineRule="atLeast"/>
-        <w:rPr>
-          <w:rFonts w:ascii="Consolas" w:eastAsia="Times New Roman" w:hAnsi="Consolas" w:cs="Times New Roman"/>
-          <w:color w:val="D4D4D4"/>
-          <w:sz w:val="26"/>
-          <w:szCs w:val="26"/>
-        </w:rPr>
-      </w:pPr>
-      <w:r>
-        <w:rPr>
-          <w:rFonts w:ascii="Consolas" w:eastAsia="Times New Roman" w:hAnsi="Consolas" w:cs="Times New Roman"/>
-          <w:color w:val="D4D4D4"/>
-          <w:sz w:val="26"/>
-          <w:szCs w:val="26"/>
-        </w:rPr>
-        <w:t>  {</w:t>
-      </w:r>
-      <w:r>
-        <w:rPr>
-          <w:rFonts w:ascii="Consolas" w:eastAsia="Times New Roman" w:hAnsi="Consolas" w:cs="Times New Roman"/>
-          <w:color w:val="9CDCFE"/>
-          <w:sz w:val="26"/>
-          <w:szCs w:val="26"/>
-        </w:rPr>
-        <w:t>path:</w:t>
-      </w:r>
-      <w:r>
-        <w:rPr>
-          <w:rFonts w:ascii="Consolas" w:eastAsia="Times New Roman" w:hAnsi="Consolas" w:cs="Times New Roman"/>
-          <w:color w:val="D4D4D4"/>
-          <w:sz w:val="26"/>
-          <w:szCs w:val="26"/>
-        </w:rPr>
-        <w:t xml:space="preserve"> </w:t>
-      </w:r>
-      <w:r>
-        <w:rPr>
-          <w:rFonts w:ascii="Consolas" w:eastAsia="Times New Roman" w:hAnsi="Consolas" w:cs="Times New Roman"/>
-          <w:color w:val="CE9178"/>
-          <w:sz w:val="26"/>
-          <w:szCs w:val="26"/>
-        </w:rPr>
-        <w:t>'messages'</w:t>
-      </w:r>
-      <w:r>
-        <w:rPr>
-          <w:rFonts w:ascii="Consolas" w:eastAsia="Times New Roman" w:hAnsi="Consolas" w:cs="Times New Roman"/>
-          <w:color w:val="D4D4D4"/>
-          <w:sz w:val="26"/>
-          <w:szCs w:val="26"/>
-        </w:rPr>
-        <w:t xml:space="preserve">, </w:t>
-      </w:r>
-      <w:r>
-        <w:rPr>
-          <w:rFonts w:ascii="Consolas" w:eastAsia="Times New Roman" w:hAnsi="Consolas" w:cs="Times New Roman"/>
-          <w:color w:val="4EC9B0"/>
-          <w:sz w:val="26"/>
-          <w:szCs w:val="26"/>
-        </w:rPr>
-        <w:t>component</w:t>
-      </w:r>
-      <w:r>
-        <w:rPr>
-          <w:rFonts w:ascii="Consolas" w:eastAsia="Times New Roman" w:hAnsi="Consolas" w:cs="Times New Roman"/>
-          <w:color w:val="9CDCFE"/>
-          <w:sz w:val="26"/>
-          <w:szCs w:val="26"/>
-        </w:rPr>
-        <w:t>:</w:t>
-      </w:r>
-      <w:r>
-        <w:rPr>
-          <w:rFonts w:ascii="Consolas" w:eastAsia="Times New Roman" w:hAnsi="Consolas" w:cs="Times New Roman"/>
-          <w:color w:val="D4D4D4"/>
-          <w:sz w:val="26"/>
-          <w:szCs w:val="26"/>
-        </w:rPr>
-        <w:t xml:space="preserve"> </w:t>
-      </w:r>
-      <w:r>
-        <w:rPr>
-          <w:rFonts w:ascii="Consolas" w:eastAsia="Times New Roman" w:hAnsi="Consolas" w:cs="Times New Roman"/>
-          <w:color w:val="4EC9B0"/>
-          <w:sz w:val="26"/>
-          <w:szCs w:val="26"/>
-        </w:rPr>
-        <w:t>MessagesComponent</w:t>
-      </w:r>
-      <w:r>
-        <w:rPr>
-          <w:rFonts w:ascii="Consolas" w:eastAsia="Times New Roman" w:hAnsi="Consolas" w:cs="Times New Roman"/>
-          <w:color w:val="D4D4D4"/>
-          <w:sz w:val="26"/>
-          <w:szCs w:val="26"/>
-        </w:rPr>
-        <w:t>},</w:t>
-      </w:r>
-    </w:p>
-    <w:p>
-      <w:pPr>
-        <w:pStyle w:val="ListParagraph"/>
-        <w:numPr>
-          <w:ilvl w:val="0"/>
-          <w:numId w:val="1"/>
-        </w:numPr>
-        <w:shd w:val="clear" w:color="auto" w:fill="1E1E1E"/>
-        <w:spacing w:after="0" w:line="345" w:lineRule="atLeast"/>
-        <w:rPr>
-          <w:rFonts w:ascii="Consolas" w:eastAsia="Times New Roman" w:hAnsi="Consolas" w:cs="Times New Roman"/>
-          <w:color w:val="D4D4D4"/>
-          <w:sz w:val="26"/>
-          <w:szCs w:val="26"/>
-        </w:rPr>
-      </w:pPr>
-      <w:r>
-        <w:rPr>
-          <w:rFonts w:ascii="Consolas" w:eastAsia="Times New Roman" w:hAnsi="Consolas" w:cs="Times New Roman"/>
-          <w:color w:val="D4D4D4"/>
-          <w:sz w:val="26"/>
-          <w:szCs w:val="26"/>
-        </w:rPr>
-        <w:t>  {</w:t>
-      </w:r>
-      <w:r>
-        <w:rPr>
-          <w:rFonts w:ascii="Consolas" w:eastAsia="Times New Roman" w:hAnsi="Consolas" w:cs="Times New Roman"/>
-          <w:color w:val="9CDCFE"/>
-          <w:sz w:val="26"/>
-          <w:szCs w:val="26"/>
-        </w:rPr>
-        <w:t>path:</w:t>
-      </w:r>
-      <w:r>
-        <w:rPr>
-          <w:rFonts w:ascii="Consolas" w:eastAsia="Times New Roman" w:hAnsi="Consolas" w:cs="Times New Roman"/>
-          <w:color w:val="D4D4D4"/>
-          <w:sz w:val="26"/>
-          <w:szCs w:val="26"/>
-        </w:rPr>
-        <w:t xml:space="preserve"> </w:t>
-      </w:r>
-      <w:r>
-        <w:rPr>
-          <w:rFonts w:ascii="Consolas" w:eastAsia="Times New Roman" w:hAnsi="Consolas" w:cs="Times New Roman"/>
-          <w:color w:val="CE9178"/>
-          <w:sz w:val="26"/>
-          <w:szCs w:val="26"/>
-        </w:rPr>
-        <w:t>'**'</w:t>
-      </w:r>
-      <w:r>
-        <w:rPr>
-          <w:rFonts w:ascii="Consolas" w:eastAsia="Times New Roman" w:hAnsi="Consolas" w:cs="Times New Roman"/>
-          <w:color w:val="D4D4D4"/>
-          <w:sz w:val="26"/>
-          <w:szCs w:val="26"/>
-        </w:rPr>
-        <w:t xml:space="preserve">, </w:t>
-      </w:r>
-      <w:r>
-        <w:rPr>
-          <w:rFonts w:ascii="Consolas" w:eastAsia="Times New Roman" w:hAnsi="Consolas" w:cs="Times New Roman"/>
-          <w:color w:val="4EC9B0"/>
-          <w:sz w:val="26"/>
-          <w:szCs w:val="26"/>
-        </w:rPr>
-        <w:t>component</w:t>
-      </w:r>
-      <w:r>
-        <w:rPr>
-          <w:rFonts w:ascii="Consolas" w:eastAsia="Times New Roman" w:hAnsi="Consolas" w:cs="Times New Roman"/>
-          <w:color w:val="9CDCFE"/>
-          <w:sz w:val="26"/>
-          <w:szCs w:val="26"/>
-        </w:rPr>
-        <w:t>:</w:t>
-      </w:r>
-      <w:r>
-        <w:rPr>
-          <w:rFonts w:ascii="Consolas" w:eastAsia="Times New Roman" w:hAnsi="Consolas" w:cs="Times New Roman"/>
-          <w:color w:val="D4D4D4"/>
-          <w:sz w:val="26"/>
-          <w:szCs w:val="26"/>
-        </w:rPr>
-        <w:t xml:space="preserve"> </w:t>
-      </w:r>
-      <w:r>
-        <w:rPr>
-          <w:rFonts w:ascii="Consolas" w:eastAsia="Times New Roman" w:hAnsi="Consolas" w:cs="Times New Roman"/>
-          <w:color w:val="4EC9B0"/>
-          <w:sz w:val="26"/>
-          <w:szCs w:val="26"/>
-        </w:rPr>
-        <w:t>HomeComponent</w:t>
-      </w:r>
-      <w:r>
-        <w:rPr>
-          <w:rFonts w:ascii="Consolas" w:eastAsia="Times New Roman" w:hAnsi="Consolas" w:cs="Times New Roman"/>
-          <w:color w:val="D4D4D4"/>
-          <w:sz w:val="26"/>
-          <w:szCs w:val="26"/>
-        </w:rPr>
-        <w:t xml:space="preserve">, </w:t>
-      </w:r>
-      <w:r>
-        <w:rPr>
-          <w:rFonts w:ascii="Consolas" w:eastAsia="Times New Roman" w:hAnsi="Consolas" w:cs="Times New Roman"/>
-          <w:color w:val="9CDCFE"/>
-          <w:sz w:val="26"/>
-          <w:szCs w:val="26"/>
-        </w:rPr>
-        <w:t>pathMatch:</w:t>
-      </w:r>
-      <w:r>
-        <w:rPr>
-          <w:rFonts w:ascii="Consolas" w:eastAsia="Times New Roman" w:hAnsi="Consolas" w:cs="Times New Roman"/>
-          <w:color w:val="D4D4D4"/>
-          <w:sz w:val="26"/>
-          <w:szCs w:val="26"/>
-        </w:rPr>
-        <w:t xml:space="preserve"> </w:t>
-      </w:r>
-      <w:r>
-        <w:rPr>
-          <w:rFonts w:ascii="Consolas" w:eastAsia="Times New Roman" w:hAnsi="Consolas" w:cs="Times New Roman"/>
-          <w:color w:val="CE9178"/>
-          <w:sz w:val="26"/>
-          <w:szCs w:val="26"/>
-        </w:rPr>
-        <w:t>'full'</w:t>
-      </w:r>
-      <w:r>
-        <w:rPr>
-          <w:rFonts w:ascii="Consolas" w:eastAsia="Times New Roman" w:hAnsi="Consolas" w:cs="Times New Roman"/>
-          <w:color w:val="D4D4D4"/>
-          <w:sz w:val="26"/>
-          <w:szCs w:val="26"/>
-        </w:rPr>
-        <w:t>}</w:t>
-      </w:r>
-    </w:p>
-    <w:p>
-      <w:pPr>
-        <w:pStyle w:val="ListParagraph"/>
-        <w:numPr>
-          <w:ilvl w:val="0"/>
-          <w:numId w:val="1"/>
-        </w:numPr>
-        <w:shd w:val="clear" w:color="auto" w:fill="1E1E1E"/>
-        <w:spacing w:after="0" w:line="345" w:lineRule="atLeast"/>
-        <w:rPr>
-          <w:rFonts w:ascii="Consolas" w:eastAsia="Times New Roman" w:hAnsi="Consolas" w:cs="Times New Roman"/>
-          <w:color w:val="D4D4D4"/>
-          <w:sz w:val="26"/>
-          <w:szCs w:val="26"/>
-        </w:rPr>
-      </w:pPr>
-      <w:r>
-        <w:rPr>
-          <w:rFonts w:ascii="Consolas" w:eastAsia="Times New Roman" w:hAnsi="Consolas" w:cs="Times New Roman"/>
-          <w:color w:val="D4D4D4"/>
-          <w:sz w:val="26"/>
-          <w:szCs w:val="26"/>
-        </w:rPr>
-        <w:lastRenderedPageBreak/>
-        <w:t>];</w:t>
-      </w:r>
-    </w:p>
-    <w:p>
-      <w:pPr>
-        <w:rPr>
-          <w:sz w:val="26"/>
-          <w:szCs w:val="26"/>
-        </w:rPr>
-      </w:pPr>
-    </w:p>
-    <w:p>
-      <w:pPr>
-        <w:pStyle w:val="ListParagraph"/>
-        <w:numPr>
-          <w:ilvl w:val="0"/>
-          <w:numId w:val="16"/>
-        </w:numPr>
-        <w:ind w:left="1080"/>
+      </w:pPr>
+      <w:r>
         <w:rPr>
           <w:b/>
           <w:bCs/>
@@ -4612,6 +4577,70 @@
           <w:sz w:val="26"/>
           <w:szCs w:val="26"/>
         </w:rPr>
+        <w:t>Interceptors</w:t>
+      </w:r>
+    </w:p>
+    <w:p>
+      <w:pPr>
+        <w:pStyle w:val="ListParagraph"/>
+        <w:numPr>
+          <w:ilvl w:val="0"/>
+          <w:numId w:val="2"/>
+        </w:numPr>
+        <w:rPr>
+          <w:sz w:val="26"/>
+          <w:szCs w:val="26"/>
+        </w:rPr>
+      </w:pPr>
+      <w:r>
+        <w:rPr>
+          <w:sz w:val="26"/>
+          <w:szCs w:val="26"/>
+        </w:rPr>
+        <w:t>Anytime we make a request to API, we don’t need to do anything with exceptions (the error interceptor is responsible for that)</w:t>
+      </w:r>
+    </w:p>
+    <w:p>
+      <w:pPr>
+        <w:pStyle w:val="ListParagraph"/>
+        <w:numPr>
+          <w:ilvl w:val="0"/>
+          <w:numId w:val="2"/>
+        </w:numPr>
+        <w:rPr>
+          <w:sz w:val="26"/>
+          <w:szCs w:val="26"/>
+        </w:rPr>
+      </w:pPr>
+      <w:r>
+        <w:rPr>
+          <w:sz w:val="26"/>
+          <w:szCs w:val="26"/>
+        </w:rPr>
+        <w:t>Only one place to get hold of the state of the router: inside the constructor of the component</w:t>
+      </w:r>
+    </w:p>
+    <w:p>
+      <w:pPr>
+        <w:rPr>
+          <w:sz w:val="26"/>
+          <w:szCs w:val="26"/>
+        </w:rPr>
+      </w:pPr>
+    </w:p>
+    <w:p>
+      <w:pPr>
+        <w:pStyle w:val="ListParagraph"/>
+        <w:numPr>
+          <w:ilvl w:val="0"/>
+          <w:numId w:val="16"/>
+        </w:numPr>
+        <w:ind w:left="1080"/>
+        <w:rPr>
+          <w:color w:val="00B050"/>
+          <w:sz w:val="26"/>
+          <w:szCs w:val="26"/>
+        </w:rPr>
       </w:pPr>
       <w:r>
         <w:rPr>
@@ -4621,47 +4650,88 @@
           <w:sz w:val="26"/>
           <w:szCs w:val="26"/>
         </w:rPr>
-        <w:t>Interceptors</w:t>
-      </w:r>
-    </w:p>
-    <w:p>
-      <w:pPr>
-        <w:pStyle w:val="ListParagraph"/>
-        <w:numPr>
-          <w:ilvl w:val="0"/>
-          <w:numId w:val="2"/>
-        </w:numPr>
-        <w:rPr>
-          <w:sz w:val="26"/>
-          <w:szCs w:val="26"/>
-        </w:rPr>
-      </w:pPr>
-      <w:r>
-        <w:rPr>
-          <w:sz w:val="26"/>
-          <w:szCs w:val="26"/>
-        </w:rPr>
-        <w:t>Anytime we make a request to API, we don’t need to do anything with exceptions (the error interceptor is responsible for that)</w:t>
-      </w:r>
-    </w:p>
-    <w:p>
-      <w:pPr>
-        <w:pStyle w:val="ListParagraph"/>
-        <w:numPr>
-          <w:ilvl w:val="0"/>
-          <w:numId w:val="2"/>
-        </w:numPr>
-        <w:rPr>
-          <w:sz w:val="26"/>
-          <w:szCs w:val="26"/>
-        </w:rPr>
-      </w:pPr>
-      <w:r>
-        <w:rPr>
-          <w:sz w:val="26"/>
-          <w:szCs w:val="26"/>
-        </w:rPr>
-        <w:t>Only one place to get hold of the state of the router: inside the constructor of the component</w:t>
+        <w:t>Component Access</w:t>
+      </w:r>
+    </w:p>
+    <w:p>
+      <w:pPr>
+        <w:pStyle w:val="ListParagraph"/>
+        <w:numPr>
+          <w:ilvl w:val="0"/>
+          <w:numId w:val="2"/>
+        </w:numPr>
+        <w:rPr>
+          <w:sz w:val="26"/>
+          <w:szCs w:val="26"/>
+        </w:rPr>
+      </w:pPr>
+      <w:r>
+        <w:rPr>
+          <w:sz w:val="26"/>
+          <w:szCs w:val="26"/>
+        </w:rPr>
+        <w:t>@Input</w:t>
+      </w:r>
+      <w:r>
+        <w:rPr>
+          <w:sz w:val="26"/>
+          <w:szCs w:val="26"/>
+        </w:rPr>
+        <w:t>: get the variable from a parent component</w:t>
+      </w:r>
+    </w:p>
+    <w:p>
+      <w:pPr>
+        <w:pStyle w:val="ListParagraph"/>
+        <w:numPr>
+          <w:ilvl w:val="0"/>
+          <w:numId w:val="2"/>
+        </w:numPr>
+        <w:rPr>
+          <w:sz w:val="26"/>
+          <w:szCs w:val="26"/>
+        </w:rPr>
+      </w:pPr>
+      <w:r>
+        <w:rPr>
+          <w:sz w:val="26"/>
+          <w:szCs w:val="26"/>
+        </w:rPr>
+        <w:t>@Output</w:t>
+      </w:r>
+      <w:r>
+        <w:rPr>
+          <w:sz w:val="26"/>
+          <w:szCs w:val="26"/>
+        </w:rPr>
+        <w:t>: export the variable to a child component</w:t>
+      </w:r>
+    </w:p>
+    <w:p>
+      <w:pPr>
+        <w:pStyle w:val="ListParagraph"/>
+        <w:numPr>
+          <w:ilvl w:val="0"/>
+          <w:numId w:val="2"/>
+        </w:numPr>
+        <w:rPr>
+          <w:sz w:val="26"/>
+          <w:szCs w:val="26"/>
+        </w:rPr>
+      </w:pPr>
+      <w:r>
+        <w:rPr>
+          <w:sz w:val="26"/>
+          <w:szCs w:val="26"/>
+        </w:rPr>
+        <w:t>@ViewChild</w:t>
+      </w:r>
+      <w:r>
+        <w:rPr>
+          <w:sz w:val="26"/>
+          <w:szCs w:val="26"/>
+        </w:rPr>
+        <w:t>: access the template reference variable</w:t>
       </w:r>
     </w:p>
     <w:p>
@@ -4694,89 +4764,36 @@
           <w:sz w:val="26"/>
           <w:szCs w:val="26"/>
         </w:rPr>
-        <w:t>Component Access</w:t>
-      </w:r>
-    </w:p>
-    <w:p>
-      <w:pPr>
-        <w:pStyle w:val="ListParagraph"/>
-        <w:numPr>
-          <w:ilvl w:val="0"/>
-          <w:numId w:val="2"/>
-        </w:numPr>
-        <w:rPr>
-          <w:sz w:val="26"/>
-          <w:szCs w:val="26"/>
-        </w:rPr>
-      </w:pPr>
-      <w:r>
-        <w:rPr>
-          <w:sz w:val="26"/>
-          <w:szCs w:val="26"/>
-        </w:rPr>
-        <w:t>@Input</w:t>
-      </w:r>
-      <w:r>
-        <w:rPr>
-          <w:sz w:val="26"/>
-          <w:szCs w:val="26"/>
-        </w:rPr>
-        <w:t>: get the variable from a parent component</w:t>
-      </w:r>
-    </w:p>
-    <w:p>
-      <w:pPr>
-        <w:pStyle w:val="ListParagraph"/>
-        <w:numPr>
-          <w:ilvl w:val="0"/>
-          <w:numId w:val="2"/>
-        </w:numPr>
-        <w:rPr>
-          <w:sz w:val="26"/>
-          <w:szCs w:val="26"/>
-        </w:rPr>
-      </w:pPr>
-      <w:r>
-        <w:rPr>
-          <w:sz w:val="26"/>
-          <w:szCs w:val="26"/>
-        </w:rPr>
-        <w:t>@Output</w:t>
-      </w:r>
-      <w:r>
-        <w:rPr>
-          <w:sz w:val="26"/>
-          <w:szCs w:val="26"/>
-        </w:rPr>
-        <w:t>: export the variable to a child component</w:t>
-      </w:r>
-    </w:p>
-    <w:p>
-      <w:pPr>
-        <w:pStyle w:val="ListParagraph"/>
-        <w:numPr>
-          <w:ilvl w:val="0"/>
-          <w:numId w:val="2"/>
-        </w:numPr>
-        <w:rPr>
-          <w:sz w:val="26"/>
-          <w:szCs w:val="26"/>
-        </w:rPr>
-      </w:pPr>
-      <w:r>
-        <w:rPr>
-          <w:sz w:val="26"/>
-          <w:szCs w:val="26"/>
-        </w:rPr>
-        <w:t>@ViewChild</w:t>
-      </w:r>
-      <w:r>
-        <w:rPr>
-          <w:sz w:val="26"/>
-          <w:szCs w:val="26"/>
-        </w:rPr>
-        <w:t>: access the template reference variable</w:t>
-      </w:r>
+        <w:t>Syntax</w:t>
+      </w:r>
+    </w:p>
+    <w:p>
+      <w:pPr>
+        <w:pStyle w:val="ListParagraph"/>
+        <w:numPr>
+          <w:ilvl w:val="0"/>
+          <w:numId w:val="2"/>
+        </w:numPr>
+        <w:rPr>
+          <w:sz w:val="26"/>
+          <w:szCs w:val="26"/>
+        </w:rPr>
+      </w:pPr>
+      <w:r>
+        <w:rPr>
+          <w:sz w:val="26"/>
+          <w:szCs w:val="26"/>
+        </w:rPr>
+        <w:t>Partial&lt;Object&gt;: make every property of the object optional</w:t>
+      </w:r>
+    </w:p>
+    <w:p>
+      <w:pPr>
+        <w:rPr>
+          <w:sz w:val="26"/>
+          <w:szCs w:val="26"/>
+        </w:rPr>
+      </w:pPr>
     </w:p>
     <w:p>
       <w:pPr>

</xml_diff>

<commit_message>
End of Section 13
</commit_message>
<xml_diff>
--- a/NET-Angular-Course.docx
+++ b/NET-Angular-Course.docx
@@ -260,12 +260,21 @@
           <w:szCs w:val="26"/>
         </w:rPr>
       </w:pPr>
-      <w:r>
-        <w:rPr>
-          <w:sz w:val="26"/>
-          <w:szCs w:val="26"/>
-        </w:rPr>
-        <w:t>ToListAsync(): return all entries</w:t>
+      <w:proofErr w:type="gramStart"/>
+      <w:r>
+        <w:rPr>
+          <w:sz w:val="26"/>
+          <w:szCs w:val="26"/>
+        </w:rPr>
+        <w:t>ToListAsync(</w:t>
+      </w:r>
+      <w:proofErr w:type="gramEnd"/>
+      <w:r>
+        <w:rPr>
+          <w:sz w:val="26"/>
+          <w:szCs w:val="26"/>
+        </w:rPr>
+        <w:t>): return all entries</w:t>
       </w:r>
     </w:p>
     <w:p>
@@ -300,12 +309,30 @@
           <w:szCs w:val="26"/>
         </w:rPr>
       </w:pPr>
-      <w:r>
-        <w:rPr>
-          <w:sz w:val="26"/>
-          <w:szCs w:val="26"/>
-        </w:rPr>
-        <w:t>AnyAsync(x =&gt; x.{property} == {parameter})</w:t>
+      <w:proofErr w:type="spellStart"/>
+      <w:proofErr w:type="gramStart"/>
+      <w:r>
+        <w:rPr>
+          <w:sz w:val="26"/>
+          <w:szCs w:val="26"/>
+        </w:rPr>
+        <w:t>AnyAsync</w:t>
+      </w:r>
+      <w:proofErr w:type="spellEnd"/>
+      <w:r>
+        <w:rPr>
+          <w:sz w:val="26"/>
+          <w:szCs w:val="26"/>
+        </w:rPr>
+        <w:t>(</w:t>
+      </w:r>
+      <w:proofErr w:type="gramEnd"/>
+      <w:r>
+        <w:rPr>
+          <w:sz w:val="26"/>
+          <w:szCs w:val="26"/>
+        </w:rPr>
+        <w:t>x =&gt; x.{property} == {parameter})</w:t>
       </w:r>
       <w:r>
         <w:rPr>
@@ -327,6 +354,7 @@
           <w:szCs w:val="26"/>
         </w:rPr>
       </w:pPr>
+      <w:proofErr w:type="spellStart"/>
       <w:r>
         <w:rPr>
           <w:sz w:val="26"/>
@@ -334,19 +362,21 @@
         </w:rPr>
         <w:t>FirstOrDefault</w:t>
       </w:r>
-    </w:p>
-    <w:p>
-      <w:pPr>
-        <w:pStyle w:val="ListParagraph"/>
-        <w:numPr>
-          <w:ilvl w:val="0"/>
-          <w:numId w:val="2"/>
-        </w:numPr>
-        <w:rPr>
-          <w:sz w:val="26"/>
-          <w:szCs w:val="26"/>
-        </w:rPr>
-      </w:pPr>
+      <w:proofErr w:type="spellEnd"/>
+    </w:p>
+    <w:p>
+      <w:pPr>
+        <w:pStyle w:val="ListParagraph"/>
+        <w:numPr>
+          <w:ilvl w:val="0"/>
+          <w:numId w:val="2"/>
+        </w:numPr>
+        <w:rPr>
+          <w:sz w:val="26"/>
+          <w:szCs w:val="26"/>
+        </w:rPr>
+      </w:pPr>
+      <w:proofErr w:type="spellStart"/>
       <w:r>
         <w:rPr>
           <w:sz w:val="26"/>
@@ -354,12 +384,29 @@
         </w:rPr>
         <w:t>SingleOrDefault</w:t>
       </w:r>
-      <w:r>
-        <w:rPr>
-          <w:sz w:val="26"/>
-          <w:szCs w:val="26"/>
-        </w:rPr>
-        <w:t>: similar to FirstOrDefault, but if there are 2 more elements, it will throw error</w:t>
+      <w:proofErr w:type="spellEnd"/>
+      <w:r>
+        <w:rPr>
+          <w:sz w:val="26"/>
+          <w:szCs w:val="26"/>
+        </w:rPr>
+        <w:t xml:space="preserve">: similar to </w:t>
+      </w:r>
+      <w:proofErr w:type="spellStart"/>
+      <w:r>
+        <w:rPr>
+          <w:sz w:val="26"/>
+          <w:szCs w:val="26"/>
+        </w:rPr>
+        <w:t>FirstOrDefault</w:t>
+      </w:r>
+      <w:proofErr w:type="spellEnd"/>
+      <w:r>
+        <w:rPr>
+          <w:sz w:val="26"/>
+          <w:szCs w:val="26"/>
+        </w:rPr>
+        <w:t>, but if there are 2 more elements, it will throw error</w:t>
       </w:r>
     </w:p>
     <w:p>
@@ -690,12 +737,21 @@
           <w:szCs w:val="26"/>
         </w:rPr>
       </w:pPr>
-      <w:r>
-        <w:rPr>
-          <w:sz w:val="26"/>
-          <w:szCs w:val="26"/>
-        </w:rPr>
-        <w:t>services.AddDbContext&lt;DbContextDerivedClass&gt;</w:t>
+      <w:proofErr w:type="gramStart"/>
+      <w:r>
+        <w:rPr>
+          <w:sz w:val="26"/>
+          <w:szCs w:val="26"/>
+        </w:rPr>
+        <w:t>services.AddDbContext</w:t>
+      </w:r>
+      <w:proofErr w:type="gramEnd"/>
+      <w:r>
+        <w:rPr>
+          <w:sz w:val="26"/>
+          <w:szCs w:val="26"/>
+        </w:rPr>
+        <w:t>&lt;DbContextDerivedClass&gt;</w:t>
       </w:r>
       <w:r>
         <w:rPr>
@@ -721,12 +777,21 @@
         </w:rPr>
         <w:t xml:space="preserve">        </w:t>
       </w:r>
-      <w:r>
-        <w:rPr>
-          <w:sz w:val="26"/>
-          <w:szCs w:val="26"/>
-        </w:rPr>
-        <w:t>options.UseSqlite(</w:t>
+      <w:proofErr w:type="gramStart"/>
+      <w:r>
+        <w:rPr>
+          <w:sz w:val="26"/>
+          <w:szCs w:val="26"/>
+        </w:rPr>
+        <w:t>options.UseSqlite</w:t>
+      </w:r>
+      <w:proofErr w:type="gramEnd"/>
+      <w:r>
+        <w:rPr>
+          <w:sz w:val="26"/>
+          <w:szCs w:val="26"/>
+        </w:rPr>
+        <w:t>(</w:t>
       </w:r>
       <w:r>
         <w:rPr>
@@ -773,12 +838,21 @@
           <w:szCs w:val="26"/>
         </w:rPr>
       </w:pPr>
-      <w:r>
-        <w:rPr>
-          <w:sz w:val="26"/>
-          <w:szCs w:val="26"/>
-        </w:rPr>
-        <w:t>appsettings.json: “ConnectionStrings: {</w:t>
+      <w:proofErr w:type="gramStart"/>
+      <w:r>
+        <w:rPr>
+          <w:sz w:val="26"/>
+          <w:szCs w:val="26"/>
+        </w:rPr>
+        <w:t>appsettings.json</w:t>
+      </w:r>
+      <w:proofErr w:type="gramEnd"/>
+      <w:r>
+        <w:rPr>
+          <w:sz w:val="26"/>
+          <w:szCs w:val="26"/>
+        </w:rPr>
+        <w:t>: “ConnectionStrings: {</w:t>
       </w:r>
     </w:p>
     <w:p>
@@ -1504,12 +1578,21 @@
           <w:szCs w:val="26"/>
         </w:rPr>
       </w:pPr>
-      <w:r>
-        <w:rPr>
-          <w:sz w:val="26"/>
-          <w:szCs w:val="26"/>
-        </w:rPr>
-        <w:t>CreatedAtAction: return 201 Response with Location in the headers of the response</w:t>
+      <w:proofErr w:type="spellStart"/>
+      <w:r>
+        <w:rPr>
+          <w:sz w:val="26"/>
+          <w:szCs w:val="26"/>
+        </w:rPr>
+        <w:t>CreatedAtAction</w:t>
+      </w:r>
+      <w:proofErr w:type="spellEnd"/>
+      <w:r>
+        <w:rPr>
+          <w:sz w:val="26"/>
+          <w:szCs w:val="26"/>
+        </w:rPr>
+        <w:t>: return 201 Response with Location in the headers of the response</w:t>
       </w:r>
     </w:p>
     <w:p>
@@ -1975,6 +2058,7 @@
           <w:szCs w:val="26"/>
         </w:rPr>
       </w:pPr>
+      <w:proofErr w:type="gramStart"/>
       <w:r>
         <w:rPr>
           <w:rFonts w:ascii="Consolas" w:eastAsia="Times New Roman" w:hAnsi="Consolas" w:cs="Times New Roman"/>
@@ -2002,6 +2086,7 @@
         </w:rPr>
         <w:t>AddScoped</w:t>
       </w:r>
+      <w:proofErr w:type="gramEnd"/>
       <w:r>
         <w:rPr>
           <w:rFonts w:ascii="Consolas" w:eastAsia="Times New Roman" w:hAnsi="Consolas" w:cs="Times New Roman"/>
@@ -2535,6 +2620,460 @@
       <w:pPr>
         <w:pStyle w:val="ListParagraph"/>
         <w:ind w:left="1080"/>
+        <w:rPr>
+          <w:sz w:val="26"/>
+          <w:szCs w:val="26"/>
+        </w:rPr>
+      </w:pPr>
+    </w:p>
+    <w:p>
+      <w:pPr>
+        <w:pStyle w:val="ListParagraph"/>
+        <w:numPr>
+          <w:ilvl w:val="1"/>
+          <w:numId w:val="1"/>
+        </w:numPr>
+        <w:ind w:left="1080"/>
+        <w:rPr>
+          <w:b/>
+          <w:bCs/>
+          <w:color w:val="00B050"/>
+          <w:sz w:val="26"/>
+          <w:szCs w:val="26"/>
+        </w:rPr>
+      </w:pPr>
+      <w:r>
+        <w:rPr>
+          <w:b/>
+          <w:bCs/>
+          <w:color w:val="00B050"/>
+          <w:sz w:val="26"/>
+          <w:szCs w:val="26"/>
+        </w:rPr>
+        <w:t>Pagination &amp; Sorting</w:t>
+      </w:r>
+    </w:p>
+    <w:p>
+      <w:pPr>
+        <w:pStyle w:val="ListParagraph"/>
+        <w:numPr>
+          <w:ilvl w:val="0"/>
+          <w:numId w:val="2"/>
+        </w:numPr>
+        <w:rPr>
+          <w:sz w:val="26"/>
+          <w:szCs w:val="26"/>
+        </w:rPr>
+      </w:pPr>
+      <w:proofErr w:type="spellStart"/>
+      <w:r>
+        <w:rPr>
+          <w:sz w:val="26"/>
+          <w:szCs w:val="26"/>
+        </w:rPr>
+        <w:t>IQueryable</w:t>
+      </w:r>
+      <w:proofErr w:type="spellEnd"/>
+    </w:p>
+    <w:p>
+      <w:pPr>
+        <w:pStyle w:val="ListParagraph"/>
+        <w:numPr>
+          <w:ilvl w:val="0"/>
+          <w:numId w:val="2"/>
+        </w:numPr>
+        <w:rPr>
+          <w:sz w:val="26"/>
+          <w:szCs w:val="26"/>
+        </w:rPr>
+      </w:pPr>
+      <w:r>
+        <w:rPr>
+          <w:sz w:val="26"/>
+          <w:szCs w:val="26"/>
+        </w:rPr>
+        <w:t xml:space="preserve">Deferred </w:t>
+      </w:r>
+      <w:proofErr w:type="spellStart"/>
+      <w:r>
+        <w:rPr>
+          <w:sz w:val="26"/>
+          <w:szCs w:val="26"/>
+        </w:rPr>
+        <w:t>Excecution</w:t>
+      </w:r>
+      <w:proofErr w:type="spellEnd"/>
+      <w:r>
+        <w:rPr>
+          <w:sz w:val="26"/>
+          <w:szCs w:val="26"/>
+        </w:rPr>
+        <w:t>:</w:t>
+      </w:r>
+    </w:p>
+    <w:p>
+      <w:pPr>
+        <w:pStyle w:val="ListParagraph"/>
+        <w:numPr>
+          <w:ilvl w:val="2"/>
+          <w:numId w:val="1"/>
+        </w:numPr>
+        <w:ind w:left="1440"/>
+        <w:rPr>
+          <w:sz w:val="26"/>
+          <w:szCs w:val="26"/>
+        </w:rPr>
+      </w:pPr>
+      <w:proofErr w:type="gramStart"/>
+      <w:r>
+        <w:rPr>
+          <w:sz w:val="26"/>
+          <w:szCs w:val="26"/>
+        </w:rPr>
+        <w:t>Take(</w:t>
+      </w:r>
+      <w:proofErr w:type="gramEnd"/>
+      <w:r>
+        <w:rPr>
+          <w:sz w:val="26"/>
+          <w:szCs w:val="26"/>
+        </w:rPr>
+        <w:t>5)</w:t>
+      </w:r>
+    </w:p>
+    <w:p>
+      <w:pPr>
+        <w:pStyle w:val="ListParagraph"/>
+        <w:numPr>
+          <w:ilvl w:val="2"/>
+          <w:numId w:val="1"/>
+        </w:numPr>
+        <w:ind w:left="1440"/>
+        <w:rPr>
+          <w:sz w:val="26"/>
+          <w:szCs w:val="26"/>
+        </w:rPr>
+      </w:pPr>
+      <w:proofErr w:type="gramStart"/>
+      <w:r>
+        <w:rPr>
+          <w:sz w:val="26"/>
+          <w:szCs w:val="26"/>
+        </w:rPr>
+        <w:t>Skip(</w:t>
+      </w:r>
+      <w:proofErr w:type="gramEnd"/>
+      <w:r>
+        <w:rPr>
+          <w:sz w:val="26"/>
+          <w:szCs w:val="26"/>
+        </w:rPr>
+        <w:t>5)</w:t>
+      </w:r>
+    </w:p>
+    <w:p>
+      <w:pPr>
+        <w:pStyle w:val="ListParagraph"/>
+        <w:numPr>
+          <w:ilvl w:val="2"/>
+          <w:numId w:val="1"/>
+        </w:numPr>
+        <w:ind w:left="1440"/>
+        <w:rPr>
+          <w:sz w:val="26"/>
+          <w:szCs w:val="26"/>
+        </w:rPr>
+      </w:pPr>
+      <w:proofErr w:type="spellStart"/>
+      <w:proofErr w:type="gramStart"/>
+      <w:r>
+        <w:rPr>
+          <w:sz w:val="26"/>
+          <w:szCs w:val="26"/>
+        </w:rPr>
+        <w:t>AsQueryable</w:t>
+      </w:r>
+      <w:proofErr w:type="spellEnd"/>
+      <w:r>
+        <w:rPr>
+          <w:sz w:val="26"/>
+          <w:szCs w:val="26"/>
+        </w:rPr>
+        <w:t>(</w:t>
+      </w:r>
+      <w:proofErr w:type="gramEnd"/>
+      <w:r>
+        <w:rPr>
+          <w:sz w:val="26"/>
+          <w:szCs w:val="26"/>
+        </w:rPr>
+        <w:t>): add this so that it does not execute on the database yet</w:t>
+      </w:r>
+    </w:p>
+    <w:p>
+      <w:pPr>
+        <w:pStyle w:val="ListParagraph"/>
+        <w:numPr>
+          <w:ilvl w:val="2"/>
+          <w:numId w:val="1"/>
+        </w:numPr>
+        <w:ind w:left="1440"/>
+        <w:rPr>
+          <w:sz w:val="26"/>
+          <w:szCs w:val="26"/>
+        </w:rPr>
+      </w:pPr>
+      <w:r>
+        <w:rPr>
+          <w:sz w:val="26"/>
+          <w:szCs w:val="26"/>
+        </w:rPr>
+        <w:t xml:space="preserve">To execute: </w:t>
+      </w:r>
+      <w:proofErr w:type="spellStart"/>
+      <w:r>
+        <w:rPr>
+          <w:sz w:val="26"/>
+          <w:szCs w:val="26"/>
+        </w:rPr>
+        <w:t>tolist</w:t>
+      </w:r>
+      <w:proofErr w:type="spellEnd"/>
+      <w:r>
+        <w:rPr>
+          <w:sz w:val="26"/>
+          <w:szCs w:val="26"/>
+        </w:rPr>
+        <w:t xml:space="preserve">, </w:t>
+      </w:r>
+      <w:proofErr w:type="spellStart"/>
+      <w:r>
+        <w:rPr>
+          <w:sz w:val="26"/>
+          <w:szCs w:val="26"/>
+        </w:rPr>
+        <w:t>toarray</w:t>
+      </w:r>
+      <w:proofErr w:type="spellEnd"/>
+      <w:r>
+        <w:rPr>
+          <w:sz w:val="26"/>
+          <w:szCs w:val="26"/>
+        </w:rPr>
+        <w:t xml:space="preserve">, </w:t>
+      </w:r>
+      <w:proofErr w:type="spellStart"/>
+      <w:r>
+        <w:rPr>
+          <w:sz w:val="26"/>
+          <w:szCs w:val="26"/>
+        </w:rPr>
+        <w:t>todictionary</w:t>
+      </w:r>
+      <w:proofErr w:type="spellEnd"/>
+      <w:r>
+        <w:rPr>
+          <w:sz w:val="26"/>
+          <w:szCs w:val="26"/>
+        </w:rPr>
+        <w:t>, …</w:t>
+      </w:r>
+    </w:p>
+    <w:p>
+      <w:pPr>
+        <w:pStyle w:val="ListParagraph"/>
+        <w:numPr>
+          <w:ilvl w:val="0"/>
+          <w:numId w:val="2"/>
+        </w:numPr>
+        <w:rPr>
+          <w:sz w:val="26"/>
+          <w:szCs w:val="26"/>
+        </w:rPr>
+      </w:pPr>
+      <w:proofErr w:type="spellStart"/>
+      <w:r>
+        <w:rPr>
+          <w:sz w:val="26"/>
+          <w:szCs w:val="26"/>
+        </w:rPr>
+        <w:t>AddRange</w:t>
+      </w:r>
+      <w:proofErr w:type="spellEnd"/>
+      <w:r>
+        <w:rPr>
+          <w:sz w:val="26"/>
+          <w:szCs w:val="26"/>
+        </w:rPr>
+        <w:t xml:space="preserve">: </w:t>
+      </w:r>
+      <w:r>
+        <w:rPr>
+          <w:sz w:val="26"/>
+          <w:szCs w:val="26"/>
+        </w:rPr>
+        <w:t xml:space="preserve">it adds the range of items to the instance of the </w:t>
+      </w:r>
+      <w:proofErr w:type="spellStart"/>
+      <w:r>
+        <w:rPr>
+          <w:sz w:val="26"/>
+          <w:szCs w:val="26"/>
+        </w:rPr>
+        <w:t>PagedList</w:t>
+      </w:r>
+      <w:proofErr w:type="spellEnd"/>
+      <w:r>
+        <w:rPr>
+          <w:sz w:val="26"/>
+          <w:szCs w:val="26"/>
+        </w:rPr>
+        <w:t xml:space="preserve"> that you are creating.  You could also type </w:t>
+      </w:r>
+      <w:proofErr w:type="spellStart"/>
+      <w:proofErr w:type="gramStart"/>
+      <w:r>
+        <w:rPr>
+          <w:sz w:val="26"/>
+          <w:szCs w:val="26"/>
+        </w:rPr>
+        <w:t>this.AddRange</w:t>
+      </w:r>
+      <w:proofErr w:type="spellEnd"/>
+      <w:proofErr w:type="gramEnd"/>
+      <w:r>
+        <w:rPr>
+          <w:sz w:val="26"/>
+          <w:szCs w:val="26"/>
+        </w:rPr>
+        <w:t xml:space="preserve">(items) instead of just </w:t>
+      </w:r>
+      <w:proofErr w:type="spellStart"/>
+      <w:r>
+        <w:rPr>
+          <w:sz w:val="26"/>
+          <w:szCs w:val="26"/>
+        </w:rPr>
+        <w:t>AddRange</w:t>
+      </w:r>
+      <w:proofErr w:type="spellEnd"/>
+      <w:r>
+        <w:rPr>
+          <w:sz w:val="26"/>
+          <w:szCs w:val="26"/>
+        </w:rPr>
+        <w:t>(items)</w:t>
+      </w:r>
+    </w:p>
+    <w:p>
+      <w:pPr>
+        <w:pStyle w:val="ListParagraph"/>
+        <w:ind w:left="1080"/>
+        <w:rPr>
+          <w:sz w:val="26"/>
+          <w:szCs w:val="26"/>
+        </w:rPr>
+      </w:pPr>
+    </w:p>
+    <w:p>
+      <w:pPr>
+        <w:pStyle w:val="ListParagraph"/>
+        <w:numPr>
+          <w:ilvl w:val="1"/>
+          <w:numId w:val="1"/>
+        </w:numPr>
+        <w:ind w:left="1080"/>
+        <w:rPr>
+          <w:b/>
+          <w:bCs/>
+          <w:color w:val="00B050"/>
+          <w:sz w:val="26"/>
+          <w:szCs w:val="26"/>
+        </w:rPr>
+      </w:pPr>
+      <w:r>
+        <w:rPr>
+          <w:b/>
+          <w:bCs/>
+          <w:color w:val="00B050"/>
+          <w:sz w:val="26"/>
+          <w:szCs w:val="26"/>
+        </w:rPr>
+        <w:t>Action Filter</w:t>
+      </w:r>
+    </w:p>
+    <w:p>
+      <w:pPr>
+        <w:pStyle w:val="ListParagraph"/>
+        <w:numPr>
+          <w:ilvl w:val="0"/>
+          <w:numId w:val="2"/>
+        </w:numPr>
+        <w:rPr>
+          <w:sz w:val="26"/>
+          <w:szCs w:val="26"/>
+        </w:rPr>
+      </w:pPr>
+      <w:r>
+        <w:rPr>
+          <w:sz w:val="26"/>
+          <w:szCs w:val="26"/>
+        </w:rPr>
+        <w:t>[</w:t>
+      </w:r>
+      <w:proofErr w:type="spellStart"/>
+      <w:r>
+        <w:rPr>
+          <w:sz w:val="26"/>
+          <w:szCs w:val="26"/>
+        </w:rPr>
+        <w:t>ServiceFilter</w:t>
+      </w:r>
+      <w:proofErr w:type="spellEnd"/>
+      <w:r>
+        <w:rPr>
+          <w:sz w:val="26"/>
+          <w:szCs w:val="26"/>
+        </w:rPr>
+        <w:t>(</w:t>
+      </w:r>
+      <w:proofErr w:type="spellStart"/>
+      <w:proofErr w:type="gramStart"/>
+      <w:r>
+        <w:rPr>
+          <w:sz w:val="26"/>
+          <w:szCs w:val="26"/>
+        </w:rPr>
+        <w:t>typeof</w:t>
+      </w:r>
+      <w:proofErr w:type="spellEnd"/>
+      <w:r>
+        <w:rPr>
+          <w:sz w:val="26"/>
+          <w:szCs w:val="26"/>
+        </w:rPr>
+        <w:t>(</w:t>
+      </w:r>
+      <w:proofErr w:type="spellStart"/>
+      <w:proofErr w:type="gramEnd"/>
+      <w:r>
+        <w:rPr>
+          <w:sz w:val="26"/>
+          <w:szCs w:val="26"/>
+        </w:rPr>
+        <w:t>LogUserActivity</w:t>
+      </w:r>
+      <w:proofErr w:type="spellEnd"/>
+      <w:r>
+        <w:rPr>
+          <w:sz w:val="26"/>
+          <w:szCs w:val="26"/>
+        </w:rPr>
+        <w:t>))]</w:t>
+      </w:r>
+    </w:p>
+    <w:p>
+      <w:pPr>
         <w:rPr>
           <w:sz w:val="26"/>
           <w:szCs w:val="26"/>
@@ -2648,8 +3187,17 @@
           <w:sz w:val="26"/>
           <w:szCs w:val="26"/>
         </w:rPr>
-        <w:t>Start server: ng serve</w:t>
-      </w:r>
+        <w:t xml:space="preserve">Start server: ng </w:t>
+      </w:r>
+      <w:proofErr w:type="gramStart"/>
+      <w:r>
+        <w:rPr>
+          <w:sz w:val="26"/>
+          <w:szCs w:val="26"/>
+        </w:rPr>
+        <w:t>serve</w:t>
+      </w:r>
+      <w:proofErr w:type="gramEnd"/>
     </w:p>
     <w:p>
       <w:pPr>
@@ -2725,12 +3273,21 @@
           <w:szCs w:val="26"/>
         </w:rPr>
       </w:pPr>
-      <w:r>
-        <w:rPr>
-          <w:sz w:val="26"/>
-          <w:szCs w:val="26"/>
-        </w:rPr>
-        <w:t>app.component.ts: contains component</w:t>
+      <w:proofErr w:type="gramStart"/>
+      <w:r>
+        <w:rPr>
+          <w:sz w:val="26"/>
+          <w:szCs w:val="26"/>
+        </w:rPr>
+        <w:t>app.component</w:t>
+      </w:r>
+      <w:proofErr w:type="gramEnd"/>
+      <w:r>
+        <w:rPr>
+          <w:sz w:val="26"/>
+          <w:szCs w:val="26"/>
+        </w:rPr>
+        <w:t>.ts: contains component</w:t>
       </w:r>
     </w:p>
     <w:p>
@@ -2751,6 +3308,7 @@
           <w:sz w:val="26"/>
           <w:szCs w:val="26"/>
         </w:rPr>
+        <w:lastRenderedPageBreak/>
         <w:t>Change tracking</w:t>
       </w:r>
     </w:p>
@@ -3037,7 +3595,23 @@
           <w:sz w:val="26"/>
           <w:szCs w:val="26"/>
         </w:rPr>
-        <w:t>Set a form to be Angular form: #formName=”ngForm” =&gt; (ngSubmit)=”customMethod()”</w:t>
+        <w:t>Set a form to be Angular form: #formName</w:t>
+      </w:r>
+      <w:proofErr w:type="gramStart"/>
+      <w:r>
+        <w:rPr>
+          <w:sz w:val="26"/>
+          <w:szCs w:val="26"/>
+        </w:rPr>
+        <w:t>=”ngForm</w:t>
+      </w:r>
+      <w:proofErr w:type="gramEnd"/>
+      <w:r>
+        <w:rPr>
+          <w:sz w:val="26"/>
+          <w:szCs w:val="26"/>
+        </w:rPr>
+        <w:t>” =&gt; (ngSubmit)=”customMethod()”</w:t>
       </w:r>
     </w:p>
     <w:p>
@@ -3077,7 +3651,6 @@
           <w:sz w:val="26"/>
           <w:szCs w:val="26"/>
         </w:rPr>
-        <w:lastRenderedPageBreak/>
         <w:t>(click): Angular onclick attribute</w:t>
       </w:r>
     </w:p>
@@ -3139,7 +3712,23 @@
           <w:sz w:val="26"/>
           <w:szCs w:val="26"/>
         </w:rPr>
-        <w:t>Name=”customName”</w:t>
+        <w:t>Name</w:t>
+      </w:r>
+      <w:proofErr w:type="gramStart"/>
+      <w:r>
+        <w:rPr>
+          <w:sz w:val="26"/>
+          <w:szCs w:val="26"/>
+        </w:rPr>
+        <w:t>=”customName</w:t>
+      </w:r>
+      <w:proofErr w:type="gramEnd"/>
+      <w:r>
+        <w:rPr>
+          <w:sz w:val="26"/>
+          <w:szCs w:val="26"/>
+        </w:rPr>
+        <w:t>”</w:t>
       </w:r>
     </w:p>
     <w:p>
@@ -3160,21 +3749,38 @@
           <w:sz w:val="26"/>
           <w:szCs w:val="26"/>
         </w:rPr>
-        <w:t>[(ngModel)]=”model”</w:t>
-      </w:r>
-    </w:p>
-    <w:p>
-      <w:pPr>
-        <w:pStyle w:val="ListParagraph"/>
-        <w:numPr>
-          <w:ilvl w:val="0"/>
-          <w:numId w:val="2"/>
-        </w:numPr>
-        <w:rPr>
-          <w:sz w:val="26"/>
-          <w:szCs w:val="26"/>
-        </w:rPr>
-      </w:pPr>
+        <w:t>[(ngModel</w:t>
+      </w:r>
+      <w:proofErr w:type="gramStart"/>
+      <w:r>
+        <w:rPr>
+          <w:sz w:val="26"/>
+          <w:szCs w:val="26"/>
+        </w:rPr>
+        <w:t>)]=</w:t>
+      </w:r>
+      <w:proofErr w:type="gramEnd"/>
+      <w:r>
+        <w:rPr>
+          <w:sz w:val="26"/>
+          <w:szCs w:val="26"/>
+        </w:rPr>
+        <w:t>”model”</w:t>
+      </w:r>
+    </w:p>
+    <w:p>
+      <w:pPr>
+        <w:pStyle w:val="ListParagraph"/>
+        <w:numPr>
+          <w:ilvl w:val="0"/>
+          <w:numId w:val="2"/>
+        </w:numPr>
+        <w:rPr>
+          <w:sz w:val="26"/>
+          <w:szCs w:val="26"/>
+        </w:rPr>
+      </w:pPr>
+      <w:proofErr w:type="spellStart"/>
       <w:r>
         <w:rPr>
           <w:sz w:val="26"/>
@@ -3189,6 +3795,7 @@
         </w:rPr>
         <w:t>Group</w:t>
       </w:r>
+      <w:proofErr w:type="spellEnd"/>
       <w:r>
         <w:rPr>
           <w:sz w:val="26"/>
@@ -3201,88 +3808,165 @@
           <w:sz w:val="26"/>
           <w:szCs w:val="26"/>
         </w:rPr>
-        <w:t xml:space="preserve"> group of FormControl</w:t>
-      </w:r>
-    </w:p>
-    <w:p>
-      <w:pPr>
-        <w:pStyle w:val="ListParagraph"/>
-        <w:numPr>
-          <w:ilvl w:val="0"/>
-          <w:numId w:val="2"/>
-        </w:numPr>
-        <w:rPr>
-          <w:sz w:val="26"/>
-          <w:szCs w:val="26"/>
-        </w:rPr>
-      </w:pPr>
-      <w:r>
-        <w:rPr>
-          <w:sz w:val="26"/>
-          <w:szCs w:val="26"/>
-        </w:rPr>
-        <w:t>FormControl derives from NgControl</w:t>
-      </w:r>
-    </w:p>
-    <w:p>
-      <w:pPr>
-        <w:pStyle w:val="ListParagraph"/>
-        <w:numPr>
-          <w:ilvl w:val="0"/>
-          <w:numId w:val="2"/>
-        </w:numPr>
-        <w:rPr>
-          <w:sz w:val="26"/>
-          <w:szCs w:val="26"/>
-        </w:rPr>
-      </w:pPr>
-      <w:r>
-        <w:rPr>
-          <w:sz w:val="26"/>
-          <w:szCs w:val="26"/>
-        </w:rPr>
-        <w:t>ValidatorFn: inside the validation array</w:t>
-      </w:r>
-    </w:p>
-    <w:p>
-      <w:pPr>
-        <w:pStyle w:val="ListParagraph"/>
-        <w:numPr>
-          <w:ilvl w:val="0"/>
-          <w:numId w:val="2"/>
-        </w:numPr>
-        <w:rPr>
-          <w:sz w:val="26"/>
-          <w:szCs w:val="26"/>
-        </w:rPr>
-      </w:pPr>
-      <w:r>
-        <w:rPr>
-          <w:sz w:val="26"/>
-          <w:szCs w:val="26"/>
-        </w:rPr>
-        <w:t>@Self: When we use @self we tell Angular that this is a service that we do not want to re-use and to create an instance specifically for this component.   We do not want to re-use the ngControl here and needs to be unique for each input.</w:t>
-      </w:r>
-    </w:p>
-    <w:p>
-      <w:pPr>
-        <w:pStyle w:val="ListParagraph"/>
-        <w:numPr>
-          <w:ilvl w:val="0"/>
-          <w:numId w:val="2"/>
-        </w:numPr>
-        <w:rPr>
-          <w:sz w:val="26"/>
-          <w:szCs w:val="26"/>
-        </w:rPr>
-      </w:pPr>
-      <w:r>
-        <w:rPr>
-          <w:sz w:val="26"/>
-          <w:szCs w:val="26"/>
-        </w:rPr>
-        <w:t>Everything comes with reactive form derives from AbstractControl</w:t>
-      </w:r>
+        <w:t xml:space="preserve"> group of </w:t>
+      </w:r>
+      <w:proofErr w:type="spellStart"/>
+      <w:r>
+        <w:rPr>
+          <w:sz w:val="26"/>
+          <w:szCs w:val="26"/>
+        </w:rPr>
+        <w:t>FormControl</w:t>
+      </w:r>
+      <w:proofErr w:type="spellEnd"/>
+    </w:p>
+    <w:p>
+      <w:pPr>
+        <w:pStyle w:val="ListParagraph"/>
+        <w:numPr>
+          <w:ilvl w:val="0"/>
+          <w:numId w:val="2"/>
+        </w:numPr>
+        <w:rPr>
+          <w:sz w:val="26"/>
+          <w:szCs w:val="26"/>
+        </w:rPr>
+      </w:pPr>
+      <w:proofErr w:type="spellStart"/>
+      <w:r>
+        <w:rPr>
+          <w:sz w:val="26"/>
+          <w:szCs w:val="26"/>
+        </w:rPr>
+        <w:t>FormControl</w:t>
+      </w:r>
+      <w:proofErr w:type="spellEnd"/>
+      <w:r>
+        <w:rPr>
+          <w:sz w:val="26"/>
+          <w:szCs w:val="26"/>
+        </w:rPr>
+        <w:t xml:space="preserve"> derives from </w:t>
+      </w:r>
+      <w:proofErr w:type="spellStart"/>
+      <w:r>
+        <w:rPr>
+          <w:sz w:val="26"/>
+          <w:szCs w:val="26"/>
+        </w:rPr>
+        <w:t>NgControl</w:t>
+      </w:r>
+      <w:proofErr w:type="spellEnd"/>
+    </w:p>
+    <w:p>
+      <w:pPr>
+        <w:pStyle w:val="ListParagraph"/>
+        <w:numPr>
+          <w:ilvl w:val="0"/>
+          <w:numId w:val="2"/>
+        </w:numPr>
+        <w:rPr>
+          <w:sz w:val="26"/>
+          <w:szCs w:val="26"/>
+        </w:rPr>
+      </w:pPr>
+      <w:proofErr w:type="spellStart"/>
+      <w:r>
+        <w:rPr>
+          <w:sz w:val="26"/>
+          <w:szCs w:val="26"/>
+        </w:rPr>
+        <w:t>ValidatorFn</w:t>
+      </w:r>
+      <w:proofErr w:type="spellEnd"/>
+      <w:r>
+        <w:rPr>
+          <w:sz w:val="26"/>
+          <w:szCs w:val="26"/>
+        </w:rPr>
+        <w:t>: inside the validation array</w:t>
+      </w:r>
+    </w:p>
+    <w:p>
+      <w:pPr>
+        <w:pStyle w:val="ListParagraph"/>
+        <w:numPr>
+          <w:ilvl w:val="0"/>
+          <w:numId w:val="2"/>
+        </w:numPr>
+        <w:rPr>
+          <w:sz w:val="26"/>
+          <w:szCs w:val="26"/>
+        </w:rPr>
+      </w:pPr>
+      <w:r>
+        <w:rPr>
+          <w:sz w:val="26"/>
+          <w:szCs w:val="26"/>
+        </w:rPr>
+        <w:t>@Self: When we use @</w:t>
+      </w:r>
+      <w:proofErr w:type="gramStart"/>
+      <w:r>
+        <w:rPr>
+          <w:sz w:val="26"/>
+          <w:szCs w:val="26"/>
+        </w:rPr>
+        <w:t>self</w:t>
+      </w:r>
+      <w:proofErr w:type="gramEnd"/>
+      <w:r>
+        <w:rPr>
+          <w:sz w:val="26"/>
+          <w:szCs w:val="26"/>
+        </w:rPr>
+        <w:t xml:space="preserve"> we tell Angular that this is a service that we do not want to re-use and to create an instance specifically for this component.   We do not want to re-use the </w:t>
+      </w:r>
+      <w:proofErr w:type="spellStart"/>
+      <w:r>
+        <w:rPr>
+          <w:sz w:val="26"/>
+          <w:szCs w:val="26"/>
+        </w:rPr>
+        <w:t>ngControl</w:t>
+      </w:r>
+      <w:proofErr w:type="spellEnd"/>
+      <w:r>
+        <w:rPr>
+          <w:sz w:val="26"/>
+          <w:szCs w:val="26"/>
+        </w:rPr>
+        <w:t xml:space="preserve"> here and needs to be unique for each input.</w:t>
+      </w:r>
+    </w:p>
+    <w:p>
+      <w:pPr>
+        <w:pStyle w:val="ListParagraph"/>
+        <w:numPr>
+          <w:ilvl w:val="0"/>
+          <w:numId w:val="2"/>
+        </w:numPr>
+        <w:rPr>
+          <w:sz w:val="26"/>
+          <w:szCs w:val="26"/>
+        </w:rPr>
+      </w:pPr>
+      <w:r>
+        <w:rPr>
+          <w:sz w:val="26"/>
+          <w:szCs w:val="26"/>
+        </w:rPr>
+        <w:t xml:space="preserve">Everything comes with reactive form derives from </w:t>
+      </w:r>
+      <w:proofErr w:type="spellStart"/>
+      <w:r>
+        <w:rPr>
+          <w:sz w:val="26"/>
+          <w:szCs w:val="26"/>
+        </w:rPr>
+        <w:t>AbstractControl</w:t>
+      </w:r>
+      <w:proofErr w:type="spellEnd"/>
     </w:p>
     <w:p>
       <w:pPr>
@@ -3436,6 +4120,7 @@
           <w:szCs w:val="26"/>
         </w:rPr>
       </w:pPr>
+      <w:proofErr w:type="gramStart"/>
       <w:r>
         <w:rPr>
           <w:sz w:val="26"/>
@@ -3443,6 +4128,7 @@
         </w:rPr>
         <w:t>app.UseDeveloperExceptionPage</w:t>
       </w:r>
+      <w:proofErr w:type="gramEnd"/>
       <w:r>
         <w:rPr>
           <w:sz w:val="26"/>
@@ -3483,6 +4169,7 @@
           <w:sz w:val="26"/>
           <w:szCs w:val="26"/>
         </w:rPr>
+        <w:lastRenderedPageBreak/>
         <w:t>Observables</w:t>
       </w:r>
     </w:p>
@@ -3653,12 +4340,21 @@
           <w:szCs w:val="26"/>
         </w:rPr>
       </w:pPr>
-      <w:r>
-        <w:rPr>
-          <w:sz w:val="26"/>
-          <w:szCs w:val="26"/>
-        </w:rPr>
-        <w:t>Pipe(): rxjs extension</w:t>
+      <w:proofErr w:type="gramStart"/>
+      <w:r>
+        <w:rPr>
+          <w:sz w:val="26"/>
+          <w:szCs w:val="26"/>
+        </w:rPr>
+        <w:t>Pipe(</w:t>
+      </w:r>
+      <w:proofErr w:type="gramEnd"/>
+      <w:r>
+        <w:rPr>
+          <w:sz w:val="26"/>
+          <w:szCs w:val="26"/>
+        </w:rPr>
+        <w:t>): rxjs extension</w:t>
       </w:r>
       <w:r>
         <w:rPr>
@@ -3766,7 +4462,6 @@
           <w:sz w:val="26"/>
           <w:szCs w:val="26"/>
         </w:rPr>
-        <w:lastRenderedPageBreak/>
         <w:t>Routing</w:t>
       </w:r>
     </w:p>
@@ -4764,6 +5459,7 @@
           <w:sz w:val="26"/>
           <w:szCs w:val="26"/>
         </w:rPr>
+        <w:lastRenderedPageBreak/>
         <w:t>Syntax</w:t>
       </w:r>
     </w:p>
@@ -4786,6 +5482,129 @@
         </w:rPr>
         <w:t>Partial&lt;Object&gt;: make every property of the object optional</w:t>
       </w:r>
+    </w:p>
+    <w:p>
+      <w:pPr>
+        <w:pStyle w:val="ListParagraph"/>
+        <w:numPr>
+          <w:ilvl w:val="0"/>
+          <w:numId w:val="2"/>
+        </w:numPr>
+        <w:rPr>
+          <w:sz w:val="26"/>
+          <w:szCs w:val="26"/>
+        </w:rPr>
+      </w:pPr>
+      <w:r>
+        <w:rPr>
+          <w:sz w:val="26"/>
+          <w:szCs w:val="26"/>
+        </w:rPr>
+        <w:t xml:space="preserve">Add parameter to query string: </w:t>
+      </w:r>
+    </w:p>
+    <w:p>
+      <w:pPr>
+        <w:pStyle w:val="ListParagraph"/>
+        <w:numPr>
+          <w:ilvl w:val="0"/>
+          <w:numId w:val="2"/>
+        </w:numPr>
+        <w:shd w:val="clear" w:color="auto" w:fill="1E1E1E"/>
+        <w:spacing w:after="0" w:line="345" w:lineRule="atLeast"/>
+        <w:rPr>
+          <w:rFonts w:ascii="Consolas" w:eastAsia="Times New Roman" w:hAnsi="Consolas" w:cs="Times New Roman"/>
+          <w:color w:val="D4D4D4"/>
+          <w:sz w:val="26"/>
+          <w:szCs w:val="26"/>
+        </w:rPr>
+      </w:pPr>
+      <w:r>
+        <w:rPr>
+          <w:rFonts w:ascii="Consolas" w:eastAsia="Times New Roman" w:hAnsi="Consolas" w:cs="Times New Roman"/>
+          <w:color w:val="D4D4D4"/>
+          <w:sz w:val="26"/>
+          <w:szCs w:val="26"/>
+        </w:rPr>
+        <w:t>{</w:t>
+      </w:r>
+      <w:r>
+        <w:rPr>
+          <w:rFonts w:ascii="Consolas" w:eastAsia="Times New Roman" w:hAnsi="Consolas" w:cs="Times New Roman"/>
+          <w:color w:val="9CDCFE"/>
+          <w:sz w:val="26"/>
+          <w:szCs w:val="26"/>
+        </w:rPr>
+        <w:t>observe:</w:t>
+      </w:r>
+      <w:r>
+        <w:rPr>
+          <w:rFonts w:ascii="Consolas" w:eastAsia="Times New Roman" w:hAnsi="Consolas" w:cs="Times New Roman"/>
+          <w:color w:val="D4D4D4"/>
+          <w:sz w:val="26"/>
+          <w:szCs w:val="26"/>
+        </w:rPr>
+        <w:t xml:space="preserve"> </w:t>
+      </w:r>
+      <w:r>
+        <w:rPr>
+          <w:rFonts w:ascii="Consolas" w:eastAsia="Times New Roman" w:hAnsi="Consolas" w:cs="Times New Roman"/>
+          <w:color w:val="CE9178"/>
+          <w:sz w:val="26"/>
+          <w:szCs w:val="26"/>
+        </w:rPr>
+        <w:t>'response'</w:t>
+      </w:r>
+      <w:r>
+        <w:rPr>
+          <w:rFonts w:ascii="Consolas" w:eastAsia="Times New Roman" w:hAnsi="Consolas" w:cs="Times New Roman"/>
+          <w:color w:val="D4D4D4"/>
+          <w:sz w:val="26"/>
+          <w:szCs w:val="26"/>
+        </w:rPr>
+        <w:t xml:space="preserve">, </w:t>
+      </w:r>
+      <w:r>
+        <w:rPr>
+          <w:rFonts w:ascii="Consolas" w:eastAsia="Times New Roman" w:hAnsi="Consolas" w:cs="Times New Roman"/>
+          <w:color w:val="9CDCFE"/>
+          <w:sz w:val="26"/>
+          <w:szCs w:val="26"/>
+        </w:rPr>
+        <w:t>params</w:t>
+      </w:r>
+      <w:r>
+        <w:rPr>
+          <w:rFonts w:ascii="Consolas" w:eastAsia="Times New Roman" w:hAnsi="Consolas" w:cs="Times New Roman"/>
+          <w:color w:val="D4D4D4"/>
+          <w:sz w:val="26"/>
+          <w:szCs w:val="26"/>
+        </w:rPr>
+        <w:t>}</w:t>
+      </w:r>
+    </w:p>
+    <w:p>
+      <w:pPr>
+        <w:pStyle w:val="ListParagraph"/>
+        <w:ind w:left="1080"/>
+        <w:rPr>
+          <w:sz w:val="26"/>
+          <w:szCs w:val="26"/>
+        </w:rPr>
+      </w:pPr>
+    </w:p>
+    <w:p>
+      <w:pPr>
+        <w:pStyle w:val="ListParagraph"/>
+        <w:numPr>
+          <w:ilvl w:val="0"/>
+          <w:numId w:val="2"/>
+        </w:numPr>
+        <w:rPr>
+          <w:sz w:val="26"/>
+          <w:szCs w:val="26"/>
+        </w:rPr>
+      </w:pPr>
     </w:p>
     <w:p>
       <w:pPr>

</xml_diff>

<commit_message>
End of Section 15
</commit_message>
<xml_diff>
--- a/NET-Angular-Course.docx
+++ b/NET-Angular-Course.docx
@@ -260,21 +260,12 @@
           <w:szCs w:val="26"/>
         </w:rPr>
       </w:pPr>
-      <w:proofErr w:type="gramStart"/>
-      <w:r>
-        <w:rPr>
-          <w:sz w:val="26"/>
-          <w:szCs w:val="26"/>
-        </w:rPr>
-        <w:t>ToListAsync(</w:t>
-      </w:r>
-      <w:proofErr w:type="gramEnd"/>
-      <w:r>
-        <w:rPr>
-          <w:sz w:val="26"/>
-          <w:szCs w:val="26"/>
-        </w:rPr>
-        <w:t>): return all entries</w:t>
+      <w:r>
+        <w:rPr>
+          <w:sz w:val="26"/>
+          <w:szCs w:val="26"/>
+        </w:rPr>
+        <w:t>ToListAsync(): return all entries</w:t>
       </w:r>
     </w:p>
     <w:p>
@@ -309,30 +300,12 @@
           <w:szCs w:val="26"/>
         </w:rPr>
       </w:pPr>
-      <w:proofErr w:type="spellStart"/>
-      <w:proofErr w:type="gramStart"/>
-      <w:r>
-        <w:rPr>
-          <w:sz w:val="26"/>
-          <w:szCs w:val="26"/>
-        </w:rPr>
-        <w:t>AnyAsync</w:t>
-      </w:r>
-      <w:proofErr w:type="spellEnd"/>
-      <w:r>
-        <w:rPr>
-          <w:sz w:val="26"/>
-          <w:szCs w:val="26"/>
-        </w:rPr>
-        <w:t>(</w:t>
-      </w:r>
-      <w:proofErr w:type="gramEnd"/>
-      <w:r>
-        <w:rPr>
-          <w:sz w:val="26"/>
-          <w:szCs w:val="26"/>
-        </w:rPr>
-        <w:t>x =&gt; x.{property} == {parameter})</w:t>
+      <w:r>
+        <w:rPr>
+          <w:sz w:val="26"/>
+          <w:szCs w:val="26"/>
+        </w:rPr>
+        <w:t>AnyAsync(x =&gt; x.{property} == {parameter})</w:t>
       </w:r>
       <w:r>
         <w:rPr>
@@ -354,7 +327,6 @@
           <w:szCs w:val="26"/>
         </w:rPr>
       </w:pPr>
-      <w:proofErr w:type="spellStart"/>
       <w:r>
         <w:rPr>
           <w:sz w:val="26"/>
@@ -362,21 +334,19 @@
         </w:rPr>
         <w:t>FirstOrDefault</w:t>
       </w:r>
-      <w:proofErr w:type="spellEnd"/>
-    </w:p>
-    <w:p>
-      <w:pPr>
-        <w:pStyle w:val="ListParagraph"/>
-        <w:numPr>
-          <w:ilvl w:val="0"/>
-          <w:numId w:val="2"/>
-        </w:numPr>
-        <w:rPr>
-          <w:sz w:val="26"/>
-          <w:szCs w:val="26"/>
-        </w:rPr>
-      </w:pPr>
-      <w:proofErr w:type="spellStart"/>
+    </w:p>
+    <w:p>
+      <w:pPr>
+        <w:pStyle w:val="ListParagraph"/>
+        <w:numPr>
+          <w:ilvl w:val="0"/>
+          <w:numId w:val="2"/>
+        </w:numPr>
+        <w:rPr>
+          <w:sz w:val="26"/>
+          <w:szCs w:val="26"/>
+        </w:rPr>
+      </w:pPr>
       <w:r>
         <w:rPr>
           <w:sz w:val="26"/>
@@ -384,29 +354,12 @@
         </w:rPr>
         <w:t>SingleOrDefault</w:t>
       </w:r>
-      <w:proofErr w:type="spellEnd"/>
-      <w:r>
-        <w:rPr>
-          <w:sz w:val="26"/>
-          <w:szCs w:val="26"/>
-        </w:rPr>
-        <w:t xml:space="preserve">: similar to </w:t>
-      </w:r>
-      <w:proofErr w:type="spellStart"/>
-      <w:r>
-        <w:rPr>
-          <w:sz w:val="26"/>
-          <w:szCs w:val="26"/>
-        </w:rPr>
-        <w:t>FirstOrDefault</w:t>
-      </w:r>
-      <w:proofErr w:type="spellEnd"/>
-      <w:r>
-        <w:rPr>
-          <w:sz w:val="26"/>
-          <w:szCs w:val="26"/>
-        </w:rPr>
-        <w:t>, but if there are 2 more elements, it will throw error</w:t>
+      <w:r>
+        <w:rPr>
+          <w:sz w:val="26"/>
+          <w:szCs w:val="26"/>
+        </w:rPr>
+        <w:t>: similar to FirstOrDefault, but if there are 2 more elements, it will throw error</w:t>
       </w:r>
     </w:p>
     <w:p>
@@ -737,21 +690,12 @@
           <w:szCs w:val="26"/>
         </w:rPr>
       </w:pPr>
-      <w:proofErr w:type="gramStart"/>
-      <w:r>
-        <w:rPr>
-          <w:sz w:val="26"/>
-          <w:szCs w:val="26"/>
-        </w:rPr>
-        <w:t>services.AddDbContext</w:t>
-      </w:r>
-      <w:proofErr w:type="gramEnd"/>
-      <w:r>
-        <w:rPr>
-          <w:sz w:val="26"/>
-          <w:szCs w:val="26"/>
-        </w:rPr>
-        <w:t>&lt;DbContextDerivedClass&gt;</w:t>
+      <w:r>
+        <w:rPr>
+          <w:sz w:val="26"/>
+          <w:szCs w:val="26"/>
+        </w:rPr>
+        <w:t>services.AddDbContext&lt;DbContextDerivedClass&gt;</w:t>
       </w:r>
       <w:r>
         <w:rPr>
@@ -777,21 +721,12 @@
         </w:rPr>
         <w:t xml:space="preserve">        </w:t>
       </w:r>
-      <w:proofErr w:type="gramStart"/>
-      <w:r>
-        <w:rPr>
-          <w:sz w:val="26"/>
-          <w:szCs w:val="26"/>
-        </w:rPr>
-        <w:t>options.UseSqlite</w:t>
-      </w:r>
-      <w:proofErr w:type="gramEnd"/>
-      <w:r>
-        <w:rPr>
-          <w:sz w:val="26"/>
-          <w:szCs w:val="26"/>
-        </w:rPr>
-        <w:t>(</w:t>
+      <w:r>
+        <w:rPr>
+          <w:sz w:val="26"/>
+          <w:szCs w:val="26"/>
+        </w:rPr>
+        <w:t>options.UseSqlite(</w:t>
       </w:r>
       <w:r>
         <w:rPr>
@@ -838,21 +773,12 @@
           <w:szCs w:val="26"/>
         </w:rPr>
       </w:pPr>
-      <w:proofErr w:type="gramStart"/>
-      <w:r>
-        <w:rPr>
-          <w:sz w:val="26"/>
-          <w:szCs w:val="26"/>
-        </w:rPr>
-        <w:t>appsettings.json</w:t>
-      </w:r>
-      <w:proofErr w:type="gramEnd"/>
-      <w:r>
-        <w:rPr>
-          <w:sz w:val="26"/>
-          <w:szCs w:val="26"/>
-        </w:rPr>
-        <w:t>: “ConnectionStrings: {</w:t>
+      <w:r>
+        <w:rPr>
+          <w:sz w:val="26"/>
+          <w:szCs w:val="26"/>
+        </w:rPr>
+        <w:t>appsettings.json: “ConnectionStrings: {</w:t>
       </w:r>
     </w:p>
     <w:p>
@@ -1578,21 +1504,12 @@
           <w:szCs w:val="26"/>
         </w:rPr>
       </w:pPr>
-      <w:proofErr w:type="spellStart"/>
-      <w:r>
-        <w:rPr>
-          <w:sz w:val="26"/>
-          <w:szCs w:val="26"/>
-        </w:rPr>
-        <w:t>CreatedAtAction</w:t>
-      </w:r>
-      <w:proofErr w:type="spellEnd"/>
-      <w:r>
-        <w:rPr>
-          <w:sz w:val="26"/>
-          <w:szCs w:val="26"/>
-        </w:rPr>
-        <w:t>: return 201 Response with Location in the headers of the response</w:t>
+      <w:r>
+        <w:rPr>
+          <w:sz w:val="26"/>
+          <w:szCs w:val="26"/>
+        </w:rPr>
+        <w:t>CreatedAtAction: return 201 Response with Location in the headers of the response</w:t>
       </w:r>
     </w:p>
     <w:p>
@@ -2058,7 +1975,6 @@
           <w:szCs w:val="26"/>
         </w:rPr>
       </w:pPr>
-      <w:proofErr w:type="gramStart"/>
       <w:r>
         <w:rPr>
           <w:rFonts w:ascii="Consolas" w:eastAsia="Times New Roman" w:hAnsi="Consolas" w:cs="Times New Roman"/>
@@ -2086,7 +2002,6 @@
         </w:rPr>
         <w:t>AddScoped</w:t>
       </w:r>
-      <w:proofErr w:type="gramEnd"/>
       <w:r>
         <w:rPr>
           <w:rFonts w:ascii="Consolas" w:eastAsia="Times New Roman" w:hAnsi="Consolas" w:cs="Times New Roman"/>
@@ -2665,7 +2580,6 @@
           <w:szCs w:val="26"/>
         </w:rPr>
       </w:pPr>
-      <w:proofErr w:type="spellStart"/>
       <w:r>
         <w:rPr>
           <w:sz w:val="26"/>
@@ -2673,42 +2587,25 @@
         </w:rPr>
         <w:t>IQueryable</w:t>
       </w:r>
-      <w:proofErr w:type="spellEnd"/>
-    </w:p>
-    <w:p>
-      <w:pPr>
-        <w:pStyle w:val="ListParagraph"/>
-        <w:numPr>
-          <w:ilvl w:val="0"/>
-          <w:numId w:val="2"/>
-        </w:numPr>
-        <w:rPr>
-          <w:sz w:val="26"/>
-          <w:szCs w:val="26"/>
-        </w:rPr>
-      </w:pPr>
-      <w:r>
-        <w:rPr>
-          <w:sz w:val="26"/>
-          <w:szCs w:val="26"/>
-        </w:rPr>
-        <w:t xml:space="preserve">Deferred </w:t>
-      </w:r>
-      <w:proofErr w:type="spellStart"/>
-      <w:r>
-        <w:rPr>
-          <w:sz w:val="26"/>
-          <w:szCs w:val="26"/>
-        </w:rPr>
-        <w:t>Excecution</w:t>
-      </w:r>
-      <w:proofErr w:type="spellEnd"/>
-      <w:r>
-        <w:rPr>
-          <w:sz w:val="26"/>
-          <w:szCs w:val="26"/>
-        </w:rPr>
-        <w:t>:</w:t>
+    </w:p>
+    <w:p>
+      <w:pPr>
+        <w:pStyle w:val="ListParagraph"/>
+        <w:numPr>
+          <w:ilvl w:val="0"/>
+          <w:numId w:val="2"/>
+        </w:numPr>
+        <w:rPr>
+          <w:sz w:val="26"/>
+          <w:szCs w:val="26"/>
+        </w:rPr>
+      </w:pPr>
+      <w:r>
+        <w:rPr>
+          <w:sz w:val="26"/>
+          <w:szCs w:val="26"/>
+        </w:rPr>
+        <w:t>Deferred Excecution:</w:t>
       </w:r>
     </w:p>
     <w:p>
@@ -2724,21 +2621,12 @@
           <w:szCs w:val="26"/>
         </w:rPr>
       </w:pPr>
-      <w:proofErr w:type="gramStart"/>
-      <w:r>
-        <w:rPr>
-          <w:sz w:val="26"/>
-          <w:szCs w:val="26"/>
-        </w:rPr>
-        <w:t>Take(</w:t>
-      </w:r>
-      <w:proofErr w:type="gramEnd"/>
-      <w:r>
-        <w:rPr>
-          <w:sz w:val="26"/>
-          <w:szCs w:val="26"/>
-        </w:rPr>
-        <w:t>5)</w:t>
+      <w:r>
+        <w:rPr>
+          <w:sz w:val="26"/>
+          <w:szCs w:val="26"/>
+        </w:rPr>
+        <w:t>Take(5)</w:t>
       </w:r>
     </w:p>
     <w:p>
@@ -2754,21 +2642,12 @@
           <w:szCs w:val="26"/>
         </w:rPr>
       </w:pPr>
-      <w:proofErr w:type="gramStart"/>
-      <w:r>
-        <w:rPr>
-          <w:sz w:val="26"/>
-          <w:szCs w:val="26"/>
-        </w:rPr>
-        <w:t>Skip(</w:t>
-      </w:r>
-      <w:proofErr w:type="gramEnd"/>
-      <w:r>
-        <w:rPr>
-          <w:sz w:val="26"/>
-          <w:szCs w:val="26"/>
-        </w:rPr>
-        <w:t>5)</w:t>
+      <w:r>
+        <w:rPr>
+          <w:sz w:val="26"/>
+          <w:szCs w:val="26"/>
+        </w:rPr>
+        <w:t>Skip(5)</w:t>
       </w:r>
     </w:p>
     <w:p>
@@ -2784,30 +2663,12 @@
           <w:szCs w:val="26"/>
         </w:rPr>
       </w:pPr>
-      <w:proofErr w:type="spellStart"/>
-      <w:proofErr w:type="gramStart"/>
-      <w:r>
-        <w:rPr>
-          <w:sz w:val="26"/>
-          <w:szCs w:val="26"/>
-        </w:rPr>
-        <w:t>AsQueryable</w:t>
-      </w:r>
-      <w:proofErr w:type="spellEnd"/>
-      <w:r>
-        <w:rPr>
-          <w:sz w:val="26"/>
-          <w:szCs w:val="26"/>
-        </w:rPr>
-        <w:t>(</w:t>
-      </w:r>
-      <w:proofErr w:type="gramEnd"/>
-      <w:r>
-        <w:rPr>
-          <w:sz w:val="26"/>
-          <w:szCs w:val="26"/>
-        </w:rPr>
-        <w:t>): add this so that it does not execute on the database yet</w:t>
+      <w:r>
+        <w:rPr>
+          <w:sz w:val="26"/>
+          <w:szCs w:val="26"/>
+        </w:rPr>
+        <w:t>AsQueryable(): add this so that it does not execute on the database yet</w:t>
       </w:r>
     </w:p>
     <w:p>
@@ -2828,141 +2689,27 @@
           <w:sz w:val="26"/>
           <w:szCs w:val="26"/>
         </w:rPr>
-        <w:t xml:space="preserve">To execute: </w:t>
-      </w:r>
-      <w:proofErr w:type="spellStart"/>
-      <w:r>
-        <w:rPr>
-          <w:sz w:val="26"/>
-          <w:szCs w:val="26"/>
-        </w:rPr>
-        <w:t>tolist</w:t>
-      </w:r>
-      <w:proofErr w:type="spellEnd"/>
-      <w:r>
-        <w:rPr>
-          <w:sz w:val="26"/>
-          <w:szCs w:val="26"/>
-        </w:rPr>
-        <w:t xml:space="preserve">, </w:t>
-      </w:r>
-      <w:proofErr w:type="spellStart"/>
-      <w:r>
-        <w:rPr>
-          <w:sz w:val="26"/>
-          <w:szCs w:val="26"/>
-        </w:rPr>
-        <w:t>toarray</w:t>
-      </w:r>
-      <w:proofErr w:type="spellEnd"/>
-      <w:r>
-        <w:rPr>
-          <w:sz w:val="26"/>
-          <w:szCs w:val="26"/>
-        </w:rPr>
-        <w:t xml:space="preserve">, </w:t>
-      </w:r>
-      <w:proofErr w:type="spellStart"/>
-      <w:r>
-        <w:rPr>
-          <w:sz w:val="26"/>
-          <w:szCs w:val="26"/>
-        </w:rPr>
-        <w:t>todictionary</w:t>
-      </w:r>
-      <w:proofErr w:type="spellEnd"/>
-      <w:r>
-        <w:rPr>
-          <w:sz w:val="26"/>
-          <w:szCs w:val="26"/>
-        </w:rPr>
-        <w:t>, …</w:t>
-      </w:r>
-    </w:p>
-    <w:p>
-      <w:pPr>
-        <w:pStyle w:val="ListParagraph"/>
-        <w:numPr>
-          <w:ilvl w:val="0"/>
-          <w:numId w:val="2"/>
-        </w:numPr>
-        <w:rPr>
-          <w:sz w:val="26"/>
-          <w:szCs w:val="26"/>
-        </w:rPr>
-      </w:pPr>
-      <w:proofErr w:type="spellStart"/>
-      <w:r>
-        <w:rPr>
-          <w:sz w:val="26"/>
-          <w:szCs w:val="26"/>
-        </w:rPr>
-        <w:t>AddRange</w:t>
-      </w:r>
-      <w:proofErr w:type="spellEnd"/>
-      <w:r>
-        <w:rPr>
-          <w:sz w:val="26"/>
-          <w:szCs w:val="26"/>
-        </w:rPr>
-        <w:t xml:space="preserve">: </w:t>
-      </w:r>
-      <w:r>
-        <w:rPr>
-          <w:sz w:val="26"/>
-          <w:szCs w:val="26"/>
-        </w:rPr>
-        <w:t xml:space="preserve">it adds the range of items to the instance of the </w:t>
-      </w:r>
-      <w:proofErr w:type="spellStart"/>
-      <w:r>
-        <w:rPr>
-          <w:sz w:val="26"/>
-          <w:szCs w:val="26"/>
-        </w:rPr>
-        <w:t>PagedList</w:t>
-      </w:r>
-      <w:proofErr w:type="spellEnd"/>
-      <w:r>
-        <w:rPr>
-          <w:sz w:val="26"/>
-          <w:szCs w:val="26"/>
-        </w:rPr>
-        <w:t xml:space="preserve"> that you are creating.  You could also type </w:t>
-      </w:r>
-      <w:proofErr w:type="spellStart"/>
-      <w:proofErr w:type="gramStart"/>
-      <w:r>
-        <w:rPr>
-          <w:sz w:val="26"/>
-          <w:szCs w:val="26"/>
-        </w:rPr>
-        <w:t>this.AddRange</w:t>
-      </w:r>
-      <w:proofErr w:type="spellEnd"/>
-      <w:proofErr w:type="gramEnd"/>
-      <w:r>
-        <w:rPr>
-          <w:sz w:val="26"/>
-          <w:szCs w:val="26"/>
-        </w:rPr>
-        <w:t xml:space="preserve">(items) instead of just </w:t>
-      </w:r>
-      <w:proofErr w:type="spellStart"/>
-      <w:r>
-        <w:rPr>
-          <w:sz w:val="26"/>
-          <w:szCs w:val="26"/>
-        </w:rPr>
-        <w:t>AddRange</w:t>
-      </w:r>
-      <w:proofErr w:type="spellEnd"/>
-      <w:r>
-        <w:rPr>
-          <w:sz w:val="26"/>
-          <w:szCs w:val="26"/>
-        </w:rPr>
-        <w:t>(items)</w:t>
+        <w:t>To execute: tolist, toarray, todictionary, …</w:t>
+      </w:r>
+    </w:p>
+    <w:p>
+      <w:pPr>
+        <w:pStyle w:val="ListParagraph"/>
+        <w:numPr>
+          <w:ilvl w:val="0"/>
+          <w:numId w:val="2"/>
+        </w:numPr>
+        <w:rPr>
+          <w:sz w:val="26"/>
+          <w:szCs w:val="26"/>
+        </w:rPr>
+      </w:pPr>
+      <w:r>
+        <w:rPr>
+          <w:sz w:val="26"/>
+          <w:szCs w:val="26"/>
+        </w:rPr>
+        <w:t>AddRange: it adds the range of items to the instance of the PagedList that you are creating.  You could also type this.AddRange(items) instead of just AddRange(items)</w:t>
       </w:r>
     </w:p>
     <w:p>
@@ -3019,57 +2766,7 @@
           <w:sz w:val="26"/>
           <w:szCs w:val="26"/>
         </w:rPr>
-        <w:t>[</w:t>
-      </w:r>
-      <w:proofErr w:type="spellStart"/>
-      <w:r>
-        <w:rPr>
-          <w:sz w:val="26"/>
-          <w:szCs w:val="26"/>
-        </w:rPr>
-        <w:t>ServiceFilter</w:t>
-      </w:r>
-      <w:proofErr w:type="spellEnd"/>
-      <w:r>
-        <w:rPr>
-          <w:sz w:val="26"/>
-          <w:szCs w:val="26"/>
-        </w:rPr>
-        <w:t>(</w:t>
-      </w:r>
-      <w:proofErr w:type="spellStart"/>
-      <w:proofErr w:type="gramStart"/>
-      <w:r>
-        <w:rPr>
-          <w:sz w:val="26"/>
-          <w:szCs w:val="26"/>
-        </w:rPr>
-        <w:t>typeof</w:t>
-      </w:r>
-      <w:proofErr w:type="spellEnd"/>
-      <w:r>
-        <w:rPr>
-          <w:sz w:val="26"/>
-          <w:szCs w:val="26"/>
-        </w:rPr>
-        <w:t>(</w:t>
-      </w:r>
-      <w:proofErr w:type="spellStart"/>
-      <w:proofErr w:type="gramEnd"/>
-      <w:r>
-        <w:rPr>
-          <w:sz w:val="26"/>
-          <w:szCs w:val="26"/>
-        </w:rPr>
-        <w:t>LogUserActivity</w:t>
-      </w:r>
-      <w:proofErr w:type="spellEnd"/>
-      <w:r>
-        <w:rPr>
-          <w:sz w:val="26"/>
-          <w:szCs w:val="26"/>
-        </w:rPr>
-        <w:t>))]</w:t>
+        <w:t>[ServiceFilter(typeof(LogUserActivity))]</w:t>
       </w:r>
     </w:p>
     <w:p>
@@ -3187,17 +2884,8 @@
           <w:sz w:val="26"/>
           <w:szCs w:val="26"/>
         </w:rPr>
-        <w:t xml:space="preserve">Start server: ng </w:t>
-      </w:r>
-      <w:proofErr w:type="gramStart"/>
-      <w:r>
-        <w:rPr>
-          <w:sz w:val="26"/>
-          <w:szCs w:val="26"/>
-        </w:rPr>
-        <w:t>serve</w:t>
-      </w:r>
-      <w:proofErr w:type="gramEnd"/>
+        <w:t>Start server: ng serve</w:t>
+      </w:r>
     </w:p>
     <w:p>
       <w:pPr>
@@ -3273,21 +2961,12 @@
           <w:szCs w:val="26"/>
         </w:rPr>
       </w:pPr>
-      <w:proofErr w:type="gramStart"/>
-      <w:r>
-        <w:rPr>
-          <w:sz w:val="26"/>
-          <w:szCs w:val="26"/>
-        </w:rPr>
-        <w:t>app.component</w:t>
-      </w:r>
-      <w:proofErr w:type="gramEnd"/>
-      <w:r>
-        <w:rPr>
-          <w:sz w:val="26"/>
-          <w:szCs w:val="26"/>
-        </w:rPr>
-        <w:t>.ts: contains component</w:t>
+      <w:r>
+        <w:rPr>
+          <w:sz w:val="26"/>
+          <w:szCs w:val="26"/>
+        </w:rPr>
+        <w:t>app.component.ts: contains component</w:t>
       </w:r>
     </w:p>
     <w:p>
@@ -3595,23 +3274,7 @@
           <w:sz w:val="26"/>
           <w:szCs w:val="26"/>
         </w:rPr>
-        <w:t>Set a form to be Angular form: #formName</w:t>
-      </w:r>
-      <w:proofErr w:type="gramStart"/>
-      <w:r>
-        <w:rPr>
-          <w:sz w:val="26"/>
-          <w:szCs w:val="26"/>
-        </w:rPr>
-        <w:t>=”ngForm</w:t>
-      </w:r>
-      <w:proofErr w:type="gramEnd"/>
-      <w:r>
-        <w:rPr>
-          <w:sz w:val="26"/>
-          <w:szCs w:val="26"/>
-        </w:rPr>
-        <w:t>” =&gt; (ngSubmit)=”customMethod()”</w:t>
+        <w:t>Set a form to be Angular form: #formName=”ngForm” =&gt; (ngSubmit)=”customMethod()”</w:t>
       </w:r>
     </w:p>
     <w:p>
@@ -3712,23 +3375,7 @@
           <w:sz w:val="26"/>
           <w:szCs w:val="26"/>
         </w:rPr>
-        <w:t>Name</w:t>
-      </w:r>
-      <w:proofErr w:type="gramStart"/>
-      <w:r>
-        <w:rPr>
-          <w:sz w:val="26"/>
-          <w:szCs w:val="26"/>
-        </w:rPr>
-        <w:t>=”customName</w:t>
-      </w:r>
-      <w:proofErr w:type="gramEnd"/>
-      <w:r>
-        <w:rPr>
-          <w:sz w:val="26"/>
-          <w:szCs w:val="26"/>
-        </w:rPr>
-        <w:t>”</w:t>
+        <w:t>Name=”customName”</w:t>
       </w:r>
     </w:p>
     <w:p>
@@ -3749,38 +3396,21 @@
           <w:sz w:val="26"/>
           <w:szCs w:val="26"/>
         </w:rPr>
-        <w:t>[(ngModel</w:t>
-      </w:r>
-      <w:proofErr w:type="gramStart"/>
-      <w:r>
-        <w:rPr>
-          <w:sz w:val="26"/>
-          <w:szCs w:val="26"/>
-        </w:rPr>
-        <w:t>)]=</w:t>
-      </w:r>
-      <w:proofErr w:type="gramEnd"/>
-      <w:r>
-        <w:rPr>
-          <w:sz w:val="26"/>
-          <w:szCs w:val="26"/>
-        </w:rPr>
-        <w:t>”model”</w:t>
-      </w:r>
-    </w:p>
-    <w:p>
-      <w:pPr>
-        <w:pStyle w:val="ListParagraph"/>
-        <w:numPr>
-          <w:ilvl w:val="0"/>
-          <w:numId w:val="2"/>
-        </w:numPr>
-        <w:rPr>
-          <w:sz w:val="26"/>
-          <w:szCs w:val="26"/>
-        </w:rPr>
-      </w:pPr>
-      <w:proofErr w:type="spellStart"/>
+        <w:t>[(ngModel)]=”model”</w:t>
+      </w:r>
+    </w:p>
+    <w:p>
+      <w:pPr>
+        <w:pStyle w:val="ListParagraph"/>
+        <w:numPr>
+          <w:ilvl w:val="0"/>
+          <w:numId w:val="2"/>
+        </w:numPr>
+        <w:rPr>
+          <w:sz w:val="26"/>
+          <w:szCs w:val="26"/>
+        </w:rPr>
+      </w:pPr>
       <w:r>
         <w:rPr>
           <w:sz w:val="26"/>
@@ -3795,7 +3425,6 @@
         </w:rPr>
         <w:t>Group</w:t>
       </w:r>
-      <w:proofErr w:type="spellEnd"/>
       <w:r>
         <w:rPr>
           <w:sz w:val="26"/>
@@ -3808,165 +3437,88 @@
           <w:sz w:val="26"/>
           <w:szCs w:val="26"/>
         </w:rPr>
-        <w:t xml:space="preserve"> group of </w:t>
-      </w:r>
-      <w:proofErr w:type="spellStart"/>
-      <w:r>
-        <w:rPr>
-          <w:sz w:val="26"/>
-          <w:szCs w:val="26"/>
-        </w:rPr>
-        <w:t>FormControl</w:t>
-      </w:r>
-      <w:proofErr w:type="spellEnd"/>
-    </w:p>
-    <w:p>
-      <w:pPr>
-        <w:pStyle w:val="ListParagraph"/>
-        <w:numPr>
-          <w:ilvl w:val="0"/>
-          <w:numId w:val="2"/>
-        </w:numPr>
-        <w:rPr>
-          <w:sz w:val="26"/>
-          <w:szCs w:val="26"/>
-        </w:rPr>
-      </w:pPr>
-      <w:proofErr w:type="spellStart"/>
-      <w:r>
-        <w:rPr>
-          <w:sz w:val="26"/>
-          <w:szCs w:val="26"/>
-        </w:rPr>
-        <w:t>FormControl</w:t>
-      </w:r>
-      <w:proofErr w:type="spellEnd"/>
-      <w:r>
-        <w:rPr>
-          <w:sz w:val="26"/>
-          <w:szCs w:val="26"/>
-        </w:rPr>
-        <w:t xml:space="preserve"> derives from </w:t>
-      </w:r>
-      <w:proofErr w:type="spellStart"/>
-      <w:r>
-        <w:rPr>
-          <w:sz w:val="26"/>
-          <w:szCs w:val="26"/>
-        </w:rPr>
-        <w:t>NgControl</w:t>
-      </w:r>
-      <w:proofErr w:type="spellEnd"/>
-    </w:p>
-    <w:p>
-      <w:pPr>
-        <w:pStyle w:val="ListParagraph"/>
-        <w:numPr>
-          <w:ilvl w:val="0"/>
-          <w:numId w:val="2"/>
-        </w:numPr>
-        <w:rPr>
-          <w:sz w:val="26"/>
-          <w:szCs w:val="26"/>
-        </w:rPr>
-      </w:pPr>
-      <w:proofErr w:type="spellStart"/>
-      <w:r>
-        <w:rPr>
-          <w:sz w:val="26"/>
-          <w:szCs w:val="26"/>
-        </w:rPr>
-        <w:t>ValidatorFn</w:t>
-      </w:r>
-      <w:proofErr w:type="spellEnd"/>
-      <w:r>
-        <w:rPr>
-          <w:sz w:val="26"/>
-          <w:szCs w:val="26"/>
-        </w:rPr>
-        <w:t>: inside the validation array</w:t>
-      </w:r>
-    </w:p>
-    <w:p>
-      <w:pPr>
-        <w:pStyle w:val="ListParagraph"/>
-        <w:numPr>
-          <w:ilvl w:val="0"/>
-          <w:numId w:val="2"/>
-        </w:numPr>
-        <w:rPr>
-          <w:sz w:val="26"/>
-          <w:szCs w:val="26"/>
-        </w:rPr>
-      </w:pPr>
-      <w:r>
-        <w:rPr>
-          <w:sz w:val="26"/>
-          <w:szCs w:val="26"/>
-        </w:rPr>
-        <w:t>@Self: When we use @</w:t>
-      </w:r>
-      <w:proofErr w:type="gramStart"/>
-      <w:r>
-        <w:rPr>
-          <w:sz w:val="26"/>
-          <w:szCs w:val="26"/>
-        </w:rPr>
-        <w:t>self</w:t>
-      </w:r>
-      <w:proofErr w:type="gramEnd"/>
-      <w:r>
-        <w:rPr>
-          <w:sz w:val="26"/>
-          <w:szCs w:val="26"/>
-        </w:rPr>
-        <w:t xml:space="preserve"> we tell Angular that this is a service that we do not want to re-use and to create an instance specifically for this component.   We do not want to re-use the </w:t>
-      </w:r>
-      <w:proofErr w:type="spellStart"/>
-      <w:r>
-        <w:rPr>
-          <w:sz w:val="26"/>
-          <w:szCs w:val="26"/>
-        </w:rPr>
-        <w:t>ngControl</w:t>
-      </w:r>
-      <w:proofErr w:type="spellEnd"/>
-      <w:r>
-        <w:rPr>
-          <w:sz w:val="26"/>
-          <w:szCs w:val="26"/>
-        </w:rPr>
-        <w:t xml:space="preserve"> here and needs to be unique for each input.</w:t>
-      </w:r>
-    </w:p>
-    <w:p>
-      <w:pPr>
-        <w:pStyle w:val="ListParagraph"/>
-        <w:numPr>
-          <w:ilvl w:val="0"/>
-          <w:numId w:val="2"/>
-        </w:numPr>
-        <w:rPr>
-          <w:sz w:val="26"/>
-          <w:szCs w:val="26"/>
-        </w:rPr>
-      </w:pPr>
-      <w:r>
-        <w:rPr>
-          <w:sz w:val="26"/>
-          <w:szCs w:val="26"/>
-        </w:rPr>
-        <w:t xml:space="preserve">Everything comes with reactive form derives from </w:t>
-      </w:r>
-      <w:proofErr w:type="spellStart"/>
-      <w:r>
-        <w:rPr>
-          <w:sz w:val="26"/>
-          <w:szCs w:val="26"/>
-        </w:rPr>
-        <w:t>AbstractControl</w:t>
-      </w:r>
-      <w:proofErr w:type="spellEnd"/>
+        <w:t xml:space="preserve"> group of FormControl</w:t>
+      </w:r>
+    </w:p>
+    <w:p>
+      <w:pPr>
+        <w:pStyle w:val="ListParagraph"/>
+        <w:numPr>
+          <w:ilvl w:val="0"/>
+          <w:numId w:val="2"/>
+        </w:numPr>
+        <w:rPr>
+          <w:sz w:val="26"/>
+          <w:szCs w:val="26"/>
+        </w:rPr>
+      </w:pPr>
+      <w:r>
+        <w:rPr>
+          <w:sz w:val="26"/>
+          <w:szCs w:val="26"/>
+        </w:rPr>
+        <w:t>FormControl derives from NgControl</w:t>
+      </w:r>
+    </w:p>
+    <w:p>
+      <w:pPr>
+        <w:pStyle w:val="ListParagraph"/>
+        <w:numPr>
+          <w:ilvl w:val="0"/>
+          <w:numId w:val="2"/>
+        </w:numPr>
+        <w:rPr>
+          <w:sz w:val="26"/>
+          <w:szCs w:val="26"/>
+        </w:rPr>
+      </w:pPr>
+      <w:r>
+        <w:rPr>
+          <w:sz w:val="26"/>
+          <w:szCs w:val="26"/>
+        </w:rPr>
+        <w:t>ValidatorFn: inside the validation array</w:t>
+      </w:r>
+    </w:p>
+    <w:p>
+      <w:pPr>
+        <w:pStyle w:val="ListParagraph"/>
+        <w:numPr>
+          <w:ilvl w:val="0"/>
+          <w:numId w:val="2"/>
+        </w:numPr>
+        <w:rPr>
+          <w:sz w:val="26"/>
+          <w:szCs w:val="26"/>
+        </w:rPr>
+      </w:pPr>
+      <w:r>
+        <w:rPr>
+          <w:sz w:val="26"/>
+          <w:szCs w:val="26"/>
+        </w:rPr>
+        <w:t>@Self: When we use @self we tell Angular that this is a service that we do not want to re-use and to create an instance specifically for this component.   We do not want to re-use the ngControl here and needs to be unique for each input.</w:t>
+      </w:r>
+    </w:p>
+    <w:p>
+      <w:pPr>
+        <w:pStyle w:val="ListParagraph"/>
+        <w:numPr>
+          <w:ilvl w:val="0"/>
+          <w:numId w:val="2"/>
+        </w:numPr>
+        <w:rPr>
+          <w:sz w:val="26"/>
+          <w:szCs w:val="26"/>
+        </w:rPr>
+      </w:pPr>
+      <w:r>
+        <w:rPr>
+          <w:sz w:val="26"/>
+          <w:szCs w:val="26"/>
+        </w:rPr>
+        <w:t>Everything comes with reactive form derives from AbstractControl</w:t>
+      </w:r>
     </w:p>
     <w:p>
       <w:pPr>
@@ -4120,7 +3672,6 @@
           <w:szCs w:val="26"/>
         </w:rPr>
       </w:pPr>
-      <w:proofErr w:type="gramStart"/>
       <w:r>
         <w:rPr>
           <w:sz w:val="26"/>
@@ -4128,7 +3679,6 @@
         </w:rPr>
         <w:t>app.UseDeveloperExceptionPage</w:t>
       </w:r>
-      <w:proofErr w:type="gramEnd"/>
       <w:r>
         <w:rPr>
           <w:sz w:val="26"/>
@@ -4340,21 +3890,12 @@
           <w:szCs w:val="26"/>
         </w:rPr>
       </w:pPr>
-      <w:proofErr w:type="gramStart"/>
-      <w:r>
-        <w:rPr>
-          <w:sz w:val="26"/>
-          <w:szCs w:val="26"/>
-        </w:rPr>
-        <w:t>Pipe(</w:t>
-      </w:r>
-      <w:proofErr w:type="gramEnd"/>
-      <w:r>
-        <w:rPr>
-          <w:sz w:val="26"/>
-          <w:szCs w:val="26"/>
-        </w:rPr>
-        <w:t>): rxjs extension</w:t>
+      <w:r>
+        <w:rPr>
+          <w:sz w:val="26"/>
+          <w:szCs w:val="26"/>
+        </w:rPr>
+        <w:t>Pipe(): rxjs extension</w:t>
       </w:r>
       <w:r>
         <w:rPr>
@@ -5605,6 +5146,42 @@
           <w:szCs w:val="26"/>
         </w:rPr>
       </w:pPr>
+      <w:r>
+        <w:rPr>
+          <w:sz w:val="26"/>
+          <w:szCs w:val="26"/>
+        </w:rPr>
+        <w:t>queryParams: add query to URL</w:t>
+      </w:r>
+    </w:p>
+    <w:p>
+      <w:pPr>
+        <w:pStyle w:val="ListParagraph"/>
+        <w:rPr>
+          <w:sz w:val="26"/>
+          <w:szCs w:val="26"/>
+        </w:rPr>
+      </w:pPr>
+    </w:p>
+    <w:p>
+      <w:pPr>
+        <w:pStyle w:val="ListParagraph"/>
+        <w:numPr>
+          <w:ilvl w:val="0"/>
+          <w:numId w:val="2"/>
+        </w:numPr>
+        <w:rPr>
+          <w:sz w:val="26"/>
+          <w:szCs w:val="26"/>
+        </w:rPr>
+      </w:pPr>
+      <w:r>
+        <w:rPr>
+          <w:sz w:val="26"/>
+          <w:szCs w:val="26"/>
+        </w:rPr>
+        <w:t>route resolver: get the data before our root is activated</w:t>
+      </w:r>
     </w:p>
     <w:p>
       <w:pPr>

</xml_diff>

<commit_message>
End of Section 17
</commit_message>
<xml_diff>
--- a/NET-Angular-Course.docx
+++ b/NET-Angular-Course.docx
@@ -260,12 +260,21 @@
           <w:szCs w:val="26"/>
         </w:rPr>
       </w:pPr>
-      <w:r>
-        <w:rPr>
-          <w:sz w:val="26"/>
-          <w:szCs w:val="26"/>
-        </w:rPr>
-        <w:t>ToListAsync(): return all entries</w:t>
+      <w:proofErr w:type="gramStart"/>
+      <w:r>
+        <w:rPr>
+          <w:sz w:val="26"/>
+          <w:szCs w:val="26"/>
+        </w:rPr>
+        <w:t>ToListAsync(</w:t>
+      </w:r>
+      <w:proofErr w:type="gramEnd"/>
+      <w:r>
+        <w:rPr>
+          <w:sz w:val="26"/>
+          <w:szCs w:val="26"/>
+        </w:rPr>
+        <w:t>): return all entries</w:t>
       </w:r>
     </w:p>
     <w:p>
@@ -300,12 +309,30 @@
           <w:szCs w:val="26"/>
         </w:rPr>
       </w:pPr>
-      <w:r>
-        <w:rPr>
-          <w:sz w:val="26"/>
-          <w:szCs w:val="26"/>
-        </w:rPr>
-        <w:t>AnyAsync(x =&gt; x.{property} == {parameter})</w:t>
+      <w:proofErr w:type="spellStart"/>
+      <w:proofErr w:type="gramStart"/>
+      <w:r>
+        <w:rPr>
+          <w:sz w:val="26"/>
+          <w:szCs w:val="26"/>
+        </w:rPr>
+        <w:t>AnyAsync</w:t>
+      </w:r>
+      <w:proofErr w:type="spellEnd"/>
+      <w:r>
+        <w:rPr>
+          <w:sz w:val="26"/>
+          <w:szCs w:val="26"/>
+        </w:rPr>
+        <w:t>(</w:t>
+      </w:r>
+      <w:proofErr w:type="gramEnd"/>
+      <w:r>
+        <w:rPr>
+          <w:sz w:val="26"/>
+          <w:szCs w:val="26"/>
+        </w:rPr>
+        <w:t>x =&gt; x.{property} == {parameter})</w:t>
       </w:r>
       <w:r>
         <w:rPr>
@@ -327,6 +354,7 @@
           <w:szCs w:val="26"/>
         </w:rPr>
       </w:pPr>
+      <w:proofErr w:type="spellStart"/>
       <w:r>
         <w:rPr>
           <w:sz w:val="26"/>
@@ -334,19 +362,21 @@
         </w:rPr>
         <w:t>FirstOrDefault</w:t>
       </w:r>
-    </w:p>
-    <w:p>
-      <w:pPr>
-        <w:pStyle w:val="ListParagraph"/>
-        <w:numPr>
-          <w:ilvl w:val="0"/>
-          <w:numId w:val="2"/>
-        </w:numPr>
-        <w:rPr>
-          <w:sz w:val="26"/>
-          <w:szCs w:val="26"/>
-        </w:rPr>
-      </w:pPr>
+      <w:proofErr w:type="spellEnd"/>
+    </w:p>
+    <w:p>
+      <w:pPr>
+        <w:pStyle w:val="ListParagraph"/>
+        <w:numPr>
+          <w:ilvl w:val="0"/>
+          <w:numId w:val="2"/>
+        </w:numPr>
+        <w:rPr>
+          <w:sz w:val="26"/>
+          <w:szCs w:val="26"/>
+        </w:rPr>
+      </w:pPr>
+      <w:proofErr w:type="spellStart"/>
       <w:r>
         <w:rPr>
           <w:sz w:val="26"/>
@@ -354,12 +384,29 @@
         </w:rPr>
         <w:t>SingleOrDefault</w:t>
       </w:r>
-      <w:r>
-        <w:rPr>
-          <w:sz w:val="26"/>
-          <w:szCs w:val="26"/>
-        </w:rPr>
-        <w:t>: similar to FirstOrDefault, but if there are 2 more elements, it will throw error</w:t>
+      <w:proofErr w:type="spellEnd"/>
+      <w:r>
+        <w:rPr>
+          <w:sz w:val="26"/>
+          <w:szCs w:val="26"/>
+        </w:rPr>
+        <w:t xml:space="preserve">: similar to </w:t>
+      </w:r>
+      <w:proofErr w:type="spellStart"/>
+      <w:r>
+        <w:rPr>
+          <w:sz w:val="26"/>
+          <w:szCs w:val="26"/>
+        </w:rPr>
+        <w:t>FirstOrDefault</w:t>
+      </w:r>
+      <w:proofErr w:type="spellEnd"/>
+      <w:r>
+        <w:rPr>
+          <w:sz w:val="26"/>
+          <w:szCs w:val="26"/>
+        </w:rPr>
+        <w:t>, but if there are 2 more elements, it will throw error</w:t>
       </w:r>
     </w:p>
     <w:p>
@@ -690,12 +737,21 @@
           <w:szCs w:val="26"/>
         </w:rPr>
       </w:pPr>
-      <w:r>
-        <w:rPr>
-          <w:sz w:val="26"/>
-          <w:szCs w:val="26"/>
-        </w:rPr>
-        <w:t>services.AddDbContext&lt;DbContextDerivedClass&gt;</w:t>
+      <w:proofErr w:type="gramStart"/>
+      <w:r>
+        <w:rPr>
+          <w:sz w:val="26"/>
+          <w:szCs w:val="26"/>
+        </w:rPr>
+        <w:t>services.AddDbContext</w:t>
+      </w:r>
+      <w:proofErr w:type="gramEnd"/>
+      <w:r>
+        <w:rPr>
+          <w:sz w:val="26"/>
+          <w:szCs w:val="26"/>
+        </w:rPr>
+        <w:t>&lt;DbContextDerivedClass&gt;</w:t>
       </w:r>
       <w:r>
         <w:rPr>
@@ -721,12 +777,21 @@
         </w:rPr>
         <w:t xml:space="preserve">        </w:t>
       </w:r>
-      <w:r>
-        <w:rPr>
-          <w:sz w:val="26"/>
-          <w:szCs w:val="26"/>
-        </w:rPr>
-        <w:t>options.UseSqlite(</w:t>
+      <w:proofErr w:type="gramStart"/>
+      <w:r>
+        <w:rPr>
+          <w:sz w:val="26"/>
+          <w:szCs w:val="26"/>
+        </w:rPr>
+        <w:t>options.UseSqlite</w:t>
+      </w:r>
+      <w:proofErr w:type="gramEnd"/>
+      <w:r>
+        <w:rPr>
+          <w:sz w:val="26"/>
+          <w:szCs w:val="26"/>
+        </w:rPr>
+        <w:t>(</w:t>
       </w:r>
       <w:r>
         <w:rPr>
@@ -773,12 +838,21 @@
           <w:szCs w:val="26"/>
         </w:rPr>
       </w:pPr>
-      <w:r>
-        <w:rPr>
-          <w:sz w:val="26"/>
-          <w:szCs w:val="26"/>
-        </w:rPr>
-        <w:t>appsettings.json: “ConnectionStrings: {</w:t>
+      <w:proofErr w:type="gramStart"/>
+      <w:r>
+        <w:rPr>
+          <w:sz w:val="26"/>
+          <w:szCs w:val="26"/>
+        </w:rPr>
+        <w:t>appsettings.json</w:t>
+      </w:r>
+      <w:proofErr w:type="gramEnd"/>
+      <w:r>
+        <w:rPr>
+          <w:sz w:val="26"/>
+          <w:szCs w:val="26"/>
+        </w:rPr>
+        <w:t>: “ConnectionStrings: {</w:t>
       </w:r>
     </w:p>
     <w:p>
@@ -1504,12 +1578,21 @@
           <w:szCs w:val="26"/>
         </w:rPr>
       </w:pPr>
-      <w:r>
-        <w:rPr>
-          <w:sz w:val="26"/>
-          <w:szCs w:val="26"/>
-        </w:rPr>
-        <w:t>CreatedAtAction: return 201 Response with Location in the headers of the response</w:t>
+      <w:proofErr w:type="spellStart"/>
+      <w:r>
+        <w:rPr>
+          <w:sz w:val="26"/>
+          <w:szCs w:val="26"/>
+        </w:rPr>
+        <w:t>CreatedAtAction</w:t>
+      </w:r>
+      <w:proofErr w:type="spellEnd"/>
+      <w:r>
+        <w:rPr>
+          <w:sz w:val="26"/>
+          <w:szCs w:val="26"/>
+        </w:rPr>
+        <w:t>: return 201 Response with Location in the headers of the response</w:t>
       </w:r>
     </w:p>
     <w:p>
@@ -1975,6 +2058,7 @@
           <w:szCs w:val="26"/>
         </w:rPr>
       </w:pPr>
+      <w:proofErr w:type="gramStart"/>
       <w:r>
         <w:rPr>
           <w:rFonts w:ascii="Consolas" w:eastAsia="Times New Roman" w:hAnsi="Consolas" w:cs="Times New Roman"/>
@@ -2002,6 +2086,7 @@
         </w:rPr>
         <w:t>AddScoped</w:t>
       </w:r>
+      <w:proofErr w:type="gramEnd"/>
       <w:r>
         <w:rPr>
           <w:rFonts w:ascii="Consolas" w:eastAsia="Times New Roman" w:hAnsi="Consolas" w:cs="Times New Roman"/>
@@ -2580,6 +2665,7 @@
           <w:szCs w:val="26"/>
         </w:rPr>
       </w:pPr>
+      <w:proofErr w:type="spellStart"/>
       <w:r>
         <w:rPr>
           <w:sz w:val="26"/>
@@ -2587,25 +2673,42 @@
         </w:rPr>
         <w:t>IQueryable</w:t>
       </w:r>
-    </w:p>
-    <w:p>
-      <w:pPr>
-        <w:pStyle w:val="ListParagraph"/>
-        <w:numPr>
-          <w:ilvl w:val="0"/>
-          <w:numId w:val="2"/>
-        </w:numPr>
-        <w:rPr>
-          <w:sz w:val="26"/>
-          <w:szCs w:val="26"/>
-        </w:rPr>
-      </w:pPr>
-      <w:r>
-        <w:rPr>
-          <w:sz w:val="26"/>
-          <w:szCs w:val="26"/>
-        </w:rPr>
-        <w:t>Deferred Excecution:</w:t>
+      <w:proofErr w:type="spellEnd"/>
+    </w:p>
+    <w:p>
+      <w:pPr>
+        <w:pStyle w:val="ListParagraph"/>
+        <w:numPr>
+          <w:ilvl w:val="0"/>
+          <w:numId w:val="2"/>
+        </w:numPr>
+        <w:rPr>
+          <w:sz w:val="26"/>
+          <w:szCs w:val="26"/>
+        </w:rPr>
+      </w:pPr>
+      <w:r>
+        <w:rPr>
+          <w:sz w:val="26"/>
+          <w:szCs w:val="26"/>
+        </w:rPr>
+        <w:t xml:space="preserve">Deferred </w:t>
+      </w:r>
+      <w:proofErr w:type="spellStart"/>
+      <w:r>
+        <w:rPr>
+          <w:sz w:val="26"/>
+          <w:szCs w:val="26"/>
+        </w:rPr>
+        <w:t>Excecution</w:t>
+      </w:r>
+      <w:proofErr w:type="spellEnd"/>
+      <w:r>
+        <w:rPr>
+          <w:sz w:val="26"/>
+          <w:szCs w:val="26"/>
+        </w:rPr>
+        <w:t>:</w:t>
       </w:r>
     </w:p>
     <w:p>
@@ -2621,12 +2724,21 @@
           <w:szCs w:val="26"/>
         </w:rPr>
       </w:pPr>
-      <w:r>
-        <w:rPr>
-          <w:sz w:val="26"/>
-          <w:szCs w:val="26"/>
-        </w:rPr>
-        <w:t>Take(5)</w:t>
+      <w:proofErr w:type="gramStart"/>
+      <w:r>
+        <w:rPr>
+          <w:sz w:val="26"/>
+          <w:szCs w:val="26"/>
+        </w:rPr>
+        <w:t>Take(</w:t>
+      </w:r>
+      <w:proofErr w:type="gramEnd"/>
+      <w:r>
+        <w:rPr>
+          <w:sz w:val="26"/>
+          <w:szCs w:val="26"/>
+        </w:rPr>
+        <w:t>5)</w:t>
       </w:r>
     </w:p>
     <w:p>
@@ -2642,12 +2754,21 @@
           <w:szCs w:val="26"/>
         </w:rPr>
       </w:pPr>
-      <w:r>
-        <w:rPr>
-          <w:sz w:val="26"/>
-          <w:szCs w:val="26"/>
-        </w:rPr>
-        <w:t>Skip(5)</w:t>
+      <w:proofErr w:type="gramStart"/>
+      <w:r>
+        <w:rPr>
+          <w:sz w:val="26"/>
+          <w:szCs w:val="26"/>
+        </w:rPr>
+        <w:t>Skip(</w:t>
+      </w:r>
+      <w:proofErr w:type="gramEnd"/>
+      <w:r>
+        <w:rPr>
+          <w:sz w:val="26"/>
+          <w:szCs w:val="26"/>
+        </w:rPr>
+        <w:t>5)</w:t>
       </w:r>
     </w:p>
     <w:p>
@@ -2663,12 +2784,30 @@
           <w:szCs w:val="26"/>
         </w:rPr>
       </w:pPr>
-      <w:r>
-        <w:rPr>
-          <w:sz w:val="26"/>
-          <w:szCs w:val="26"/>
-        </w:rPr>
-        <w:t>AsQueryable(): add this so that it does not execute on the database yet</w:t>
+      <w:proofErr w:type="spellStart"/>
+      <w:proofErr w:type="gramStart"/>
+      <w:r>
+        <w:rPr>
+          <w:sz w:val="26"/>
+          <w:szCs w:val="26"/>
+        </w:rPr>
+        <w:t>AsQueryable</w:t>
+      </w:r>
+      <w:proofErr w:type="spellEnd"/>
+      <w:r>
+        <w:rPr>
+          <w:sz w:val="26"/>
+          <w:szCs w:val="26"/>
+        </w:rPr>
+        <w:t>(</w:t>
+      </w:r>
+      <w:proofErr w:type="gramEnd"/>
+      <w:r>
+        <w:rPr>
+          <w:sz w:val="26"/>
+          <w:szCs w:val="26"/>
+        </w:rPr>
+        <w:t>): add this so that it does not execute on the database yet</w:t>
       </w:r>
     </w:p>
     <w:p>
@@ -2689,27 +2828,134 @@
           <w:sz w:val="26"/>
           <w:szCs w:val="26"/>
         </w:rPr>
-        <w:t>To execute: tolist, toarray, todictionary, …</w:t>
-      </w:r>
-    </w:p>
-    <w:p>
-      <w:pPr>
-        <w:pStyle w:val="ListParagraph"/>
-        <w:numPr>
-          <w:ilvl w:val="0"/>
-          <w:numId w:val="2"/>
-        </w:numPr>
-        <w:rPr>
-          <w:sz w:val="26"/>
-          <w:szCs w:val="26"/>
-        </w:rPr>
-      </w:pPr>
-      <w:r>
-        <w:rPr>
-          <w:sz w:val="26"/>
-          <w:szCs w:val="26"/>
-        </w:rPr>
-        <w:t>AddRange: it adds the range of items to the instance of the PagedList that you are creating.  You could also type this.AddRange(items) instead of just AddRange(items)</w:t>
+        <w:t xml:space="preserve">To execute: </w:t>
+      </w:r>
+      <w:proofErr w:type="spellStart"/>
+      <w:r>
+        <w:rPr>
+          <w:sz w:val="26"/>
+          <w:szCs w:val="26"/>
+        </w:rPr>
+        <w:t>tolist</w:t>
+      </w:r>
+      <w:proofErr w:type="spellEnd"/>
+      <w:r>
+        <w:rPr>
+          <w:sz w:val="26"/>
+          <w:szCs w:val="26"/>
+        </w:rPr>
+        <w:t xml:space="preserve">, </w:t>
+      </w:r>
+      <w:proofErr w:type="spellStart"/>
+      <w:r>
+        <w:rPr>
+          <w:sz w:val="26"/>
+          <w:szCs w:val="26"/>
+        </w:rPr>
+        <w:t>toarray</w:t>
+      </w:r>
+      <w:proofErr w:type="spellEnd"/>
+      <w:r>
+        <w:rPr>
+          <w:sz w:val="26"/>
+          <w:szCs w:val="26"/>
+        </w:rPr>
+        <w:t xml:space="preserve">, </w:t>
+      </w:r>
+      <w:proofErr w:type="spellStart"/>
+      <w:r>
+        <w:rPr>
+          <w:sz w:val="26"/>
+          <w:szCs w:val="26"/>
+        </w:rPr>
+        <w:t>todictionary</w:t>
+      </w:r>
+      <w:proofErr w:type="spellEnd"/>
+      <w:r>
+        <w:rPr>
+          <w:sz w:val="26"/>
+          <w:szCs w:val="26"/>
+        </w:rPr>
+        <w:t>, …</w:t>
+      </w:r>
+    </w:p>
+    <w:p>
+      <w:pPr>
+        <w:pStyle w:val="ListParagraph"/>
+        <w:numPr>
+          <w:ilvl w:val="0"/>
+          <w:numId w:val="2"/>
+        </w:numPr>
+        <w:rPr>
+          <w:sz w:val="26"/>
+          <w:szCs w:val="26"/>
+        </w:rPr>
+      </w:pPr>
+      <w:proofErr w:type="spellStart"/>
+      <w:r>
+        <w:rPr>
+          <w:sz w:val="26"/>
+          <w:szCs w:val="26"/>
+        </w:rPr>
+        <w:t>AddRange</w:t>
+      </w:r>
+      <w:proofErr w:type="spellEnd"/>
+      <w:r>
+        <w:rPr>
+          <w:sz w:val="26"/>
+          <w:szCs w:val="26"/>
+        </w:rPr>
+        <w:t xml:space="preserve">: it adds the range of items to the instance of the </w:t>
+      </w:r>
+      <w:proofErr w:type="spellStart"/>
+      <w:r>
+        <w:rPr>
+          <w:sz w:val="26"/>
+          <w:szCs w:val="26"/>
+        </w:rPr>
+        <w:t>PagedList</w:t>
+      </w:r>
+      <w:proofErr w:type="spellEnd"/>
+      <w:r>
+        <w:rPr>
+          <w:sz w:val="26"/>
+          <w:szCs w:val="26"/>
+        </w:rPr>
+        <w:t xml:space="preserve"> that you are creating.  You could also type </w:t>
+      </w:r>
+      <w:proofErr w:type="spellStart"/>
+      <w:proofErr w:type="gramStart"/>
+      <w:r>
+        <w:rPr>
+          <w:sz w:val="26"/>
+          <w:szCs w:val="26"/>
+        </w:rPr>
+        <w:t>this.AddRange</w:t>
+      </w:r>
+      <w:proofErr w:type="spellEnd"/>
+      <w:proofErr w:type="gramEnd"/>
+      <w:r>
+        <w:rPr>
+          <w:sz w:val="26"/>
+          <w:szCs w:val="26"/>
+        </w:rPr>
+        <w:t xml:space="preserve">(items) instead of just </w:t>
+      </w:r>
+      <w:proofErr w:type="spellStart"/>
+      <w:r>
+        <w:rPr>
+          <w:sz w:val="26"/>
+          <w:szCs w:val="26"/>
+        </w:rPr>
+        <w:t>AddRange</w:t>
+      </w:r>
+      <w:proofErr w:type="spellEnd"/>
+      <w:r>
+        <w:rPr>
+          <w:sz w:val="26"/>
+          <w:szCs w:val="26"/>
+        </w:rPr>
+        <w:t>(items)</w:t>
       </w:r>
     </w:p>
     <w:p>
@@ -2756,7 +3002,29 @@
           <w:sz w:val="26"/>
           <w:szCs w:val="26"/>
         </w:rPr>
-        <w:t>: this was used to update Last Activ property</w:t>
+        <w:t xml:space="preserve">: this was used to update Last </w:t>
+      </w:r>
+      <w:proofErr w:type="spellStart"/>
+      <w:r>
+        <w:rPr>
+          <w:b/>
+          <w:bCs/>
+          <w:color w:val="00B050"/>
+          <w:sz w:val="26"/>
+          <w:szCs w:val="26"/>
+        </w:rPr>
+        <w:t>Activ</w:t>
+      </w:r>
+      <w:proofErr w:type="spellEnd"/>
+      <w:r>
+        <w:rPr>
+          <w:b/>
+          <w:bCs/>
+          <w:color w:val="00B050"/>
+          <w:sz w:val="26"/>
+          <w:szCs w:val="26"/>
+        </w:rPr>
+        <w:t xml:space="preserve"> property</w:t>
       </w:r>
     </w:p>
     <w:p>
@@ -2796,7 +3064,57 @@
           <w:sz w:val="26"/>
           <w:szCs w:val="26"/>
         </w:rPr>
-        <w:t>[ServiceFilter(typeof(LogUserActivity))]</w:t>
+        <w:t>[</w:t>
+      </w:r>
+      <w:proofErr w:type="spellStart"/>
+      <w:r>
+        <w:rPr>
+          <w:sz w:val="26"/>
+          <w:szCs w:val="26"/>
+        </w:rPr>
+        <w:t>ServiceFilter</w:t>
+      </w:r>
+      <w:proofErr w:type="spellEnd"/>
+      <w:r>
+        <w:rPr>
+          <w:sz w:val="26"/>
+          <w:szCs w:val="26"/>
+        </w:rPr>
+        <w:t>(</w:t>
+      </w:r>
+      <w:proofErr w:type="spellStart"/>
+      <w:proofErr w:type="gramStart"/>
+      <w:r>
+        <w:rPr>
+          <w:sz w:val="26"/>
+          <w:szCs w:val="26"/>
+        </w:rPr>
+        <w:t>typeof</w:t>
+      </w:r>
+      <w:proofErr w:type="spellEnd"/>
+      <w:r>
+        <w:rPr>
+          <w:sz w:val="26"/>
+          <w:szCs w:val="26"/>
+        </w:rPr>
+        <w:t>(</w:t>
+      </w:r>
+      <w:proofErr w:type="spellStart"/>
+      <w:proofErr w:type="gramEnd"/>
+      <w:r>
+        <w:rPr>
+          <w:sz w:val="26"/>
+          <w:szCs w:val="26"/>
+        </w:rPr>
+        <w:t>LogUserActivity</w:t>
+      </w:r>
+      <w:proofErr w:type="spellEnd"/>
+      <w:r>
+        <w:rPr>
+          <w:sz w:val="26"/>
+          <w:szCs w:val="26"/>
+        </w:rPr>
+        <w:t>))]</w:t>
       </w:r>
     </w:p>
     <w:p>
@@ -2990,8 +3308,17 @@
           <w:sz w:val="26"/>
           <w:szCs w:val="26"/>
         </w:rPr>
-        <w:t>Start server: ng serve</w:t>
-      </w:r>
+        <w:t xml:space="preserve">Start server: ng </w:t>
+      </w:r>
+      <w:proofErr w:type="gramStart"/>
+      <w:r>
+        <w:rPr>
+          <w:sz w:val="26"/>
+          <w:szCs w:val="26"/>
+        </w:rPr>
+        <w:t>serve</w:t>
+      </w:r>
+      <w:proofErr w:type="gramEnd"/>
     </w:p>
     <w:p>
       <w:pPr>
@@ -3067,12 +3394,21 @@
           <w:szCs w:val="26"/>
         </w:rPr>
       </w:pPr>
-      <w:r>
-        <w:rPr>
-          <w:sz w:val="26"/>
-          <w:szCs w:val="26"/>
-        </w:rPr>
-        <w:t>app.component.ts: contains component</w:t>
+      <w:proofErr w:type="gramStart"/>
+      <w:r>
+        <w:rPr>
+          <w:sz w:val="26"/>
+          <w:szCs w:val="26"/>
+        </w:rPr>
+        <w:t>app.component</w:t>
+      </w:r>
+      <w:proofErr w:type="gramEnd"/>
+      <w:r>
+        <w:rPr>
+          <w:sz w:val="26"/>
+          <w:szCs w:val="26"/>
+        </w:rPr>
+        <w:t>.ts: contains component</w:t>
       </w:r>
     </w:p>
     <w:p>
@@ -3379,7 +3715,23 @@
           <w:sz w:val="26"/>
           <w:szCs w:val="26"/>
         </w:rPr>
-        <w:t>Set a form to be Angular form: #formName=”ngForm” =&gt; (ngSubmit)=”customMethod()”</w:t>
+        <w:t>Set a form to be Angular form: #formName</w:t>
+      </w:r>
+      <w:proofErr w:type="gramStart"/>
+      <w:r>
+        <w:rPr>
+          <w:sz w:val="26"/>
+          <w:szCs w:val="26"/>
+        </w:rPr>
+        <w:t>=”ngForm</w:t>
+      </w:r>
+      <w:proofErr w:type="gramEnd"/>
+      <w:r>
+        <w:rPr>
+          <w:sz w:val="26"/>
+          <w:szCs w:val="26"/>
+        </w:rPr>
+        <w:t>” =&gt; (ngSubmit)=”customMethod()”</w:t>
       </w:r>
     </w:p>
     <w:p>
@@ -3480,7 +3832,23 @@
           <w:sz w:val="26"/>
           <w:szCs w:val="26"/>
         </w:rPr>
-        <w:t>Name=”customName”</w:t>
+        <w:t>Name</w:t>
+      </w:r>
+      <w:proofErr w:type="gramStart"/>
+      <w:r>
+        <w:rPr>
+          <w:sz w:val="26"/>
+          <w:szCs w:val="26"/>
+        </w:rPr>
+        <w:t>=”customName</w:t>
+      </w:r>
+      <w:proofErr w:type="gramEnd"/>
+      <w:r>
+        <w:rPr>
+          <w:sz w:val="26"/>
+          <w:szCs w:val="26"/>
+        </w:rPr>
+        <w:t>”</w:t>
       </w:r>
     </w:p>
     <w:p>
@@ -3501,21 +3869,38 @@
           <w:sz w:val="26"/>
           <w:szCs w:val="26"/>
         </w:rPr>
-        <w:t>[(ngModel)]=”model”</w:t>
-      </w:r>
-    </w:p>
-    <w:p>
-      <w:pPr>
-        <w:pStyle w:val="ListParagraph"/>
-        <w:numPr>
-          <w:ilvl w:val="0"/>
-          <w:numId w:val="2"/>
-        </w:numPr>
-        <w:rPr>
-          <w:sz w:val="26"/>
-          <w:szCs w:val="26"/>
-        </w:rPr>
-      </w:pPr>
+        <w:t>[(ngModel</w:t>
+      </w:r>
+      <w:proofErr w:type="gramStart"/>
+      <w:r>
+        <w:rPr>
+          <w:sz w:val="26"/>
+          <w:szCs w:val="26"/>
+        </w:rPr>
+        <w:t>)]=</w:t>
+      </w:r>
+      <w:proofErr w:type="gramEnd"/>
+      <w:r>
+        <w:rPr>
+          <w:sz w:val="26"/>
+          <w:szCs w:val="26"/>
+        </w:rPr>
+        <w:t>”model”</w:t>
+      </w:r>
+    </w:p>
+    <w:p>
+      <w:pPr>
+        <w:pStyle w:val="ListParagraph"/>
+        <w:numPr>
+          <w:ilvl w:val="0"/>
+          <w:numId w:val="2"/>
+        </w:numPr>
+        <w:rPr>
+          <w:sz w:val="26"/>
+          <w:szCs w:val="26"/>
+        </w:rPr>
+      </w:pPr>
+      <w:proofErr w:type="spellStart"/>
       <w:r>
         <w:rPr>
           <w:sz w:val="26"/>
@@ -3530,6 +3915,7 @@
         </w:rPr>
         <w:t>Group</w:t>
       </w:r>
+      <w:proofErr w:type="spellEnd"/>
       <w:r>
         <w:rPr>
           <w:sz w:val="26"/>
@@ -3542,88 +3928,165 @@
           <w:sz w:val="26"/>
           <w:szCs w:val="26"/>
         </w:rPr>
-        <w:t xml:space="preserve"> group of FormControl</w:t>
-      </w:r>
-    </w:p>
-    <w:p>
-      <w:pPr>
-        <w:pStyle w:val="ListParagraph"/>
-        <w:numPr>
-          <w:ilvl w:val="0"/>
-          <w:numId w:val="2"/>
-        </w:numPr>
-        <w:rPr>
-          <w:sz w:val="26"/>
-          <w:szCs w:val="26"/>
-        </w:rPr>
-      </w:pPr>
-      <w:r>
-        <w:rPr>
-          <w:sz w:val="26"/>
-          <w:szCs w:val="26"/>
-        </w:rPr>
-        <w:t>FormControl derives from NgControl</w:t>
-      </w:r>
-    </w:p>
-    <w:p>
-      <w:pPr>
-        <w:pStyle w:val="ListParagraph"/>
-        <w:numPr>
-          <w:ilvl w:val="0"/>
-          <w:numId w:val="2"/>
-        </w:numPr>
-        <w:rPr>
-          <w:sz w:val="26"/>
-          <w:szCs w:val="26"/>
-        </w:rPr>
-      </w:pPr>
-      <w:r>
-        <w:rPr>
-          <w:sz w:val="26"/>
-          <w:szCs w:val="26"/>
-        </w:rPr>
-        <w:t>ValidatorFn: inside the validation array</w:t>
-      </w:r>
-    </w:p>
-    <w:p>
-      <w:pPr>
-        <w:pStyle w:val="ListParagraph"/>
-        <w:numPr>
-          <w:ilvl w:val="0"/>
-          <w:numId w:val="2"/>
-        </w:numPr>
-        <w:rPr>
-          <w:sz w:val="26"/>
-          <w:szCs w:val="26"/>
-        </w:rPr>
-      </w:pPr>
-      <w:r>
-        <w:rPr>
-          <w:sz w:val="26"/>
-          <w:szCs w:val="26"/>
-        </w:rPr>
-        <w:t>@Self: When we use @self we tell Angular that this is a service that we do not want to re-use and to create an instance specifically for this component.   We do not want to re-use the ngControl here and needs to be unique for each input.</w:t>
-      </w:r>
-    </w:p>
-    <w:p>
-      <w:pPr>
-        <w:pStyle w:val="ListParagraph"/>
-        <w:numPr>
-          <w:ilvl w:val="0"/>
-          <w:numId w:val="2"/>
-        </w:numPr>
-        <w:rPr>
-          <w:sz w:val="26"/>
-          <w:szCs w:val="26"/>
-        </w:rPr>
-      </w:pPr>
-      <w:r>
-        <w:rPr>
-          <w:sz w:val="26"/>
-          <w:szCs w:val="26"/>
-        </w:rPr>
-        <w:t>Everything comes with reactive form derives from AbstractControl</w:t>
-      </w:r>
+        <w:t xml:space="preserve"> group of </w:t>
+      </w:r>
+      <w:proofErr w:type="spellStart"/>
+      <w:r>
+        <w:rPr>
+          <w:sz w:val="26"/>
+          <w:szCs w:val="26"/>
+        </w:rPr>
+        <w:t>FormControl</w:t>
+      </w:r>
+      <w:proofErr w:type="spellEnd"/>
+    </w:p>
+    <w:p>
+      <w:pPr>
+        <w:pStyle w:val="ListParagraph"/>
+        <w:numPr>
+          <w:ilvl w:val="0"/>
+          <w:numId w:val="2"/>
+        </w:numPr>
+        <w:rPr>
+          <w:sz w:val="26"/>
+          <w:szCs w:val="26"/>
+        </w:rPr>
+      </w:pPr>
+      <w:proofErr w:type="spellStart"/>
+      <w:r>
+        <w:rPr>
+          <w:sz w:val="26"/>
+          <w:szCs w:val="26"/>
+        </w:rPr>
+        <w:t>FormControl</w:t>
+      </w:r>
+      <w:proofErr w:type="spellEnd"/>
+      <w:r>
+        <w:rPr>
+          <w:sz w:val="26"/>
+          <w:szCs w:val="26"/>
+        </w:rPr>
+        <w:t xml:space="preserve"> derives from </w:t>
+      </w:r>
+      <w:proofErr w:type="spellStart"/>
+      <w:r>
+        <w:rPr>
+          <w:sz w:val="26"/>
+          <w:szCs w:val="26"/>
+        </w:rPr>
+        <w:t>NgControl</w:t>
+      </w:r>
+      <w:proofErr w:type="spellEnd"/>
+    </w:p>
+    <w:p>
+      <w:pPr>
+        <w:pStyle w:val="ListParagraph"/>
+        <w:numPr>
+          <w:ilvl w:val="0"/>
+          <w:numId w:val="2"/>
+        </w:numPr>
+        <w:rPr>
+          <w:sz w:val="26"/>
+          <w:szCs w:val="26"/>
+        </w:rPr>
+      </w:pPr>
+      <w:proofErr w:type="spellStart"/>
+      <w:r>
+        <w:rPr>
+          <w:sz w:val="26"/>
+          <w:szCs w:val="26"/>
+        </w:rPr>
+        <w:t>ValidatorFn</w:t>
+      </w:r>
+      <w:proofErr w:type="spellEnd"/>
+      <w:r>
+        <w:rPr>
+          <w:sz w:val="26"/>
+          <w:szCs w:val="26"/>
+        </w:rPr>
+        <w:t>: inside the validation array</w:t>
+      </w:r>
+    </w:p>
+    <w:p>
+      <w:pPr>
+        <w:pStyle w:val="ListParagraph"/>
+        <w:numPr>
+          <w:ilvl w:val="0"/>
+          <w:numId w:val="2"/>
+        </w:numPr>
+        <w:rPr>
+          <w:sz w:val="26"/>
+          <w:szCs w:val="26"/>
+        </w:rPr>
+      </w:pPr>
+      <w:r>
+        <w:rPr>
+          <w:sz w:val="26"/>
+          <w:szCs w:val="26"/>
+        </w:rPr>
+        <w:t>@Self: When we use @</w:t>
+      </w:r>
+      <w:proofErr w:type="gramStart"/>
+      <w:r>
+        <w:rPr>
+          <w:sz w:val="26"/>
+          <w:szCs w:val="26"/>
+        </w:rPr>
+        <w:t>self</w:t>
+      </w:r>
+      <w:proofErr w:type="gramEnd"/>
+      <w:r>
+        <w:rPr>
+          <w:sz w:val="26"/>
+          <w:szCs w:val="26"/>
+        </w:rPr>
+        <w:t xml:space="preserve"> we tell Angular that this is a service that we do not want to re-use and to create an instance specifically for this component.   We do not want to re-use the </w:t>
+      </w:r>
+      <w:proofErr w:type="spellStart"/>
+      <w:r>
+        <w:rPr>
+          <w:sz w:val="26"/>
+          <w:szCs w:val="26"/>
+        </w:rPr>
+        <w:t>ngControl</w:t>
+      </w:r>
+      <w:proofErr w:type="spellEnd"/>
+      <w:r>
+        <w:rPr>
+          <w:sz w:val="26"/>
+          <w:szCs w:val="26"/>
+        </w:rPr>
+        <w:t xml:space="preserve"> here and needs to be unique for each input.</w:t>
+      </w:r>
+    </w:p>
+    <w:p>
+      <w:pPr>
+        <w:pStyle w:val="ListParagraph"/>
+        <w:numPr>
+          <w:ilvl w:val="0"/>
+          <w:numId w:val="2"/>
+        </w:numPr>
+        <w:rPr>
+          <w:sz w:val="26"/>
+          <w:szCs w:val="26"/>
+        </w:rPr>
+      </w:pPr>
+      <w:r>
+        <w:rPr>
+          <w:sz w:val="26"/>
+          <w:szCs w:val="26"/>
+        </w:rPr>
+        <w:t xml:space="preserve">Everything comes with reactive form derives from </w:t>
+      </w:r>
+      <w:proofErr w:type="spellStart"/>
+      <w:r>
+        <w:rPr>
+          <w:sz w:val="26"/>
+          <w:szCs w:val="26"/>
+        </w:rPr>
+        <w:t>AbstractControl</w:t>
+      </w:r>
+      <w:proofErr w:type="spellEnd"/>
     </w:p>
     <w:p>
       <w:pPr>
@@ -3778,6 +4241,7 @@
           <w:szCs w:val="26"/>
         </w:rPr>
       </w:pPr>
+      <w:proofErr w:type="gramStart"/>
       <w:r>
         <w:rPr>
           <w:sz w:val="26"/>
@@ -3785,6 +4249,7 @@
         </w:rPr>
         <w:t>app.UseDeveloperExceptionPage</w:t>
       </w:r>
+      <w:proofErr w:type="gramEnd"/>
       <w:r>
         <w:rPr>
           <w:sz w:val="26"/>
@@ -3995,12 +4460,21 @@
           <w:szCs w:val="26"/>
         </w:rPr>
       </w:pPr>
-      <w:r>
-        <w:rPr>
-          <w:sz w:val="26"/>
-          <w:szCs w:val="26"/>
-        </w:rPr>
-        <w:t>Pipe(): rxjs extension</w:t>
+      <w:proofErr w:type="gramStart"/>
+      <w:r>
+        <w:rPr>
+          <w:sz w:val="26"/>
+          <w:szCs w:val="26"/>
+        </w:rPr>
+        <w:t>Pipe(</w:t>
+      </w:r>
+      <w:proofErr w:type="gramEnd"/>
+      <w:r>
+        <w:rPr>
+          <w:sz w:val="26"/>
+          <w:szCs w:val="26"/>
+        </w:rPr>
+        <w:t>): rxjs extension</w:t>
       </w:r>
       <w:r>
         <w:rPr>
@@ -5250,12 +5724,21 @@
           <w:szCs w:val="26"/>
         </w:rPr>
       </w:pPr>
-      <w:r>
-        <w:rPr>
-          <w:sz w:val="26"/>
-          <w:szCs w:val="26"/>
-        </w:rPr>
-        <w:t>queryParams: add query to URL</w:t>
+      <w:proofErr w:type="spellStart"/>
+      <w:r>
+        <w:rPr>
+          <w:sz w:val="26"/>
+          <w:szCs w:val="26"/>
+        </w:rPr>
+        <w:t>queryParams</w:t>
+      </w:r>
+      <w:proofErr w:type="spellEnd"/>
+      <w:r>
+        <w:rPr>
+          <w:sz w:val="26"/>
+          <w:szCs w:val="26"/>
+        </w:rPr>
+        <w:t>: add query to URL</w:t>
       </w:r>
     </w:p>
     <w:p>
@@ -5308,12 +5791,37 @@
           <w:szCs w:val="26"/>
         </w:rPr>
       </w:pPr>
-      <w:r>
-        <w:rPr>
-          <w:sz w:val="26"/>
-          <w:szCs w:val="26"/>
-        </w:rPr>
-        <w:t>viewContainerRef.clear(): remove the element from the dom (used for custom directives)</w:t>
+      <w:proofErr w:type="spellStart"/>
+      <w:r>
+        <w:rPr>
+          <w:sz w:val="26"/>
+          <w:szCs w:val="26"/>
+        </w:rPr>
+        <w:t>viewContainerRef.clear</w:t>
+      </w:r>
+      <w:proofErr w:type="spellEnd"/>
+      <w:r>
+        <w:rPr>
+          <w:sz w:val="26"/>
+          <w:szCs w:val="26"/>
+        </w:rPr>
+        <w:t xml:space="preserve">(): remove the element from the </w:t>
+      </w:r>
+      <w:proofErr w:type="spellStart"/>
+      <w:r>
+        <w:rPr>
+          <w:sz w:val="26"/>
+          <w:szCs w:val="26"/>
+        </w:rPr>
+        <w:t>dom</w:t>
+      </w:r>
+      <w:proofErr w:type="spellEnd"/>
+      <w:r>
+        <w:rPr>
+          <w:sz w:val="26"/>
+          <w:szCs w:val="26"/>
+        </w:rPr>
+        <w:t xml:space="preserve"> (used for custom directives)</w:t>
       </w:r>
     </w:p>
     <w:p>
@@ -5356,14 +5864,6 @@
           <w:t>https://github.com/TryCatchLearn/DatingApp</w:t>
         </w:r>
       </w:hyperlink>
-    </w:p>
-    <w:p>
-      <w:pPr>
-        <w:rPr>
-          <w:sz w:val="26"/>
-          <w:szCs w:val="26"/>
-        </w:rPr>
-      </w:pPr>
     </w:p>
     <w:sectPr>
       <w:pgSz w:w="12240" w:h="15840"/>

</xml_diff>

<commit_message>
End of Section 18
</commit_message>
<xml_diff>
--- a/NET-Angular-Course.docx
+++ b/NET-Angular-Course.docx
@@ -260,21 +260,12 @@
           <w:szCs w:val="26"/>
         </w:rPr>
       </w:pPr>
-      <w:proofErr w:type="gramStart"/>
-      <w:r>
-        <w:rPr>
-          <w:sz w:val="26"/>
-          <w:szCs w:val="26"/>
-        </w:rPr>
-        <w:t>ToListAsync(</w:t>
-      </w:r>
-      <w:proofErr w:type="gramEnd"/>
-      <w:r>
-        <w:rPr>
-          <w:sz w:val="26"/>
-          <w:szCs w:val="26"/>
-        </w:rPr>
-        <w:t>): return all entries</w:t>
+      <w:r>
+        <w:rPr>
+          <w:sz w:val="26"/>
+          <w:szCs w:val="26"/>
+        </w:rPr>
+        <w:t>ToListAsync(): return all entries</w:t>
       </w:r>
     </w:p>
     <w:p>
@@ -309,30 +300,12 @@
           <w:szCs w:val="26"/>
         </w:rPr>
       </w:pPr>
-      <w:proofErr w:type="spellStart"/>
-      <w:proofErr w:type="gramStart"/>
-      <w:r>
-        <w:rPr>
-          <w:sz w:val="26"/>
-          <w:szCs w:val="26"/>
-        </w:rPr>
-        <w:t>AnyAsync</w:t>
-      </w:r>
-      <w:proofErr w:type="spellEnd"/>
-      <w:r>
-        <w:rPr>
-          <w:sz w:val="26"/>
-          <w:szCs w:val="26"/>
-        </w:rPr>
-        <w:t>(</w:t>
-      </w:r>
-      <w:proofErr w:type="gramEnd"/>
-      <w:r>
-        <w:rPr>
-          <w:sz w:val="26"/>
-          <w:szCs w:val="26"/>
-        </w:rPr>
-        <w:t>x =&gt; x.{property} == {parameter})</w:t>
+      <w:r>
+        <w:rPr>
+          <w:sz w:val="26"/>
+          <w:szCs w:val="26"/>
+        </w:rPr>
+        <w:t>AnyAsync(x =&gt; x.{property} == {parameter})</w:t>
       </w:r>
       <w:r>
         <w:rPr>
@@ -354,7 +327,6 @@
           <w:szCs w:val="26"/>
         </w:rPr>
       </w:pPr>
-      <w:proofErr w:type="spellStart"/>
       <w:r>
         <w:rPr>
           <w:sz w:val="26"/>
@@ -362,21 +334,19 @@
         </w:rPr>
         <w:t>FirstOrDefault</w:t>
       </w:r>
-      <w:proofErr w:type="spellEnd"/>
-    </w:p>
-    <w:p>
-      <w:pPr>
-        <w:pStyle w:val="ListParagraph"/>
-        <w:numPr>
-          <w:ilvl w:val="0"/>
-          <w:numId w:val="2"/>
-        </w:numPr>
-        <w:rPr>
-          <w:sz w:val="26"/>
-          <w:szCs w:val="26"/>
-        </w:rPr>
-      </w:pPr>
-      <w:proofErr w:type="spellStart"/>
+    </w:p>
+    <w:p>
+      <w:pPr>
+        <w:pStyle w:val="ListParagraph"/>
+        <w:numPr>
+          <w:ilvl w:val="0"/>
+          <w:numId w:val="2"/>
+        </w:numPr>
+        <w:rPr>
+          <w:sz w:val="26"/>
+          <w:szCs w:val="26"/>
+        </w:rPr>
+      </w:pPr>
       <w:r>
         <w:rPr>
           <w:sz w:val="26"/>
@@ -384,29 +354,12 @@
         </w:rPr>
         <w:t>SingleOrDefault</w:t>
       </w:r>
-      <w:proofErr w:type="spellEnd"/>
-      <w:r>
-        <w:rPr>
-          <w:sz w:val="26"/>
-          <w:szCs w:val="26"/>
-        </w:rPr>
-        <w:t xml:space="preserve">: similar to </w:t>
-      </w:r>
-      <w:proofErr w:type="spellStart"/>
-      <w:r>
-        <w:rPr>
-          <w:sz w:val="26"/>
-          <w:szCs w:val="26"/>
-        </w:rPr>
-        <w:t>FirstOrDefault</w:t>
-      </w:r>
-      <w:proofErr w:type="spellEnd"/>
-      <w:r>
-        <w:rPr>
-          <w:sz w:val="26"/>
-          <w:szCs w:val="26"/>
-        </w:rPr>
-        <w:t>, but if there are 2 more elements, it will throw error</w:t>
+      <w:r>
+        <w:rPr>
+          <w:sz w:val="26"/>
+          <w:szCs w:val="26"/>
+        </w:rPr>
+        <w:t>: similar to FirstOrDefault, but if there are 2 more elements, it will throw error</w:t>
       </w:r>
     </w:p>
     <w:p>
@@ -737,21 +690,12 @@
           <w:szCs w:val="26"/>
         </w:rPr>
       </w:pPr>
-      <w:proofErr w:type="gramStart"/>
-      <w:r>
-        <w:rPr>
-          <w:sz w:val="26"/>
-          <w:szCs w:val="26"/>
-        </w:rPr>
-        <w:t>services.AddDbContext</w:t>
-      </w:r>
-      <w:proofErr w:type="gramEnd"/>
-      <w:r>
-        <w:rPr>
-          <w:sz w:val="26"/>
-          <w:szCs w:val="26"/>
-        </w:rPr>
-        <w:t>&lt;DbContextDerivedClass&gt;</w:t>
+      <w:r>
+        <w:rPr>
+          <w:sz w:val="26"/>
+          <w:szCs w:val="26"/>
+        </w:rPr>
+        <w:t>services.AddDbContext&lt;DbContextDerivedClass&gt;</w:t>
       </w:r>
       <w:r>
         <w:rPr>
@@ -777,21 +721,12 @@
         </w:rPr>
         <w:t xml:space="preserve">        </w:t>
       </w:r>
-      <w:proofErr w:type="gramStart"/>
-      <w:r>
-        <w:rPr>
-          <w:sz w:val="26"/>
-          <w:szCs w:val="26"/>
-        </w:rPr>
-        <w:t>options.UseSqlite</w:t>
-      </w:r>
-      <w:proofErr w:type="gramEnd"/>
-      <w:r>
-        <w:rPr>
-          <w:sz w:val="26"/>
-          <w:szCs w:val="26"/>
-        </w:rPr>
-        <w:t>(</w:t>
+      <w:r>
+        <w:rPr>
+          <w:sz w:val="26"/>
+          <w:szCs w:val="26"/>
+        </w:rPr>
+        <w:t>options.UseSqlite(</w:t>
       </w:r>
       <w:r>
         <w:rPr>
@@ -838,21 +773,12 @@
           <w:szCs w:val="26"/>
         </w:rPr>
       </w:pPr>
-      <w:proofErr w:type="gramStart"/>
-      <w:r>
-        <w:rPr>
-          <w:sz w:val="26"/>
-          <w:szCs w:val="26"/>
-        </w:rPr>
-        <w:t>appsettings.json</w:t>
-      </w:r>
-      <w:proofErr w:type="gramEnd"/>
-      <w:r>
-        <w:rPr>
-          <w:sz w:val="26"/>
-          <w:szCs w:val="26"/>
-        </w:rPr>
-        <w:t>: “ConnectionStrings: {</w:t>
+      <w:r>
+        <w:rPr>
+          <w:sz w:val="26"/>
+          <w:szCs w:val="26"/>
+        </w:rPr>
+        <w:t>appsettings.json: “ConnectionStrings: {</w:t>
       </w:r>
     </w:p>
     <w:p>
@@ -1578,21 +1504,12 @@
           <w:szCs w:val="26"/>
         </w:rPr>
       </w:pPr>
-      <w:proofErr w:type="spellStart"/>
-      <w:r>
-        <w:rPr>
-          <w:sz w:val="26"/>
-          <w:szCs w:val="26"/>
-        </w:rPr>
-        <w:t>CreatedAtAction</w:t>
-      </w:r>
-      <w:proofErr w:type="spellEnd"/>
-      <w:r>
-        <w:rPr>
-          <w:sz w:val="26"/>
-          <w:szCs w:val="26"/>
-        </w:rPr>
-        <w:t>: return 201 Response with Location in the headers of the response</w:t>
+      <w:r>
+        <w:rPr>
+          <w:sz w:val="26"/>
+          <w:szCs w:val="26"/>
+        </w:rPr>
+        <w:t>CreatedAtAction: return 201 Response with Location in the headers of the response</w:t>
       </w:r>
     </w:p>
     <w:p>
@@ -2058,7 +1975,6 @@
           <w:szCs w:val="26"/>
         </w:rPr>
       </w:pPr>
-      <w:proofErr w:type="gramStart"/>
       <w:r>
         <w:rPr>
           <w:rFonts w:ascii="Consolas" w:eastAsia="Times New Roman" w:hAnsi="Consolas" w:cs="Times New Roman"/>
@@ -2086,7 +2002,6 @@
         </w:rPr>
         <w:t>AddScoped</w:t>
       </w:r>
-      <w:proofErr w:type="gramEnd"/>
       <w:r>
         <w:rPr>
           <w:rFonts w:ascii="Consolas" w:eastAsia="Times New Roman" w:hAnsi="Consolas" w:cs="Times New Roman"/>
@@ -2665,7 +2580,6 @@
           <w:szCs w:val="26"/>
         </w:rPr>
       </w:pPr>
-      <w:proofErr w:type="spellStart"/>
       <w:r>
         <w:rPr>
           <w:sz w:val="26"/>
@@ -2673,42 +2587,25 @@
         </w:rPr>
         <w:t>IQueryable</w:t>
       </w:r>
-      <w:proofErr w:type="spellEnd"/>
-    </w:p>
-    <w:p>
-      <w:pPr>
-        <w:pStyle w:val="ListParagraph"/>
-        <w:numPr>
-          <w:ilvl w:val="0"/>
-          <w:numId w:val="2"/>
-        </w:numPr>
-        <w:rPr>
-          <w:sz w:val="26"/>
-          <w:szCs w:val="26"/>
-        </w:rPr>
-      </w:pPr>
-      <w:r>
-        <w:rPr>
-          <w:sz w:val="26"/>
-          <w:szCs w:val="26"/>
-        </w:rPr>
-        <w:t xml:space="preserve">Deferred </w:t>
-      </w:r>
-      <w:proofErr w:type="spellStart"/>
-      <w:r>
-        <w:rPr>
-          <w:sz w:val="26"/>
-          <w:szCs w:val="26"/>
-        </w:rPr>
-        <w:t>Excecution</w:t>
-      </w:r>
-      <w:proofErr w:type="spellEnd"/>
-      <w:r>
-        <w:rPr>
-          <w:sz w:val="26"/>
-          <w:szCs w:val="26"/>
-        </w:rPr>
-        <w:t>:</w:t>
+    </w:p>
+    <w:p>
+      <w:pPr>
+        <w:pStyle w:val="ListParagraph"/>
+        <w:numPr>
+          <w:ilvl w:val="0"/>
+          <w:numId w:val="2"/>
+        </w:numPr>
+        <w:rPr>
+          <w:sz w:val="26"/>
+          <w:szCs w:val="26"/>
+        </w:rPr>
+      </w:pPr>
+      <w:r>
+        <w:rPr>
+          <w:sz w:val="26"/>
+          <w:szCs w:val="26"/>
+        </w:rPr>
+        <w:t>Deferred Excecution:</w:t>
       </w:r>
     </w:p>
     <w:p>
@@ -2724,21 +2621,12 @@
           <w:szCs w:val="26"/>
         </w:rPr>
       </w:pPr>
-      <w:proofErr w:type="gramStart"/>
-      <w:r>
-        <w:rPr>
-          <w:sz w:val="26"/>
-          <w:szCs w:val="26"/>
-        </w:rPr>
-        <w:t>Take(</w:t>
-      </w:r>
-      <w:proofErr w:type="gramEnd"/>
-      <w:r>
-        <w:rPr>
-          <w:sz w:val="26"/>
-          <w:szCs w:val="26"/>
-        </w:rPr>
-        <w:t>5)</w:t>
+      <w:r>
+        <w:rPr>
+          <w:sz w:val="26"/>
+          <w:szCs w:val="26"/>
+        </w:rPr>
+        <w:t>Take(5)</w:t>
       </w:r>
     </w:p>
     <w:p>
@@ -2754,21 +2642,12 @@
           <w:szCs w:val="26"/>
         </w:rPr>
       </w:pPr>
-      <w:proofErr w:type="gramStart"/>
-      <w:r>
-        <w:rPr>
-          <w:sz w:val="26"/>
-          <w:szCs w:val="26"/>
-        </w:rPr>
-        <w:t>Skip(</w:t>
-      </w:r>
-      <w:proofErr w:type="gramEnd"/>
-      <w:r>
-        <w:rPr>
-          <w:sz w:val="26"/>
-          <w:szCs w:val="26"/>
-        </w:rPr>
-        <w:t>5)</w:t>
+      <w:r>
+        <w:rPr>
+          <w:sz w:val="26"/>
+          <w:szCs w:val="26"/>
+        </w:rPr>
+        <w:t>Skip(5)</w:t>
       </w:r>
     </w:p>
     <w:p>
@@ -2784,30 +2663,12 @@
           <w:szCs w:val="26"/>
         </w:rPr>
       </w:pPr>
-      <w:proofErr w:type="spellStart"/>
-      <w:proofErr w:type="gramStart"/>
-      <w:r>
-        <w:rPr>
-          <w:sz w:val="26"/>
-          <w:szCs w:val="26"/>
-        </w:rPr>
-        <w:t>AsQueryable</w:t>
-      </w:r>
-      <w:proofErr w:type="spellEnd"/>
-      <w:r>
-        <w:rPr>
-          <w:sz w:val="26"/>
-          <w:szCs w:val="26"/>
-        </w:rPr>
-        <w:t>(</w:t>
-      </w:r>
-      <w:proofErr w:type="gramEnd"/>
-      <w:r>
-        <w:rPr>
-          <w:sz w:val="26"/>
-          <w:szCs w:val="26"/>
-        </w:rPr>
-        <w:t>): add this so that it does not execute on the database yet</w:t>
+      <w:r>
+        <w:rPr>
+          <w:sz w:val="26"/>
+          <w:szCs w:val="26"/>
+        </w:rPr>
+        <w:t>AsQueryable(): add this so that it does not execute on the database yet</w:t>
       </w:r>
     </w:p>
     <w:p>
@@ -2828,134 +2689,27 @@
           <w:sz w:val="26"/>
           <w:szCs w:val="26"/>
         </w:rPr>
-        <w:t xml:space="preserve">To execute: </w:t>
-      </w:r>
-      <w:proofErr w:type="spellStart"/>
-      <w:r>
-        <w:rPr>
-          <w:sz w:val="26"/>
-          <w:szCs w:val="26"/>
-        </w:rPr>
-        <w:t>tolist</w:t>
-      </w:r>
-      <w:proofErr w:type="spellEnd"/>
-      <w:r>
-        <w:rPr>
-          <w:sz w:val="26"/>
-          <w:szCs w:val="26"/>
-        </w:rPr>
-        <w:t xml:space="preserve">, </w:t>
-      </w:r>
-      <w:proofErr w:type="spellStart"/>
-      <w:r>
-        <w:rPr>
-          <w:sz w:val="26"/>
-          <w:szCs w:val="26"/>
-        </w:rPr>
-        <w:t>toarray</w:t>
-      </w:r>
-      <w:proofErr w:type="spellEnd"/>
-      <w:r>
-        <w:rPr>
-          <w:sz w:val="26"/>
-          <w:szCs w:val="26"/>
-        </w:rPr>
-        <w:t xml:space="preserve">, </w:t>
-      </w:r>
-      <w:proofErr w:type="spellStart"/>
-      <w:r>
-        <w:rPr>
-          <w:sz w:val="26"/>
-          <w:szCs w:val="26"/>
-        </w:rPr>
-        <w:t>todictionary</w:t>
-      </w:r>
-      <w:proofErr w:type="spellEnd"/>
-      <w:r>
-        <w:rPr>
-          <w:sz w:val="26"/>
-          <w:szCs w:val="26"/>
-        </w:rPr>
-        <w:t>, …</w:t>
-      </w:r>
-    </w:p>
-    <w:p>
-      <w:pPr>
-        <w:pStyle w:val="ListParagraph"/>
-        <w:numPr>
-          <w:ilvl w:val="0"/>
-          <w:numId w:val="2"/>
-        </w:numPr>
-        <w:rPr>
-          <w:sz w:val="26"/>
-          <w:szCs w:val="26"/>
-        </w:rPr>
-      </w:pPr>
-      <w:proofErr w:type="spellStart"/>
-      <w:r>
-        <w:rPr>
-          <w:sz w:val="26"/>
-          <w:szCs w:val="26"/>
-        </w:rPr>
-        <w:t>AddRange</w:t>
-      </w:r>
-      <w:proofErr w:type="spellEnd"/>
-      <w:r>
-        <w:rPr>
-          <w:sz w:val="26"/>
-          <w:szCs w:val="26"/>
-        </w:rPr>
-        <w:t xml:space="preserve">: it adds the range of items to the instance of the </w:t>
-      </w:r>
-      <w:proofErr w:type="spellStart"/>
-      <w:r>
-        <w:rPr>
-          <w:sz w:val="26"/>
-          <w:szCs w:val="26"/>
-        </w:rPr>
-        <w:t>PagedList</w:t>
-      </w:r>
-      <w:proofErr w:type="spellEnd"/>
-      <w:r>
-        <w:rPr>
-          <w:sz w:val="26"/>
-          <w:szCs w:val="26"/>
-        </w:rPr>
-        <w:t xml:space="preserve"> that you are creating.  You could also type </w:t>
-      </w:r>
-      <w:proofErr w:type="spellStart"/>
-      <w:proofErr w:type="gramStart"/>
-      <w:r>
-        <w:rPr>
-          <w:sz w:val="26"/>
-          <w:szCs w:val="26"/>
-        </w:rPr>
-        <w:t>this.AddRange</w:t>
-      </w:r>
-      <w:proofErr w:type="spellEnd"/>
-      <w:proofErr w:type="gramEnd"/>
-      <w:r>
-        <w:rPr>
-          <w:sz w:val="26"/>
-          <w:szCs w:val="26"/>
-        </w:rPr>
-        <w:t xml:space="preserve">(items) instead of just </w:t>
-      </w:r>
-      <w:proofErr w:type="spellStart"/>
-      <w:r>
-        <w:rPr>
-          <w:sz w:val="26"/>
-          <w:szCs w:val="26"/>
-        </w:rPr>
-        <w:t>AddRange</w:t>
-      </w:r>
-      <w:proofErr w:type="spellEnd"/>
-      <w:r>
-        <w:rPr>
-          <w:sz w:val="26"/>
-          <w:szCs w:val="26"/>
-        </w:rPr>
-        <w:t>(items)</w:t>
+        <w:t>To execute: tolist, toarray, todictionary, …</w:t>
+      </w:r>
+    </w:p>
+    <w:p>
+      <w:pPr>
+        <w:pStyle w:val="ListParagraph"/>
+        <w:numPr>
+          <w:ilvl w:val="0"/>
+          <w:numId w:val="2"/>
+        </w:numPr>
+        <w:rPr>
+          <w:sz w:val="26"/>
+          <w:szCs w:val="26"/>
+        </w:rPr>
+      </w:pPr>
+      <w:r>
+        <w:rPr>
+          <w:sz w:val="26"/>
+          <w:szCs w:val="26"/>
+        </w:rPr>
+        <w:t>AddRange: it adds the range of items to the instance of the PagedList that you are creating.  You could also type this.AddRange(items) instead of just AddRange(items)</w:t>
       </w:r>
     </w:p>
     <w:p>
@@ -3002,10 +2756,65 @@
           <w:sz w:val="26"/>
           <w:szCs w:val="26"/>
         </w:rPr>
-        <w:t xml:space="preserve">: this was used to update Last </w:t>
-      </w:r>
-      <w:proofErr w:type="spellStart"/>
-      <w:r>
+        <w:t>: this was used to update Last Activ property</w:t>
+      </w:r>
+    </w:p>
+    <w:p>
+      <w:pPr>
+        <w:pStyle w:val="ListParagraph"/>
+        <w:numPr>
+          <w:ilvl w:val="0"/>
+          <w:numId w:val="2"/>
+        </w:numPr>
+        <w:rPr>
+          <w:sz w:val="26"/>
+          <w:szCs w:val="26"/>
+        </w:rPr>
+      </w:pPr>
+      <w:r>
+        <w:rPr>
+          <w:sz w:val="26"/>
+          <w:szCs w:val="26"/>
+        </w:rPr>
+        <w:t>This means we can do something with the request even before or after it was executed by our endpoint</w:t>
+      </w:r>
+    </w:p>
+    <w:p>
+      <w:pPr>
+        <w:pStyle w:val="ListParagraph"/>
+        <w:numPr>
+          <w:ilvl w:val="0"/>
+          <w:numId w:val="2"/>
+        </w:numPr>
+        <w:rPr>
+          <w:sz w:val="26"/>
+          <w:szCs w:val="26"/>
+        </w:rPr>
+      </w:pPr>
+      <w:r>
+        <w:rPr>
+          <w:sz w:val="26"/>
+          <w:szCs w:val="26"/>
+        </w:rPr>
+        <w:t>[ServiceFilter(typeof(LogUserActivity))]</w:t>
+      </w:r>
+    </w:p>
+    <w:p>
+      <w:pPr>
+        <w:rPr>
+          <w:sz w:val="26"/>
+          <w:szCs w:val="26"/>
+        </w:rPr>
+      </w:pPr>
+    </w:p>
+    <w:p>
+      <w:pPr>
+        <w:pStyle w:val="ListParagraph"/>
+        <w:numPr>
+          <w:ilvl w:val="1"/>
+          <w:numId w:val="1"/>
+        </w:numPr>
+        <w:ind w:left="1080"/>
         <w:rPr>
           <w:b/>
           <w:bCs/>
@@ -3013,9 +2822,7 @@
           <w:sz w:val="26"/>
           <w:szCs w:val="26"/>
         </w:rPr>
-        <w:t>Activ</w:t>
-      </w:r>
-      <w:proofErr w:type="spellEnd"/>
+      </w:pPr>
       <w:r>
         <w:rPr>
           <w:b/>
@@ -3024,98 +2831,56 @@
           <w:sz w:val="26"/>
           <w:szCs w:val="26"/>
         </w:rPr>
-        <w:t xml:space="preserve"> property</w:t>
-      </w:r>
-    </w:p>
-    <w:p>
-      <w:pPr>
-        <w:pStyle w:val="ListParagraph"/>
-        <w:numPr>
-          <w:ilvl w:val="0"/>
-          <w:numId w:val="2"/>
-        </w:numPr>
-        <w:rPr>
-          <w:sz w:val="26"/>
-          <w:szCs w:val="26"/>
-        </w:rPr>
-      </w:pPr>
-      <w:r>
-        <w:rPr>
-          <w:sz w:val="26"/>
-          <w:szCs w:val="26"/>
-        </w:rPr>
-        <w:t>This means we can do something with the request even before or after it was executed by our endpoint</w:t>
-      </w:r>
-    </w:p>
-    <w:p>
-      <w:pPr>
-        <w:pStyle w:val="ListParagraph"/>
-        <w:numPr>
-          <w:ilvl w:val="0"/>
-          <w:numId w:val="2"/>
-        </w:numPr>
-        <w:rPr>
-          <w:sz w:val="26"/>
-          <w:szCs w:val="26"/>
-        </w:rPr>
-      </w:pPr>
-      <w:r>
-        <w:rPr>
-          <w:sz w:val="26"/>
-          <w:szCs w:val="26"/>
-        </w:rPr>
-        <w:t>[</w:t>
-      </w:r>
-      <w:proofErr w:type="spellStart"/>
-      <w:r>
-        <w:rPr>
-          <w:sz w:val="26"/>
-          <w:szCs w:val="26"/>
-        </w:rPr>
-        <w:t>ServiceFilter</w:t>
-      </w:r>
-      <w:proofErr w:type="spellEnd"/>
-      <w:r>
-        <w:rPr>
-          <w:sz w:val="26"/>
-          <w:szCs w:val="26"/>
-        </w:rPr>
-        <w:t>(</w:t>
-      </w:r>
-      <w:proofErr w:type="spellStart"/>
-      <w:proofErr w:type="gramStart"/>
-      <w:r>
-        <w:rPr>
-          <w:sz w:val="26"/>
-          <w:szCs w:val="26"/>
-        </w:rPr>
-        <w:t>typeof</w:t>
-      </w:r>
-      <w:proofErr w:type="spellEnd"/>
-      <w:r>
-        <w:rPr>
-          <w:sz w:val="26"/>
-          <w:szCs w:val="26"/>
-        </w:rPr>
-        <w:t>(</w:t>
-      </w:r>
-      <w:proofErr w:type="spellStart"/>
-      <w:proofErr w:type="gramEnd"/>
-      <w:r>
-        <w:rPr>
-          <w:sz w:val="26"/>
-          <w:szCs w:val="26"/>
-        </w:rPr>
-        <w:t>LogUserActivity</w:t>
-      </w:r>
-      <w:proofErr w:type="spellEnd"/>
-      <w:r>
-        <w:rPr>
-          <w:sz w:val="26"/>
-          <w:szCs w:val="26"/>
-        </w:rPr>
-        <w:t>))]</w:t>
-      </w:r>
+        <w:t>ASP.NET Identity</w:t>
+      </w:r>
+    </w:p>
+    <w:p>
+      <w:pPr>
+        <w:pStyle w:val="ListParagraph"/>
+        <w:numPr>
+          <w:ilvl w:val="0"/>
+          <w:numId w:val="2"/>
+        </w:numPr>
+        <w:rPr>
+          <w:sz w:val="26"/>
+          <w:szCs w:val="26"/>
+        </w:rPr>
+      </w:pPr>
+      <w:r>
+        <w:rPr>
+          <w:sz w:val="26"/>
+          <w:szCs w:val="26"/>
+        </w:rPr>
+        <w:t>Identity Server is more responsible for issuing the token</w:t>
+      </w:r>
+    </w:p>
+    <w:p>
+      <w:pPr>
+        <w:pStyle w:val="ListParagraph"/>
+        <w:numPr>
+          <w:ilvl w:val="0"/>
+          <w:numId w:val="2"/>
+        </w:numPr>
+        <w:rPr>
+          <w:sz w:val="26"/>
+          <w:szCs w:val="26"/>
+        </w:rPr>
+      </w:pPr>
+      <w:r>
+        <w:rPr>
+          <w:sz w:val="26"/>
+          <w:szCs w:val="26"/>
+        </w:rPr>
+        <w:t>ASP.NET identity is responsible for user management</w:t>
+      </w:r>
+    </w:p>
+    <w:p>
+      <w:pPr>
+        <w:rPr>
+          <w:sz w:val="26"/>
+          <w:szCs w:val="26"/>
+        </w:rPr>
+      </w:pPr>
     </w:p>
     <w:p>
       <w:pPr>
@@ -3149,7 +2914,8 @@
           <w:sz w:val="26"/>
           <w:szCs w:val="26"/>
         </w:rPr>
-        <w:t>ASP.NET Identity</w:t>
+        <w:lastRenderedPageBreak/>
+        <w:t>Unit of Work</w:t>
       </w:r>
     </w:p>
     <w:p>
@@ -3170,26 +2936,6 @@
           <w:szCs w:val="26"/>
         </w:rPr>
         <w:t>Identity Server is more responsible for issuing the token</w:t>
-      </w:r>
-    </w:p>
-    <w:p>
-      <w:pPr>
-        <w:pStyle w:val="ListParagraph"/>
-        <w:numPr>
-          <w:ilvl w:val="0"/>
-          <w:numId w:val="2"/>
-        </w:numPr>
-        <w:rPr>
-          <w:sz w:val="26"/>
-          <w:szCs w:val="26"/>
-        </w:rPr>
-      </w:pPr>
-      <w:r>
-        <w:rPr>
-          <w:sz w:val="26"/>
-          <w:szCs w:val="26"/>
-        </w:rPr>
-        <w:t>ASP.NET identity is responsible for user management</w:t>
       </w:r>
     </w:p>
     <w:p>
@@ -3260,7 +3006,6 @@
           <w:sz w:val="26"/>
           <w:szCs w:val="26"/>
         </w:rPr>
-        <w:lastRenderedPageBreak/>
         <w:t>Basic commands to set up project</w:t>
       </w:r>
     </w:p>
@@ -3308,17 +3053,8 @@
           <w:sz w:val="26"/>
           <w:szCs w:val="26"/>
         </w:rPr>
-        <w:t xml:space="preserve">Start server: ng </w:t>
-      </w:r>
-      <w:proofErr w:type="gramStart"/>
-      <w:r>
-        <w:rPr>
-          <w:sz w:val="26"/>
-          <w:szCs w:val="26"/>
-        </w:rPr>
-        <w:t>serve</w:t>
-      </w:r>
-      <w:proofErr w:type="gramEnd"/>
+        <w:t>Start server: ng serve</w:t>
+      </w:r>
     </w:p>
     <w:p>
       <w:pPr>
@@ -3394,21 +3130,12 @@
           <w:szCs w:val="26"/>
         </w:rPr>
       </w:pPr>
-      <w:proofErr w:type="gramStart"/>
-      <w:r>
-        <w:rPr>
-          <w:sz w:val="26"/>
-          <w:szCs w:val="26"/>
-        </w:rPr>
-        <w:t>app.component</w:t>
-      </w:r>
-      <w:proofErr w:type="gramEnd"/>
-      <w:r>
-        <w:rPr>
-          <w:sz w:val="26"/>
-          <w:szCs w:val="26"/>
-        </w:rPr>
-        <w:t>.ts: contains component</w:t>
+      <w:r>
+        <w:rPr>
+          <w:sz w:val="26"/>
+          <w:szCs w:val="26"/>
+        </w:rPr>
+        <w:t>app.component.ts: contains component</w:t>
       </w:r>
     </w:p>
     <w:p>
@@ -3715,23 +3442,7 @@
           <w:sz w:val="26"/>
           <w:szCs w:val="26"/>
         </w:rPr>
-        <w:t>Set a form to be Angular form: #formName</w:t>
-      </w:r>
-      <w:proofErr w:type="gramStart"/>
-      <w:r>
-        <w:rPr>
-          <w:sz w:val="26"/>
-          <w:szCs w:val="26"/>
-        </w:rPr>
-        <w:t>=”ngForm</w:t>
-      </w:r>
-      <w:proofErr w:type="gramEnd"/>
-      <w:r>
-        <w:rPr>
-          <w:sz w:val="26"/>
-          <w:szCs w:val="26"/>
-        </w:rPr>
-        <w:t>” =&gt; (ngSubmit)=”customMethod()”</w:t>
+        <w:t>Set a form to be Angular form: #formName=”ngForm” =&gt; (ngSubmit)=”customMethod()”</w:t>
       </w:r>
     </w:p>
     <w:p>
@@ -3832,23 +3543,7 @@
           <w:sz w:val="26"/>
           <w:szCs w:val="26"/>
         </w:rPr>
-        <w:t>Name</w:t>
-      </w:r>
-      <w:proofErr w:type="gramStart"/>
-      <w:r>
-        <w:rPr>
-          <w:sz w:val="26"/>
-          <w:szCs w:val="26"/>
-        </w:rPr>
-        <w:t>=”customName</w:t>
-      </w:r>
-      <w:proofErr w:type="gramEnd"/>
-      <w:r>
-        <w:rPr>
-          <w:sz w:val="26"/>
-          <w:szCs w:val="26"/>
-        </w:rPr>
-        <w:t>”</w:t>
+        <w:t>Name=”customName”</w:t>
       </w:r>
     </w:p>
     <w:p>
@@ -3869,38 +3564,21 @@
           <w:sz w:val="26"/>
           <w:szCs w:val="26"/>
         </w:rPr>
-        <w:t>[(ngModel</w:t>
-      </w:r>
-      <w:proofErr w:type="gramStart"/>
-      <w:r>
-        <w:rPr>
-          <w:sz w:val="26"/>
-          <w:szCs w:val="26"/>
-        </w:rPr>
-        <w:t>)]=</w:t>
-      </w:r>
-      <w:proofErr w:type="gramEnd"/>
-      <w:r>
-        <w:rPr>
-          <w:sz w:val="26"/>
-          <w:szCs w:val="26"/>
-        </w:rPr>
-        <w:t>”model”</w:t>
-      </w:r>
-    </w:p>
-    <w:p>
-      <w:pPr>
-        <w:pStyle w:val="ListParagraph"/>
-        <w:numPr>
-          <w:ilvl w:val="0"/>
-          <w:numId w:val="2"/>
-        </w:numPr>
-        <w:rPr>
-          <w:sz w:val="26"/>
-          <w:szCs w:val="26"/>
-        </w:rPr>
-      </w:pPr>
-      <w:proofErr w:type="spellStart"/>
+        <w:t>[(ngModel)]=”model”</w:t>
+      </w:r>
+    </w:p>
+    <w:p>
+      <w:pPr>
+        <w:pStyle w:val="ListParagraph"/>
+        <w:numPr>
+          <w:ilvl w:val="0"/>
+          <w:numId w:val="2"/>
+        </w:numPr>
+        <w:rPr>
+          <w:sz w:val="26"/>
+          <w:szCs w:val="26"/>
+        </w:rPr>
+      </w:pPr>
       <w:r>
         <w:rPr>
           <w:sz w:val="26"/>
@@ -3915,7 +3593,6 @@
         </w:rPr>
         <w:t>Group</w:t>
       </w:r>
-      <w:proofErr w:type="spellEnd"/>
       <w:r>
         <w:rPr>
           <w:sz w:val="26"/>
@@ -3928,165 +3605,96 @@
           <w:sz w:val="26"/>
           <w:szCs w:val="26"/>
         </w:rPr>
-        <w:t xml:space="preserve"> group of </w:t>
-      </w:r>
-      <w:proofErr w:type="spellStart"/>
-      <w:r>
-        <w:rPr>
-          <w:sz w:val="26"/>
-          <w:szCs w:val="26"/>
-        </w:rPr>
-        <w:t>FormControl</w:t>
-      </w:r>
-      <w:proofErr w:type="spellEnd"/>
-    </w:p>
-    <w:p>
-      <w:pPr>
-        <w:pStyle w:val="ListParagraph"/>
-        <w:numPr>
-          <w:ilvl w:val="0"/>
-          <w:numId w:val="2"/>
-        </w:numPr>
-        <w:rPr>
-          <w:sz w:val="26"/>
-          <w:szCs w:val="26"/>
-        </w:rPr>
-      </w:pPr>
-      <w:proofErr w:type="spellStart"/>
-      <w:r>
-        <w:rPr>
-          <w:sz w:val="26"/>
-          <w:szCs w:val="26"/>
-        </w:rPr>
-        <w:t>FormControl</w:t>
-      </w:r>
-      <w:proofErr w:type="spellEnd"/>
-      <w:r>
-        <w:rPr>
-          <w:sz w:val="26"/>
-          <w:szCs w:val="26"/>
-        </w:rPr>
-        <w:t xml:space="preserve"> derives from </w:t>
-      </w:r>
-      <w:proofErr w:type="spellStart"/>
-      <w:r>
-        <w:rPr>
-          <w:sz w:val="26"/>
-          <w:szCs w:val="26"/>
-        </w:rPr>
-        <w:t>NgControl</w:t>
-      </w:r>
-      <w:proofErr w:type="spellEnd"/>
-    </w:p>
-    <w:p>
-      <w:pPr>
-        <w:pStyle w:val="ListParagraph"/>
-        <w:numPr>
-          <w:ilvl w:val="0"/>
-          <w:numId w:val="2"/>
-        </w:numPr>
-        <w:rPr>
-          <w:sz w:val="26"/>
-          <w:szCs w:val="26"/>
-        </w:rPr>
-      </w:pPr>
-      <w:proofErr w:type="spellStart"/>
-      <w:r>
-        <w:rPr>
-          <w:sz w:val="26"/>
-          <w:szCs w:val="26"/>
-        </w:rPr>
-        <w:t>ValidatorFn</w:t>
-      </w:r>
-      <w:proofErr w:type="spellEnd"/>
-      <w:r>
-        <w:rPr>
-          <w:sz w:val="26"/>
-          <w:szCs w:val="26"/>
-        </w:rPr>
-        <w:t>: inside the validation array</w:t>
-      </w:r>
-    </w:p>
-    <w:p>
-      <w:pPr>
-        <w:pStyle w:val="ListParagraph"/>
-        <w:numPr>
-          <w:ilvl w:val="0"/>
-          <w:numId w:val="2"/>
-        </w:numPr>
-        <w:rPr>
-          <w:sz w:val="26"/>
-          <w:szCs w:val="26"/>
-        </w:rPr>
-      </w:pPr>
-      <w:r>
-        <w:rPr>
-          <w:sz w:val="26"/>
-          <w:szCs w:val="26"/>
-        </w:rPr>
-        <w:t>@Self: When we use @</w:t>
-      </w:r>
-      <w:proofErr w:type="gramStart"/>
-      <w:r>
-        <w:rPr>
-          <w:sz w:val="26"/>
-          <w:szCs w:val="26"/>
-        </w:rPr>
-        <w:t>self</w:t>
-      </w:r>
-      <w:proofErr w:type="gramEnd"/>
-      <w:r>
-        <w:rPr>
-          <w:sz w:val="26"/>
-          <w:szCs w:val="26"/>
-        </w:rPr>
-        <w:t xml:space="preserve"> we tell Angular that this is a service that we do not want to re-use and to create an instance specifically for this component.   We do not want to re-use the </w:t>
-      </w:r>
-      <w:proofErr w:type="spellStart"/>
-      <w:r>
-        <w:rPr>
-          <w:sz w:val="26"/>
-          <w:szCs w:val="26"/>
-        </w:rPr>
-        <w:t>ngControl</w:t>
-      </w:r>
-      <w:proofErr w:type="spellEnd"/>
-      <w:r>
-        <w:rPr>
-          <w:sz w:val="26"/>
-          <w:szCs w:val="26"/>
-        </w:rPr>
-        <w:t xml:space="preserve"> here and needs to be unique for each input.</w:t>
-      </w:r>
-    </w:p>
-    <w:p>
-      <w:pPr>
-        <w:pStyle w:val="ListParagraph"/>
-        <w:numPr>
-          <w:ilvl w:val="0"/>
-          <w:numId w:val="2"/>
-        </w:numPr>
-        <w:rPr>
-          <w:sz w:val="26"/>
-          <w:szCs w:val="26"/>
-        </w:rPr>
-      </w:pPr>
-      <w:r>
-        <w:rPr>
-          <w:sz w:val="26"/>
-          <w:szCs w:val="26"/>
-        </w:rPr>
-        <w:t xml:space="preserve">Everything comes with reactive form derives from </w:t>
-      </w:r>
-      <w:proofErr w:type="spellStart"/>
-      <w:r>
-        <w:rPr>
-          <w:sz w:val="26"/>
-          <w:szCs w:val="26"/>
-        </w:rPr>
-        <w:t>AbstractControl</w:t>
-      </w:r>
-      <w:proofErr w:type="spellEnd"/>
+        <w:t xml:space="preserve"> group of FormControl</w:t>
+      </w:r>
+    </w:p>
+    <w:p>
+      <w:pPr>
+        <w:pStyle w:val="ListParagraph"/>
+        <w:numPr>
+          <w:ilvl w:val="0"/>
+          <w:numId w:val="2"/>
+        </w:numPr>
+        <w:rPr>
+          <w:sz w:val="26"/>
+          <w:szCs w:val="26"/>
+        </w:rPr>
+      </w:pPr>
+      <w:r>
+        <w:rPr>
+          <w:sz w:val="26"/>
+          <w:szCs w:val="26"/>
+        </w:rPr>
+        <w:t>FormControl derives from NgControl</w:t>
+      </w:r>
+    </w:p>
+    <w:p>
+      <w:pPr>
+        <w:pStyle w:val="ListParagraph"/>
+        <w:numPr>
+          <w:ilvl w:val="0"/>
+          <w:numId w:val="2"/>
+        </w:numPr>
+        <w:rPr>
+          <w:sz w:val="26"/>
+          <w:szCs w:val="26"/>
+        </w:rPr>
+      </w:pPr>
+      <w:r>
+        <w:rPr>
+          <w:sz w:val="26"/>
+          <w:szCs w:val="26"/>
+        </w:rPr>
+        <w:t>ValidatorFn: inside the validation array</w:t>
+      </w:r>
+    </w:p>
+    <w:p>
+      <w:pPr>
+        <w:pStyle w:val="ListParagraph"/>
+        <w:numPr>
+          <w:ilvl w:val="0"/>
+          <w:numId w:val="2"/>
+        </w:numPr>
+        <w:rPr>
+          <w:sz w:val="26"/>
+          <w:szCs w:val="26"/>
+        </w:rPr>
+      </w:pPr>
+      <w:r>
+        <w:rPr>
+          <w:sz w:val="26"/>
+          <w:szCs w:val="26"/>
+        </w:rPr>
+        <w:t xml:space="preserve">@Self: When we use @self we tell Angular that this is a service that we do not want to re-use and to create an instance specifically for this component.   We </w:t>
+      </w:r>
+      <w:r>
+        <w:rPr>
+          <w:sz w:val="26"/>
+          <w:szCs w:val="26"/>
+        </w:rPr>
+        <w:lastRenderedPageBreak/>
+        <w:t>do not want to re-use the ngControl here and needs to be unique for each input.</w:t>
+      </w:r>
+    </w:p>
+    <w:p>
+      <w:pPr>
+        <w:pStyle w:val="ListParagraph"/>
+        <w:numPr>
+          <w:ilvl w:val="0"/>
+          <w:numId w:val="2"/>
+        </w:numPr>
+        <w:rPr>
+          <w:sz w:val="26"/>
+          <w:szCs w:val="26"/>
+        </w:rPr>
+      </w:pPr>
+      <w:r>
+        <w:rPr>
+          <w:sz w:val="26"/>
+          <w:szCs w:val="26"/>
+        </w:rPr>
+        <w:t>Everything comes with reactive form derives from AbstractControl</w:t>
+      </w:r>
     </w:p>
     <w:p>
       <w:pPr>
@@ -4142,7 +3750,6 @@
           <w:sz w:val="26"/>
           <w:szCs w:val="26"/>
         </w:rPr>
-        <w:lastRenderedPageBreak/>
         <w:t>Create a service: ng g s &lt;name&gt; --skip-tests</w:t>
       </w:r>
     </w:p>
@@ -4241,7 +3848,6 @@
           <w:szCs w:val="26"/>
         </w:rPr>
       </w:pPr>
-      <w:proofErr w:type="gramStart"/>
       <w:r>
         <w:rPr>
           <w:sz w:val="26"/>
@@ -4249,7 +3855,6 @@
         </w:rPr>
         <w:t>app.UseDeveloperExceptionPage</w:t>
       </w:r>
-      <w:proofErr w:type="gramEnd"/>
       <w:r>
         <w:rPr>
           <w:sz w:val="26"/>
@@ -4460,21 +4065,12 @@
           <w:szCs w:val="26"/>
         </w:rPr>
       </w:pPr>
-      <w:proofErr w:type="gramStart"/>
-      <w:r>
-        <w:rPr>
-          <w:sz w:val="26"/>
-          <w:szCs w:val="26"/>
-        </w:rPr>
-        <w:t>Pipe(</w:t>
-      </w:r>
-      <w:proofErr w:type="gramEnd"/>
-      <w:r>
-        <w:rPr>
-          <w:sz w:val="26"/>
-          <w:szCs w:val="26"/>
-        </w:rPr>
-        <w:t>): rxjs extension</w:t>
+      <w:r>
+        <w:rPr>
+          <w:sz w:val="26"/>
+          <w:szCs w:val="26"/>
+        </w:rPr>
+        <w:t>Pipe(): rxjs extension</w:t>
       </w:r>
       <w:r>
         <w:rPr>
@@ -5392,6 +4988,7 @@
           <w:sz w:val="26"/>
           <w:szCs w:val="26"/>
         </w:rPr>
+        <w:lastRenderedPageBreak/>
         <w:t>Interceptors</w:t>
       </w:r>
     </w:p>
@@ -5724,21 +5321,12 @@
           <w:szCs w:val="26"/>
         </w:rPr>
       </w:pPr>
-      <w:proofErr w:type="spellStart"/>
-      <w:r>
-        <w:rPr>
-          <w:sz w:val="26"/>
-          <w:szCs w:val="26"/>
-        </w:rPr>
-        <w:t>queryParams</w:t>
-      </w:r>
-      <w:proofErr w:type="spellEnd"/>
-      <w:r>
-        <w:rPr>
-          <w:sz w:val="26"/>
-          <w:szCs w:val="26"/>
-        </w:rPr>
-        <w:t>: add query to URL</w:t>
+      <w:r>
+        <w:rPr>
+          <w:sz w:val="26"/>
+          <w:szCs w:val="26"/>
+        </w:rPr>
+        <w:t>queryParams: add query to URL</w:t>
       </w:r>
     </w:p>
     <w:p>
@@ -5791,37 +5379,12 @@
           <w:szCs w:val="26"/>
         </w:rPr>
       </w:pPr>
-      <w:proofErr w:type="spellStart"/>
-      <w:r>
-        <w:rPr>
-          <w:sz w:val="26"/>
-          <w:szCs w:val="26"/>
-        </w:rPr>
-        <w:t>viewContainerRef.clear</w:t>
-      </w:r>
-      <w:proofErr w:type="spellEnd"/>
-      <w:r>
-        <w:rPr>
-          <w:sz w:val="26"/>
-          <w:szCs w:val="26"/>
-        </w:rPr>
-        <w:t xml:space="preserve">(): remove the element from the </w:t>
-      </w:r>
-      <w:proofErr w:type="spellStart"/>
-      <w:r>
-        <w:rPr>
-          <w:sz w:val="26"/>
-          <w:szCs w:val="26"/>
-        </w:rPr>
-        <w:t>dom</w:t>
-      </w:r>
-      <w:proofErr w:type="spellEnd"/>
-      <w:r>
-        <w:rPr>
-          <w:sz w:val="26"/>
-          <w:szCs w:val="26"/>
-        </w:rPr>
-        <w:t xml:space="preserve"> (used for custom directives)</w:t>
+      <w:r>
+        <w:rPr>
+          <w:sz w:val="26"/>
+          <w:szCs w:val="26"/>
+        </w:rPr>
+        <w:t>viewContainerRef.clear(): remove the element from the dom (used for custom directives)</w:t>
       </w:r>
     </w:p>
     <w:p>

</xml_diff>